<commit_message>
added website to CV
</commit_message>
<xml_diff>
--- a/CV1.docx
+++ b/CV1.docx
@@ -1,6 +1,6 @@
 
 <file path=word/document.xml><?xml version="1.0" encoding="utf-8"?>
-<w:document xmlns:wpc="http://schemas.microsoft.com/office/word/2010/wordprocessingCanvas" xmlns:cx="http://schemas.microsoft.com/office/drawing/2014/chartex" xmlns:cx1="http://schemas.microsoft.com/office/drawing/2015/9/8/chartex" xmlns:cx2="http://schemas.microsoft.com/office/drawing/2015/10/21/chartex" xmlns:cx3="http://schemas.microsoft.com/office/drawing/2016/5/9/chartex" xmlns:cx4="http://schemas.microsoft.com/office/drawing/2016/5/10/chartex" xmlns:cx5="http://schemas.microsoft.com/office/drawing/2016/5/11/chartex" xmlns:cx6="http://schemas.microsoft.com/office/drawing/2016/5/12/chartex" xmlns:cx7="http://schemas.microsoft.com/office/drawing/2016/5/13/chartex" xmlns:cx8="http://schemas.microsoft.com/office/drawing/2016/5/14/chartex" xmlns:mc="http://schemas.openxmlformats.org/markup-compatibility/2006" xmlns:aink="http://schemas.microsoft.com/office/drawing/2016/ink" xmlns:am3d="http://schemas.microsoft.com/office/drawing/2017/model3d" xmlns:o="urn:schemas-microsoft-com:office:office" xmlns:r="http://schemas.openxmlformats.org/officeDocument/2006/relationships" xmlns:m="http://schemas.openxmlformats.org/officeDocument/2006/math" xmlns:v="urn:schemas-microsoft-com:vml" xmlns:wp14="http://schemas.microsoft.com/office/word/2010/wordprocessingDrawing" xmlns:wp="http://schemas.openxmlformats.org/drawingml/2006/wordprocessingDrawing" xmlns:w10="urn:schemas-microsoft-com:office:word" xmlns:w="http://schemas.openxmlformats.org/wordprocessingml/2006/main" xmlns:w14="http://schemas.microsoft.com/office/word/2010/wordml" xmlns:w15="http://schemas.microsoft.com/office/word/2012/wordml" xmlns:w16cex="http://schemas.microsoft.com/office/word/2018/wordml/cex" xmlns:w16cid="http://schemas.microsoft.com/office/word/2016/wordml/cid" xmlns:w16="http://schemas.microsoft.com/office/word/2018/wordml" xmlns:w16sdtdh="http://schemas.microsoft.com/office/word/2020/wordml/sdtdatahash" xmlns:w16se="http://schemas.microsoft.com/office/word/2015/wordml/symex" xmlns:wpg="http://schemas.microsoft.com/office/word/2010/wordprocessingGroup" xmlns:wpi="http://schemas.microsoft.com/office/word/2010/wordprocessingInk" xmlns:wne="http://schemas.microsoft.com/office/word/2006/wordml" xmlns:wps="http://schemas.microsoft.com/office/word/2010/wordprocessingShape" mc:Ignorable="w14 w15 w16se w16cid w16 w16cex w16sdtdh wp14">
+<w:document xmlns:wpc="http://schemas.microsoft.com/office/word/2010/wordprocessingCanvas" xmlns:cx="http://schemas.microsoft.com/office/drawing/2014/chartex" xmlns:cx1="http://schemas.microsoft.com/office/drawing/2015/9/8/chartex" xmlns:cx2="http://schemas.microsoft.com/office/drawing/2015/10/21/chartex" xmlns:cx3="http://schemas.microsoft.com/office/drawing/2016/5/9/chartex" xmlns:cx4="http://schemas.microsoft.com/office/drawing/2016/5/10/chartex" xmlns:cx5="http://schemas.microsoft.com/office/drawing/2016/5/11/chartex" xmlns:cx6="http://schemas.microsoft.com/office/drawing/2016/5/12/chartex" xmlns:cx7="http://schemas.microsoft.com/office/drawing/2016/5/13/chartex" xmlns:cx8="http://schemas.microsoft.com/office/drawing/2016/5/14/chartex" xmlns:mc="http://schemas.openxmlformats.org/markup-compatibility/2006" xmlns:aink="http://schemas.microsoft.com/office/drawing/2016/ink" xmlns:am3d="http://schemas.microsoft.com/office/drawing/2017/model3d" xmlns:o="urn:schemas-microsoft-com:office:office" xmlns:r="http://schemas.openxmlformats.org/officeDocument/2006/relationships" xmlns:m="http://schemas.openxmlformats.org/officeDocument/2006/math" xmlns:v="urn:schemas-microsoft-com:vml" xmlns:wp14="http://schemas.microsoft.com/office/word/2010/wordprocessingDrawing" xmlns:wp="http://schemas.openxmlformats.org/drawingml/2006/wordprocessingDrawing" xmlns:w10="urn:schemas-microsoft-com:office:word" xmlns:w="http://schemas.openxmlformats.org/wordprocessingml/2006/main" xmlns:w14="http://schemas.microsoft.com/office/word/2010/wordml" xmlns:w15="http://schemas.microsoft.com/office/word/2012/wordml" xmlns:w16cex="http://schemas.microsoft.com/office/word/2018/wordml/cex" xmlns:w16cid="http://schemas.microsoft.com/office/word/2016/wordml/cid" xmlns:w16="http://schemas.microsoft.com/office/word/2018/wordml" xmlns:w16se="http://schemas.microsoft.com/office/word/2015/wordml/symex" xmlns:wpg="http://schemas.microsoft.com/office/word/2010/wordprocessingGroup" xmlns:wpi="http://schemas.microsoft.com/office/word/2010/wordprocessingInk" xmlns:wne="http://schemas.microsoft.com/office/word/2006/wordml" xmlns:wps="http://schemas.microsoft.com/office/word/2010/wordprocessingShape" mc:Ignorable="w14 w15 w16se w16cid w16 w16cex wp14">
   <w:body>
     <w:p>
       <w:pPr>
@@ -146,7 +146,7 @@
           </mc:Choice>
           <mc:Fallback>
             <w:pict>
-              <v:line w14:anchorId="737F1FF7" id="Straight Connector 1" o:spid="_x0000_s1026" style="position:absolute;z-index:251649024;visibility:visible;mso-wrap-style:square;mso-width-percent:0;mso-wrap-distance-left:9pt;mso-wrap-distance-top:0;mso-wrap-distance-right:9pt;mso-wrap-distance-bottom:0;mso-position-horizontal:absolute;mso-position-horizontal-relative:text;mso-position-vertical:absolute;mso-position-vertical-relative:text;mso-width-percent:0;mso-width-relative:margin" from="-21.95pt,18.05pt" to="472.25pt,18.05pt" o:gfxdata="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" strokecolor="#072b60 [814]" strokeweight="3pt">
+              <v:line w14:anchorId="031F098E" id="Straight Connector 1" o:spid="_x0000_s1026" style="position:absolute;z-index:251649024;visibility:visible;mso-wrap-style:square;mso-width-percent:0;mso-wrap-distance-left:9pt;mso-wrap-distance-top:0;mso-wrap-distance-right:9pt;mso-wrap-distance-bottom:0;mso-position-horizontal:absolute;mso-position-horizontal-relative:text;mso-position-vertical:absolute;mso-position-vertical-relative:text;mso-width-percent:0;mso-width-relative:margin" from="-21.95pt,18.05pt" to="472.25pt,18.05pt" o:gfxdata="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" strokecolor="#072b60 [814]" strokeweight="3pt">
                 <v:shadow on="t" color="black" opacity="22937f" origin=",.5" offset="0,.63889mm"/>
               </v:line>
             </w:pict>
@@ -298,248 +298,548 @@
     <w:p>
       <w:pPr>
         <w:rPr>
+          <w:rStyle w:val="Strong"/>
+          <w:rFonts w:ascii="Century Gothic" w:hAnsi="Century Gothic" w:cs="Helvetica"/>
+          <w:b w:val="0"/>
+          <w:bCs w:val="0"/>
+          <w:color w:val="1D2129"/>
+          <w:sz w:val="18"/>
+          <w:szCs w:val="18"/>
+          <w:shd w:val="clear" w:color="auto" w:fill="FFFFFF"/>
+        </w:rPr>
+      </w:pPr>
+      <w:r>
+        <w:rPr>
           <w:rFonts w:ascii="Century Gothic" w:hAnsi="Century Gothic"/>
           <w:b/>
           <w:color w:val="072B62" w:themeColor="background2" w:themeShade="40"/>
           <w:sz w:val="28"/>
           <w:szCs w:val="28"/>
         </w:rPr>
-      </w:pPr>
-      <w:r>
-        <w:rPr>
-          <w:rFonts w:ascii="Century Gothic" w:hAnsi="Century Gothic"/>
-          <w:b/>
-          <w:color w:val="072B62" w:themeColor="background2" w:themeShade="40"/>
-          <w:sz w:val="28"/>
-          <w:szCs w:val="28"/>
-        </w:rPr>
         <w:t>PERSONAL DETAILS</w:t>
       </w:r>
     </w:p>
-    <w:p>
-      <w:pPr>
-        <w:pStyle w:val="ListParagraph"/>
-        <w:numPr>
-          <w:ilvl w:val="0"/>
-          <w:numId w:val="18"/>
-        </w:numPr>
-        <w:rPr>
-          <w:rFonts w:ascii="Century Gothic" w:hAnsi="Century Gothic"/>
-          <w:sz w:val="18"/>
-          <w:szCs w:val="18"/>
-        </w:rPr>
-      </w:pPr>
-      <w:r>
-        <w:rPr>
-          <w:rFonts w:ascii="Century Gothic" w:hAnsi="Century Gothic"/>
-          <w:sz w:val="18"/>
-          <w:szCs w:val="18"/>
-        </w:rPr>
-        <w:t xml:space="preserve">RESIDENTIAL </w:t>
-      </w:r>
-      <w:r>
-        <w:rPr>
-          <w:rFonts w:ascii="Century Gothic" w:hAnsi="Century Gothic"/>
-          <w:sz w:val="18"/>
-          <w:szCs w:val="18"/>
-        </w:rPr>
-        <w:t>ADDRESS</w:t>
-      </w:r>
-      <w:r>
-        <w:rPr>
-          <w:rFonts w:ascii="Century Gothic" w:hAnsi="Century Gothic"/>
-          <w:sz w:val="18"/>
-          <w:szCs w:val="18"/>
-        </w:rPr>
-        <w:tab/>
-        <w:t>:</w:t>
-      </w:r>
-      <w:r>
-        <w:rPr>
-          <w:rFonts w:ascii="Century Gothic" w:hAnsi="Century Gothic"/>
-          <w:sz w:val="18"/>
-          <w:szCs w:val="18"/>
-        </w:rPr>
-        <w:tab/>
-        <w:t xml:space="preserve">PATHAN </w:t>
-      </w:r>
-      <w:r>
-        <w:rPr>
-          <w:rFonts w:ascii="Century Gothic" w:hAnsi="Century Gothic"/>
-          <w:sz w:val="18"/>
-          <w:szCs w:val="18"/>
-        </w:rPr>
-        <w:t>COLONY, MANGOPIR</w:t>
-      </w:r>
-      <w:r>
-        <w:rPr>
-          <w:rFonts w:ascii="Century Gothic" w:hAnsi="Century Gothic"/>
-          <w:sz w:val="18"/>
-          <w:szCs w:val="18"/>
-        </w:rPr>
-        <w:t xml:space="preserve"> </w:t>
-      </w:r>
-      <w:r>
-        <w:rPr>
-          <w:rFonts w:ascii="Century Gothic" w:hAnsi="Century Gothic"/>
-          <w:sz w:val="18"/>
-          <w:szCs w:val="18"/>
-        </w:rPr>
-        <w:t>ROAD, S.I.T.E</w:t>
-      </w:r>
-      <w:r>
-        <w:rPr>
-          <w:rFonts w:ascii="Century Gothic" w:hAnsi="Century Gothic"/>
-          <w:sz w:val="18"/>
-          <w:szCs w:val="18"/>
-        </w:rPr>
-        <w:t xml:space="preserve"> AREA</w:t>
-      </w:r>
-    </w:p>
-    <w:p>
-      <w:pPr>
-        <w:pStyle w:val="ListParagraph"/>
-        <w:numPr>
-          <w:ilvl w:val="0"/>
-          <w:numId w:val="18"/>
-        </w:numPr>
-        <w:rPr>
-          <w:rFonts w:ascii="Century Gothic" w:hAnsi="Century Gothic"/>
-          <w:sz w:val="18"/>
-          <w:szCs w:val="18"/>
-        </w:rPr>
-      </w:pPr>
-      <w:r>
-        <w:rPr>
-          <w:rFonts w:ascii="Century Gothic" w:hAnsi="Century Gothic"/>
-          <w:sz w:val="18"/>
-          <w:szCs w:val="18"/>
-        </w:rPr>
-        <w:t>City</w:t>
-      </w:r>
-      <w:r>
-        <w:rPr>
-          <w:rFonts w:ascii="Century Gothic" w:hAnsi="Century Gothic"/>
-          <w:sz w:val="18"/>
-          <w:szCs w:val="18"/>
-        </w:rPr>
-        <w:tab/>
-      </w:r>
-      <w:r>
-        <w:rPr>
-          <w:rFonts w:ascii="Century Gothic" w:hAnsi="Century Gothic"/>
-          <w:sz w:val="18"/>
-          <w:szCs w:val="18"/>
-        </w:rPr>
-        <w:tab/>
-      </w:r>
-      <w:r>
-        <w:rPr>
-          <w:rFonts w:ascii="Century Gothic" w:hAnsi="Century Gothic"/>
-          <w:sz w:val="18"/>
-          <w:szCs w:val="18"/>
-        </w:rPr>
-        <w:tab/>
-      </w:r>
-      <w:r>
-        <w:rPr>
-          <w:rFonts w:ascii="Century Gothic" w:hAnsi="Century Gothic"/>
-          <w:sz w:val="18"/>
-          <w:szCs w:val="18"/>
-        </w:rPr>
-        <w:tab/>
-      </w:r>
-      <w:r>
-        <w:rPr>
-          <w:rFonts w:ascii="Century Gothic" w:hAnsi="Century Gothic"/>
-          <w:sz w:val="18"/>
-          <w:szCs w:val="18"/>
-        </w:rPr>
-        <w:t>:</w:t>
-      </w:r>
-      <w:r>
-        <w:rPr>
-          <w:rFonts w:ascii="Century Gothic" w:hAnsi="Century Gothic"/>
-          <w:sz w:val="18"/>
-          <w:szCs w:val="18"/>
-        </w:rPr>
-        <w:tab/>
-        <w:t>Karachi</w:t>
-      </w:r>
-    </w:p>
-    <w:p>
-      <w:pPr>
-        <w:pStyle w:val="ListParagraph"/>
-        <w:numPr>
-          <w:ilvl w:val="0"/>
-          <w:numId w:val="18"/>
-        </w:numPr>
-        <w:rPr>
-          <w:rStyle w:val="Strong"/>
-          <w:rFonts w:ascii="Century Gothic" w:hAnsi="Century Gothic" w:cs="Helvetica"/>
-          <w:color w:val="1D2129"/>
-          <w:sz w:val="18"/>
-          <w:szCs w:val="18"/>
-          <w:shd w:val="clear" w:color="auto" w:fill="FFFFFF"/>
-        </w:rPr>
-      </w:pPr>
-      <w:r>
-        <w:rPr>
-          <w:rFonts w:ascii="Century Gothic" w:hAnsi="Century Gothic"/>
-          <w:sz w:val="18"/>
-          <w:szCs w:val="18"/>
-        </w:rPr>
-        <w:t>CNIC</w:t>
-      </w:r>
-      <w:r>
-        <w:rPr>
-          <w:rFonts w:ascii="Century Gothic" w:hAnsi="Century Gothic"/>
-          <w:sz w:val="18"/>
-          <w:szCs w:val="18"/>
-        </w:rPr>
-        <w:tab/>
-      </w:r>
-      <w:r>
-        <w:rPr>
-          <w:rFonts w:ascii="Century Gothic" w:hAnsi="Century Gothic"/>
-          <w:sz w:val="18"/>
-          <w:szCs w:val="18"/>
-        </w:rPr>
-        <w:tab/>
-      </w:r>
-      <w:r>
-        <w:rPr>
-          <w:rFonts w:ascii="Century Gothic" w:hAnsi="Century Gothic"/>
-          <w:sz w:val="18"/>
-          <w:szCs w:val="18"/>
-        </w:rPr>
-        <w:tab/>
-      </w:r>
-      <w:r>
-        <w:rPr>
-          <w:rFonts w:ascii="Century Gothic" w:hAnsi="Century Gothic"/>
-          <w:sz w:val="18"/>
-          <w:szCs w:val="18"/>
-        </w:rPr>
-        <w:t>:</w:t>
-      </w:r>
-      <w:r>
-        <w:rPr>
-          <w:rFonts w:ascii="Century Gothic" w:hAnsi="Century Gothic"/>
-          <w:sz w:val="18"/>
-          <w:szCs w:val="18"/>
-        </w:rPr>
-        <w:tab/>
-      </w:r>
-      <w:r>
-        <w:rPr>
-          <w:rFonts w:ascii="Century Gothic" w:hAnsi="Century Gothic"/>
-          <w:sz w:val="18"/>
-          <w:szCs w:val="18"/>
-        </w:rPr>
-        <w:t>42401-9917847-9</w:t>
-      </w:r>
-    </w:p>
+    <w:tbl>
+      <w:tblPr>
+        <w:tblStyle w:val="TableGrid"/>
+        <w:tblW w:w="0" w:type="auto"/>
+        <w:tblInd w:w="720" w:type="dxa"/>
+        <w:tblBorders>
+          <w:top w:val="none" w:sz="0" w:space="0" w:color="auto"/>
+          <w:left w:val="none" w:sz="0" w:space="0" w:color="auto"/>
+          <w:bottom w:val="none" w:sz="0" w:space="0" w:color="auto"/>
+          <w:right w:val="none" w:sz="0" w:space="0" w:color="auto"/>
+          <w:insideH w:val="none" w:sz="0" w:space="0" w:color="auto"/>
+          <w:insideV w:val="none" w:sz="0" w:space="0" w:color="auto"/>
+        </w:tblBorders>
+        <w:tblLook w:val="04A0" w:firstRow="1" w:lastRow="0" w:firstColumn="1" w:lastColumn="0" w:noHBand="0" w:noVBand="1"/>
+      </w:tblPr>
+      <w:tblGrid>
+        <w:gridCol w:w="468"/>
+        <w:gridCol w:w="2160"/>
+        <w:gridCol w:w="270"/>
+        <w:gridCol w:w="5958"/>
+      </w:tblGrid>
+      <w:tr>
+        <w:tc>
+          <w:tcPr>
+            <w:tcW w:w="468" w:type="dxa"/>
+          </w:tcPr>
+          <w:p>
+            <w:pPr>
+              <w:rPr>
+                <w:rStyle w:val="Strong"/>
+                <w:rFonts w:ascii="Century Gothic" w:hAnsi="Century Gothic" w:cs="Helvetica"/>
+                <w:b w:val="0"/>
+                <w:bCs w:val="0"/>
+                <w:color w:val="1D2129"/>
+                <w:sz w:val="18"/>
+                <w:szCs w:val="18"/>
+                <w:shd w:val="clear" w:color="auto" w:fill="FFFFFF"/>
+              </w:rPr>
+            </w:pPr>
+            <w:r>
+              <w:rPr>
+                <w:rFonts w:ascii="Century Gothic" w:hAnsi="Century Gothic" w:cs="Helvetica"/>
+                <w:noProof/>
+                <w:color w:val="1D2129"/>
+                <w:sz w:val="18"/>
+                <w:szCs w:val="18"/>
+                <w:shd w:val="clear" w:color="auto" w:fill="FFFFFF"/>
+              </w:rPr>
+              <w:drawing>
+                <wp:inline distT="0" distB="0" distL="0" distR="0" wp14:anchorId="0DFD230F" wp14:editId="3CAC9903">
+                  <wp:extent cx="109728" cy="109728"/>
+                  <wp:effectExtent l="0" t="0" r="5080" b="5080"/>
+                  <wp:docPr id="2" name="Picture 2"/>
+                  <wp:cNvGraphicFramePr>
+                    <a:graphicFrameLocks xmlns:a="http://schemas.openxmlformats.org/drawingml/2006/main" noChangeAspect="1"/>
+                  </wp:cNvGraphicFramePr>
+                  <a:graphic xmlns:a="http://schemas.openxmlformats.org/drawingml/2006/main">
+                    <a:graphicData uri="http://schemas.openxmlformats.org/drawingml/2006/picture">
+                      <pic:pic xmlns:pic="http://schemas.openxmlformats.org/drawingml/2006/picture">
+                        <pic:nvPicPr>
+                          <pic:cNvPr id="2" name="Picture 2"/>
+                          <pic:cNvPicPr/>
+                        </pic:nvPicPr>
+                        <pic:blipFill>
+                          <a:blip r:embed="rId7" cstate="print">
+                            <a:extLst>
+                              <a:ext uri="{28A0092B-C50C-407E-A947-70E740481C1C}">
+                                <a14:useLocalDpi xmlns:a14="http://schemas.microsoft.com/office/drawing/2010/main" val="0"/>
+                              </a:ext>
+                            </a:extLst>
+                          </a:blip>
+                          <a:stretch>
+                            <a:fillRect/>
+                          </a:stretch>
+                        </pic:blipFill>
+                        <pic:spPr>
+                          <a:xfrm>
+                            <a:off x="0" y="0"/>
+                            <a:ext cx="109728" cy="109728"/>
+                          </a:xfrm>
+                          <a:prstGeom prst="rect">
+                            <a:avLst/>
+                          </a:prstGeom>
+                        </pic:spPr>
+                      </pic:pic>
+                    </a:graphicData>
+                  </a:graphic>
+                </wp:inline>
+              </w:drawing>
+            </w:r>
+          </w:p>
+        </w:tc>
+        <w:tc>
+          <w:tcPr>
+            <w:tcW w:w="2160" w:type="dxa"/>
+          </w:tcPr>
+          <w:p>
+            <w:pPr>
+              <w:rPr>
+                <w:rStyle w:val="Strong"/>
+                <w:rFonts w:ascii="Century Gothic" w:hAnsi="Century Gothic" w:cs="Helvetica"/>
+                <w:b w:val="0"/>
+                <w:bCs w:val="0"/>
+                <w:color w:val="1D2129"/>
+                <w:sz w:val="18"/>
+                <w:szCs w:val="18"/>
+                <w:shd w:val="clear" w:color="auto" w:fill="FFFFFF"/>
+              </w:rPr>
+            </w:pPr>
+            <w:r>
+              <w:rPr>
+                <w:rFonts w:ascii="Century Gothic" w:hAnsi="Century Gothic"/>
+                <w:sz w:val="18"/>
+                <w:szCs w:val="18"/>
+              </w:rPr>
+              <w:t>RESIDENTIAL ADDRESS</w:t>
+            </w:r>
+          </w:p>
+        </w:tc>
+        <w:tc>
+          <w:tcPr>
+            <w:tcW w:w="270" w:type="dxa"/>
+          </w:tcPr>
+          <w:p>
+            <w:pPr>
+              <w:rPr>
+                <w:rStyle w:val="Strong"/>
+                <w:rFonts w:ascii="Century Gothic" w:hAnsi="Century Gothic" w:cs="Helvetica"/>
+                <w:b w:val="0"/>
+                <w:bCs w:val="0"/>
+                <w:color w:val="1D2129"/>
+                <w:sz w:val="18"/>
+                <w:szCs w:val="18"/>
+                <w:shd w:val="clear" w:color="auto" w:fill="FFFFFF"/>
+              </w:rPr>
+            </w:pPr>
+            <w:r>
+              <w:rPr>
+                <w:rStyle w:val="Strong"/>
+                <w:rFonts w:ascii="Century Gothic" w:hAnsi="Century Gothic" w:cs="Helvetica"/>
+                <w:b w:val="0"/>
+                <w:bCs w:val="0"/>
+                <w:color w:val="1D2129"/>
+                <w:sz w:val="18"/>
+                <w:szCs w:val="18"/>
+                <w:shd w:val="clear" w:color="auto" w:fill="FFFFFF"/>
+              </w:rPr>
+              <w:t>:</w:t>
+            </w:r>
+          </w:p>
+        </w:tc>
+        <w:tc>
+          <w:tcPr>
+            <w:tcW w:w="5958" w:type="dxa"/>
+          </w:tcPr>
+          <w:p>
+            <w:pPr>
+              <w:rPr>
+                <w:rStyle w:val="Strong"/>
+                <w:rFonts w:ascii="Century Gothic" w:hAnsi="Century Gothic" w:cs="Helvetica"/>
+                <w:b w:val="0"/>
+                <w:bCs w:val="0"/>
+                <w:color w:val="1D2129"/>
+                <w:sz w:val="18"/>
+                <w:szCs w:val="18"/>
+                <w:shd w:val="clear" w:color="auto" w:fill="FFFFFF"/>
+              </w:rPr>
+            </w:pPr>
+            <w:r>
+              <w:rPr>
+                <w:rFonts w:ascii="Century Gothic" w:hAnsi="Century Gothic"/>
+                <w:sz w:val="18"/>
+                <w:szCs w:val="18"/>
+              </w:rPr>
+              <w:t>MANGOPIR ROAD, S.I.T.E AREA</w:t>
+            </w:r>
+            <w:r>
+              <w:rPr>
+                <w:rFonts w:ascii="Century Gothic" w:hAnsi="Century Gothic"/>
+                <w:sz w:val="18"/>
+                <w:szCs w:val="18"/>
+              </w:rPr>
+              <w:t xml:space="preserve"> </w:t>
+            </w:r>
+            <w:r>
+              <w:rPr>
+                <w:rFonts w:ascii="Century Gothic" w:hAnsi="Century Gothic"/>
+                <w:sz w:val="18"/>
+                <w:szCs w:val="18"/>
+              </w:rPr>
+              <w:t>KARACHI</w:t>
+            </w:r>
+          </w:p>
+        </w:tc>
+      </w:tr>
+      <w:tr>
+        <w:tc>
+          <w:tcPr>
+            <w:tcW w:w="468" w:type="dxa"/>
+          </w:tcPr>
+          <w:p>
+            <w:pPr>
+              <w:rPr>
+                <w:rStyle w:val="Strong"/>
+                <w:rFonts w:ascii="Century Gothic" w:hAnsi="Century Gothic" w:cs="Helvetica"/>
+                <w:b w:val="0"/>
+                <w:bCs w:val="0"/>
+                <w:color w:val="1D2129"/>
+                <w:sz w:val="18"/>
+                <w:szCs w:val="18"/>
+                <w:shd w:val="clear" w:color="auto" w:fill="FFFFFF"/>
+              </w:rPr>
+            </w:pPr>
+            <w:r>
+              <w:rPr>
+                <w:rFonts w:ascii="Century Gothic" w:hAnsi="Century Gothic" w:cs="Helvetica"/>
+                <w:noProof/>
+                <w:color w:val="1D2129"/>
+                <w:sz w:val="18"/>
+                <w:szCs w:val="18"/>
+                <w:shd w:val="clear" w:color="auto" w:fill="FFFFFF"/>
+              </w:rPr>
+              <w:drawing>
+                <wp:inline distT="0" distB="0" distL="0" distR="0" wp14:anchorId="4F72166E" wp14:editId="64C1E3BD">
+                  <wp:extent cx="109728" cy="109728"/>
+                  <wp:effectExtent l="0" t="0" r="5080" b="5080"/>
+                  <wp:docPr id="4" name="Picture 4"/>
+                  <wp:cNvGraphicFramePr>
+                    <a:graphicFrameLocks xmlns:a="http://schemas.openxmlformats.org/drawingml/2006/main" noChangeAspect="1"/>
+                  </wp:cNvGraphicFramePr>
+                  <a:graphic xmlns:a="http://schemas.openxmlformats.org/drawingml/2006/main">
+                    <a:graphicData uri="http://schemas.openxmlformats.org/drawingml/2006/picture">
+                      <pic:pic xmlns:pic="http://schemas.openxmlformats.org/drawingml/2006/picture">
+                        <pic:nvPicPr>
+                          <pic:cNvPr id="4" name="Picture 4"/>
+                          <pic:cNvPicPr/>
+                        </pic:nvPicPr>
+                        <pic:blipFill>
+                          <a:blip r:embed="rId8" cstate="print">
+                            <a:extLst>
+                              <a:ext uri="{28A0092B-C50C-407E-A947-70E740481C1C}">
+                                <a14:useLocalDpi xmlns:a14="http://schemas.microsoft.com/office/drawing/2010/main" val="0"/>
+                              </a:ext>
+                            </a:extLst>
+                          </a:blip>
+                          <a:stretch>
+                            <a:fillRect/>
+                          </a:stretch>
+                        </pic:blipFill>
+                        <pic:spPr>
+                          <a:xfrm>
+                            <a:off x="0" y="0"/>
+                            <a:ext cx="109728" cy="109728"/>
+                          </a:xfrm>
+                          <a:prstGeom prst="rect">
+                            <a:avLst/>
+                          </a:prstGeom>
+                        </pic:spPr>
+                      </pic:pic>
+                    </a:graphicData>
+                  </a:graphic>
+                </wp:inline>
+              </w:drawing>
+            </w:r>
+          </w:p>
+        </w:tc>
+        <w:tc>
+          <w:tcPr>
+            <w:tcW w:w="2160" w:type="dxa"/>
+          </w:tcPr>
+          <w:p>
+            <w:pPr>
+              <w:rPr>
+                <w:rStyle w:val="Strong"/>
+                <w:rFonts w:ascii="Century Gothic" w:hAnsi="Century Gothic" w:cs="Helvetica"/>
+                <w:b w:val="0"/>
+                <w:bCs w:val="0"/>
+                <w:color w:val="1D2129"/>
+                <w:sz w:val="18"/>
+                <w:szCs w:val="18"/>
+                <w:shd w:val="clear" w:color="auto" w:fill="FFFFFF"/>
+              </w:rPr>
+            </w:pPr>
+            <w:r>
+              <w:rPr>
+                <w:rFonts w:ascii="Century Gothic" w:hAnsi="Century Gothic"/>
+                <w:sz w:val="18"/>
+                <w:szCs w:val="18"/>
+              </w:rPr>
+              <w:t>CNIC</w:t>
+            </w:r>
+          </w:p>
+        </w:tc>
+        <w:tc>
+          <w:tcPr>
+            <w:tcW w:w="270" w:type="dxa"/>
+          </w:tcPr>
+          <w:p>
+            <w:pPr>
+              <w:rPr>
+                <w:rStyle w:val="Strong"/>
+                <w:rFonts w:ascii="Century Gothic" w:hAnsi="Century Gothic" w:cs="Helvetica"/>
+                <w:b w:val="0"/>
+                <w:bCs w:val="0"/>
+                <w:color w:val="1D2129"/>
+                <w:sz w:val="18"/>
+                <w:szCs w:val="18"/>
+                <w:shd w:val="clear" w:color="auto" w:fill="FFFFFF"/>
+              </w:rPr>
+            </w:pPr>
+            <w:r>
+              <w:rPr>
+                <w:rStyle w:val="Strong"/>
+                <w:rFonts w:ascii="Century Gothic" w:hAnsi="Century Gothic" w:cs="Helvetica"/>
+                <w:b w:val="0"/>
+                <w:bCs w:val="0"/>
+                <w:color w:val="1D2129"/>
+                <w:sz w:val="18"/>
+                <w:szCs w:val="18"/>
+                <w:shd w:val="clear" w:color="auto" w:fill="FFFFFF"/>
+              </w:rPr>
+              <w:t>:</w:t>
+            </w:r>
+          </w:p>
+        </w:tc>
+        <w:tc>
+          <w:tcPr>
+            <w:tcW w:w="5958" w:type="dxa"/>
+          </w:tcPr>
+          <w:p>
+            <w:pPr>
+              <w:rPr>
+                <w:rStyle w:val="Strong"/>
+                <w:rFonts w:ascii="Century Gothic" w:hAnsi="Century Gothic" w:cs="Helvetica"/>
+                <w:b w:val="0"/>
+                <w:bCs w:val="0"/>
+                <w:color w:val="1D2129"/>
+                <w:sz w:val="18"/>
+                <w:szCs w:val="18"/>
+                <w:shd w:val="clear" w:color="auto" w:fill="FFFFFF"/>
+              </w:rPr>
+            </w:pPr>
+            <w:r>
+              <w:rPr>
+                <w:rFonts w:ascii="Century Gothic" w:hAnsi="Century Gothic"/>
+                <w:sz w:val="18"/>
+                <w:szCs w:val="18"/>
+              </w:rPr>
+              <w:t>42401-9917847-9</w:t>
+            </w:r>
+          </w:p>
+        </w:tc>
+      </w:tr>
+      <w:tr>
+        <w:tc>
+          <w:tcPr>
+            <w:tcW w:w="468" w:type="dxa"/>
+          </w:tcPr>
+          <w:p>
+            <w:pPr>
+              <w:rPr>
+                <w:rStyle w:val="Strong"/>
+                <w:rFonts w:ascii="Century Gothic" w:hAnsi="Century Gothic" w:cs="Helvetica"/>
+                <w:b w:val="0"/>
+                <w:bCs w:val="0"/>
+                <w:color w:val="1D2129"/>
+                <w:sz w:val="18"/>
+                <w:szCs w:val="18"/>
+                <w:shd w:val="clear" w:color="auto" w:fill="FFFFFF"/>
+              </w:rPr>
+            </w:pPr>
+            <w:r>
+              <w:rPr>
+                <w:rFonts w:ascii="Century Gothic" w:hAnsi="Century Gothic" w:cs="Helvetica"/>
+                <w:noProof/>
+                <w:color w:val="1D2129"/>
+                <w:sz w:val="18"/>
+                <w:szCs w:val="18"/>
+                <w:shd w:val="clear" w:color="auto" w:fill="FFFFFF"/>
+              </w:rPr>
+              <w:drawing>
+                <wp:inline distT="0" distB="0" distL="0" distR="0" wp14:anchorId="469268F0" wp14:editId="5162C0B1">
+                  <wp:extent cx="109728" cy="109728"/>
+                  <wp:effectExtent l="0" t="0" r="5080" b="5080"/>
+                  <wp:docPr id="7" name="Picture 7"/>
+                  <wp:cNvGraphicFramePr>
+                    <a:graphicFrameLocks xmlns:a="http://schemas.openxmlformats.org/drawingml/2006/main" noChangeAspect="1"/>
+                  </wp:cNvGraphicFramePr>
+                  <a:graphic xmlns:a="http://schemas.openxmlformats.org/drawingml/2006/main">
+                    <a:graphicData uri="http://schemas.openxmlformats.org/drawingml/2006/picture">
+                      <pic:pic xmlns:pic="http://schemas.openxmlformats.org/drawingml/2006/picture">
+                        <pic:nvPicPr>
+                          <pic:cNvPr id="7" name="Picture 7"/>
+                          <pic:cNvPicPr/>
+                        </pic:nvPicPr>
+                        <pic:blipFill>
+                          <a:blip r:embed="rId9" cstate="print">
+                            <a:extLst>
+                              <a:ext uri="{28A0092B-C50C-407E-A947-70E740481C1C}">
+                                <a14:useLocalDpi xmlns:a14="http://schemas.microsoft.com/office/drawing/2010/main" val="0"/>
+                              </a:ext>
+                            </a:extLst>
+                          </a:blip>
+                          <a:stretch>
+                            <a:fillRect/>
+                          </a:stretch>
+                        </pic:blipFill>
+                        <pic:spPr>
+                          <a:xfrm>
+                            <a:off x="0" y="0"/>
+                            <a:ext cx="109728" cy="109728"/>
+                          </a:xfrm>
+                          <a:prstGeom prst="rect">
+                            <a:avLst/>
+                          </a:prstGeom>
+                        </pic:spPr>
+                      </pic:pic>
+                    </a:graphicData>
+                  </a:graphic>
+                </wp:inline>
+              </w:drawing>
+            </w:r>
+          </w:p>
+        </w:tc>
+        <w:tc>
+          <w:tcPr>
+            <w:tcW w:w="2160" w:type="dxa"/>
+          </w:tcPr>
+          <w:p>
+            <w:pPr>
+              <w:rPr>
+                <w:rStyle w:val="Strong"/>
+                <w:rFonts w:ascii="Century Gothic" w:hAnsi="Century Gothic" w:cs="Helvetica"/>
+                <w:b w:val="0"/>
+                <w:bCs w:val="0"/>
+                <w:color w:val="1D2129"/>
+                <w:sz w:val="18"/>
+                <w:szCs w:val="18"/>
+                <w:shd w:val="clear" w:color="auto" w:fill="FFFFFF"/>
+              </w:rPr>
+            </w:pPr>
+            <w:r>
+              <w:rPr>
+                <w:rStyle w:val="Strong"/>
+                <w:rFonts w:ascii="Century Gothic" w:hAnsi="Century Gothic" w:cs="Helvetica"/>
+                <w:b w:val="0"/>
+                <w:bCs w:val="0"/>
+                <w:color w:val="1D2129"/>
+                <w:sz w:val="18"/>
+                <w:szCs w:val="18"/>
+                <w:shd w:val="clear" w:color="auto" w:fill="FFFFFF"/>
+              </w:rPr>
+              <w:t>WEBSITE</w:t>
+            </w:r>
+          </w:p>
+        </w:tc>
+        <w:tc>
+          <w:tcPr>
+            <w:tcW w:w="270" w:type="dxa"/>
+          </w:tcPr>
+          <w:p>
+            <w:pPr>
+              <w:rPr>
+                <w:rStyle w:val="Strong"/>
+                <w:rFonts w:ascii="Century Gothic" w:hAnsi="Century Gothic" w:cs="Helvetica"/>
+                <w:b w:val="0"/>
+                <w:bCs w:val="0"/>
+                <w:color w:val="1D2129"/>
+                <w:sz w:val="18"/>
+                <w:szCs w:val="18"/>
+                <w:shd w:val="clear" w:color="auto" w:fill="FFFFFF"/>
+              </w:rPr>
+            </w:pPr>
+            <w:r>
+              <w:rPr>
+                <w:rStyle w:val="Strong"/>
+                <w:rFonts w:ascii="Century Gothic" w:hAnsi="Century Gothic" w:cs="Helvetica"/>
+                <w:b w:val="0"/>
+                <w:bCs w:val="0"/>
+                <w:color w:val="1D2129"/>
+                <w:sz w:val="18"/>
+                <w:szCs w:val="18"/>
+                <w:shd w:val="clear" w:color="auto" w:fill="FFFFFF"/>
+              </w:rPr>
+              <w:t>:</w:t>
+            </w:r>
+          </w:p>
+        </w:tc>
+        <w:tc>
+          <w:tcPr>
+            <w:tcW w:w="5958" w:type="dxa"/>
+          </w:tcPr>
+          <w:p>
+            <w:pPr>
+              <w:rPr>
+                <w:rStyle w:val="Strong"/>
+                <w:rFonts w:ascii="Century Gothic" w:hAnsi="Century Gothic" w:cs="Helvetica"/>
+                <w:b w:val="0"/>
+                <w:bCs w:val="0"/>
+                <w:color w:val="1D2129"/>
+                <w:sz w:val="18"/>
+                <w:szCs w:val="18"/>
+                <w:shd w:val="clear" w:color="auto" w:fill="FFFFFF"/>
+              </w:rPr>
+            </w:pPr>
+            <w:hyperlink r:id="rId10" w:history="1">
+              <w:r>
+                <w:rPr>
+                  <w:rStyle w:val="Hyperlink"/>
+                  <w:rFonts w:ascii="Century Gothic" w:hAnsi="Century Gothic" w:cs="Helvetica"/>
+                  <w:sz w:val="18"/>
+                  <w:szCs w:val="18"/>
+                  <w:shd w:val="clear" w:color="auto" w:fill="FFFFFF"/>
+                </w:rPr>
+                <w:t>https://shakeel-haider-cv.surge.sh/</w:t>
+              </w:r>
+            </w:hyperlink>
+          </w:p>
+        </w:tc>
+      </w:tr>
+    </w:tbl>
     <w:p>
       <w:pPr>
         <w:rPr>
@@ -592,7 +892,7 @@
                     <pic:cNvPicPr/>
                   </pic:nvPicPr>
                   <pic:blipFill>
-                    <a:blip r:embed="rId7" cstate="print">
+                    <a:blip r:embed="rId11" cstate="print">
                       <a:extLst>
                         <a:ext uri="{28A0092B-C50C-407E-A947-70E740481C1C}">
                           <a14:useLocalDpi xmlns:a14="http://schemas.microsoft.com/office/drawing/2010/main" val="0"/>
@@ -1179,7 +1479,7 @@
                     <pic:cNvPicPr/>
                   </pic:nvPicPr>
                   <pic:blipFill>
-                    <a:blip r:embed="rId8" cstate="print">
+                    <a:blip r:embed="rId12" cstate="print">
                       <a:extLst>
                         <a:ext uri="{28A0092B-C50C-407E-A947-70E740481C1C}">
                           <a14:useLocalDpi xmlns:a14="http://schemas.microsoft.com/office/drawing/2010/main" val="0"/>
@@ -1318,552 +1618,6 @@
                       <pic:pic xmlns:pic="http://schemas.openxmlformats.org/drawingml/2006/picture">
                         <pic:nvPicPr>
                           <pic:cNvPr id="4" name="Picture 4"/>
-                          <pic:cNvPicPr/>
-                        </pic:nvPicPr>
-                        <pic:blipFill>
-                          <a:blip r:embed="rId9" cstate="print">
-                            <a:extLst>
-                              <a:ext uri="{28A0092B-C50C-407E-A947-70E740481C1C}">
-                                <a14:useLocalDpi xmlns:a14="http://schemas.microsoft.com/office/drawing/2010/main" val="0"/>
-                              </a:ext>
-                            </a:extLst>
-                          </a:blip>
-                          <a:stretch>
-                            <a:fillRect/>
-                          </a:stretch>
-                        </pic:blipFill>
-                        <pic:spPr>
-                          <a:xfrm>
-                            <a:off x="0" y="0"/>
-                            <a:ext cx="182880" cy="182880"/>
-                          </a:xfrm>
-                          <a:prstGeom prst="rect">
-                            <a:avLst/>
-                          </a:prstGeom>
-                        </pic:spPr>
-                      </pic:pic>
-                    </a:graphicData>
-                  </a:graphic>
-                </wp:inline>
-              </w:drawing>
-            </w:r>
-          </w:p>
-        </w:tc>
-        <w:tc>
-          <w:tcPr>
-            <w:tcW w:w="8280" w:type="dxa"/>
-          </w:tcPr>
-          <w:p>
-            <w:pPr>
-              <w:rPr>
-                <w:rFonts w:ascii="Century Gothic" w:hAnsi="Century Gothic"/>
-                <w:b/>
-                <w:color w:val="072B62" w:themeColor="background2" w:themeShade="40"/>
-                <w:sz w:val="18"/>
-                <w:szCs w:val="18"/>
-              </w:rPr>
-            </w:pPr>
-            <w:r>
-              <w:rPr>
-                <w:rFonts w:ascii="Century Gothic" w:hAnsi="Century Gothic"/>
-                <w:sz w:val="18"/>
-                <w:szCs w:val="18"/>
-              </w:rPr>
-              <w:t>Cross-Platform Mobile Application Development</w:t>
-            </w:r>
-          </w:p>
-        </w:tc>
-      </w:tr>
-      <w:tr>
-        <w:trPr>
-          <w:jc w:val="center"/>
-        </w:trPr>
-        <w:tc>
-          <w:tcPr>
-            <w:tcW w:w="393" w:type="dxa"/>
-          </w:tcPr>
-          <w:p>
-            <w:pPr>
-              <w:rPr>
-                <w:rFonts w:ascii="Century Gothic" w:hAnsi="Century Gothic"/>
-                <w:b/>
-                <w:color w:val="072B62" w:themeColor="background2" w:themeShade="40"/>
-                <w:sz w:val="28"/>
-                <w:szCs w:val="28"/>
-              </w:rPr>
-            </w:pPr>
-          </w:p>
-        </w:tc>
-        <w:tc>
-          <w:tcPr>
-            <w:tcW w:w="795" w:type="dxa"/>
-          </w:tcPr>
-          <w:p>
-            <w:pPr>
-              <w:jc w:val="center"/>
-              <w:rPr>
-                <w:rFonts w:ascii="Century Gothic" w:hAnsi="Century Gothic"/>
-                <w:b/>
-                <w:color w:val="072B62" w:themeColor="background2" w:themeShade="40"/>
-                <w:sz w:val="28"/>
-                <w:szCs w:val="28"/>
-              </w:rPr>
-            </w:pPr>
-            <w:r>
-              <w:rPr>
-                <w:rFonts w:ascii="Century Gothic" w:hAnsi="Century Gothic"/>
-                <w:noProof/>
-                <w:sz w:val="20"/>
-                <w:szCs w:val="20"/>
-              </w:rPr>
-              <w:drawing>
-                <wp:inline distT="0" distB="0" distL="0" distR="0" wp14:anchorId="6623B92C" wp14:editId="09A9230B">
-                  <wp:extent cx="182880" cy="182880"/>
-                  <wp:effectExtent l="0" t="0" r="7620" b="7620"/>
-                  <wp:docPr id="38" name="Picture 38"/>
-                  <wp:cNvGraphicFramePr>
-                    <a:graphicFrameLocks xmlns:a="http://schemas.openxmlformats.org/drawingml/2006/main" noChangeAspect="1"/>
-                  </wp:cNvGraphicFramePr>
-                  <a:graphic xmlns:a="http://schemas.openxmlformats.org/drawingml/2006/main">
-                    <a:graphicData uri="http://schemas.openxmlformats.org/drawingml/2006/picture">
-                      <pic:pic xmlns:pic="http://schemas.openxmlformats.org/drawingml/2006/picture">
-                        <pic:nvPicPr>
-                          <pic:cNvPr id="4" name="Picture 4"/>
-                          <pic:cNvPicPr/>
-                        </pic:nvPicPr>
-                        <pic:blipFill>
-                          <a:blip r:embed="rId9" cstate="print">
-                            <a:extLst>
-                              <a:ext uri="{28A0092B-C50C-407E-A947-70E740481C1C}">
-                                <a14:useLocalDpi xmlns:a14="http://schemas.microsoft.com/office/drawing/2010/main" val="0"/>
-                              </a:ext>
-                            </a:extLst>
-                          </a:blip>
-                          <a:stretch>
-                            <a:fillRect/>
-                          </a:stretch>
-                        </pic:blipFill>
-                        <pic:spPr>
-                          <a:xfrm>
-                            <a:off x="0" y="0"/>
-                            <a:ext cx="182880" cy="182880"/>
-                          </a:xfrm>
-                          <a:prstGeom prst="rect">
-                            <a:avLst/>
-                          </a:prstGeom>
-                        </pic:spPr>
-                      </pic:pic>
-                    </a:graphicData>
-                  </a:graphic>
-                </wp:inline>
-              </w:drawing>
-            </w:r>
-          </w:p>
-        </w:tc>
-        <w:tc>
-          <w:tcPr>
-            <w:tcW w:w="8280" w:type="dxa"/>
-          </w:tcPr>
-          <w:p>
-            <w:pPr>
-              <w:rPr>
-                <w:rFonts w:ascii="Century Gothic" w:hAnsi="Century Gothic"/>
-                <w:b/>
-                <w:color w:val="072B62" w:themeColor="background2" w:themeShade="40"/>
-                <w:sz w:val="18"/>
-                <w:szCs w:val="18"/>
-              </w:rPr>
-            </w:pPr>
-            <w:r>
-              <w:rPr>
-                <w:rFonts w:ascii="Century Gothic" w:hAnsi="Century Gothic"/>
-                <w:sz w:val="18"/>
-                <w:szCs w:val="18"/>
-              </w:rPr>
-              <w:t>Progressive Web App</w:t>
-            </w:r>
-          </w:p>
-        </w:tc>
-      </w:tr>
-      <w:tr>
-        <w:trPr>
-          <w:jc w:val="center"/>
-        </w:trPr>
-        <w:tc>
-          <w:tcPr>
-            <w:tcW w:w="393" w:type="dxa"/>
-          </w:tcPr>
-          <w:p>
-            <w:pPr>
-              <w:rPr>
-                <w:rFonts w:ascii="Century Gothic" w:hAnsi="Century Gothic"/>
-                <w:b/>
-                <w:color w:val="072B62" w:themeColor="background2" w:themeShade="40"/>
-                <w:sz w:val="28"/>
-                <w:szCs w:val="28"/>
-              </w:rPr>
-            </w:pPr>
-          </w:p>
-        </w:tc>
-        <w:tc>
-          <w:tcPr>
-            <w:tcW w:w="795" w:type="dxa"/>
-          </w:tcPr>
-          <w:p>
-            <w:pPr>
-              <w:jc w:val="center"/>
-              <w:rPr>
-                <w:rFonts w:ascii="Century Gothic" w:hAnsi="Century Gothic"/>
-                <w:noProof/>
-                <w:sz w:val="20"/>
-                <w:szCs w:val="20"/>
-              </w:rPr>
-            </w:pPr>
-            <w:r>
-              <w:rPr>
-                <w:rFonts w:ascii="Century Gothic" w:hAnsi="Century Gothic"/>
-                <w:noProof/>
-                <w:sz w:val="20"/>
-                <w:szCs w:val="20"/>
-              </w:rPr>
-              <w:drawing>
-                <wp:inline distT="0" distB="0" distL="0" distR="0" wp14:anchorId="046189FE" wp14:editId="7732EDFB">
-                  <wp:extent cx="182880" cy="182880"/>
-                  <wp:effectExtent l="0" t="0" r="7620" b="7620"/>
-                  <wp:docPr id="39" name="Picture 39"/>
-                  <wp:cNvGraphicFramePr>
-                    <a:graphicFrameLocks xmlns:a="http://schemas.openxmlformats.org/drawingml/2006/main" noChangeAspect="1"/>
-                  </wp:cNvGraphicFramePr>
-                  <a:graphic xmlns:a="http://schemas.openxmlformats.org/drawingml/2006/main">
-                    <a:graphicData uri="http://schemas.openxmlformats.org/drawingml/2006/picture">
-                      <pic:pic xmlns:pic="http://schemas.openxmlformats.org/drawingml/2006/picture">
-                        <pic:nvPicPr>
-                          <pic:cNvPr id="19" name="Picture 19"/>
-                          <pic:cNvPicPr/>
-                        </pic:nvPicPr>
-                        <pic:blipFill>
-                          <a:blip r:embed="rId10" cstate="print">
-                            <a:extLst>
-                              <a:ext uri="{28A0092B-C50C-407E-A947-70E740481C1C}">
-                                <a14:useLocalDpi xmlns:a14="http://schemas.microsoft.com/office/drawing/2010/main" val="0"/>
-                              </a:ext>
-                            </a:extLst>
-                          </a:blip>
-                          <a:stretch>
-                            <a:fillRect/>
-                          </a:stretch>
-                        </pic:blipFill>
-                        <pic:spPr>
-                          <a:xfrm>
-                            <a:off x="0" y="0"/>
-                            <a:ext cx="182880" cy="182880"/>
-                          </a:xfrm>
-                          <a:prstGeom prst="rect">
-                            <a:avLst/>
-                          </a:prstGeom>
-                        </pic:spPr>
-                      </pic:pic>
-                    </a:graphicData>
-                  </a:graphic>
-                </wp:inline>
-              </w:drawing>
-            </w:r>
-          </w:p>
-        </w:tc>
-        <w:tc>
-          <w:tcPr>
-            <w:tcW w:w="8280" w:type="dxa"/>
-          </w:tcPr>
-          <w:p>
-            <w:pPr>
-              <w:rPr>
-                <w:rFonts w:ascii="Century Gothic" w:hAnsi="Century Gothic"/>
-                <w:sz w:val="18"/>
-                <w:szCs w:val="18"/>
-              </w:rPr>
-            </w:pPr>
-            <w:r>
-              <w:rPr>
-                <w:rFonts w:ascii="Century Gothic" w:hAnsi="Century Gothic"/>
-                <w:sz w:val="18"/>
-                <w:szCs w:val="18"/>
-              </w:rPr>
-              <w:t>Web Application development</w:t>
-            </w:r>
-          </w:p>
-        </w:tc>
-      </w:tr>
-      <w:tr>
-        <w:trPr>
-          <w:trHeight w:val="359"/>
-          <w:jc w:val="center"/>
-        </w:trPr>
-        <w:tc>
-          <w:tcPr>
-            <w:tcW w:w="393" w:type="dxa"/>
-          </w:tcPr>
-          <w:p>
-            <w:pPr>
-              <w:rPr>
-                <w:rFonts w:ascii="Century Gothic" w:hAnsi="Century Gothic"/>
-                <w:b/>
-                <w:color w:val="072B62" w:themeColor="background2" w:themeShade="40"/>
-                <w:sz w:val="28"/>
-                <w:szCs w:val="28"/>
-              </w:rPr>
-            </w:pPr>
-          </w:p>
-        </w:tc>
-        <w:tc>
-          <w:tcPr>
-            <w:tcW w:w="795" w:type="dxa"/>
-          </w:tcPr>
-          <w:p>
-            <w:pPr>
-              <w:jc w:val="center"/>
-              <w:rPr>
-                <w:rFonts w:ascii="Century Gothic" w:hAnsi="Century Gothic"/>
-                <w:noProof/>
-                <w:sz w:val="20"/>
-                <w:szCs w:val="20"/>
-              </w:rPr>
-            </w:pPr>
-            <w:r>
-              <w:rPr>
-                <w:rFonts w:ascii="Century Gothic" w:hAnsi="Century Gothic"/>
-                <w:noProof/>
-                <w:sz w:val="20"/>
-                <w:szCs w:val="20"/>
-              </w:rPr>
-              <w:drawing>
-                <wp:inline distT="0" distB="0" distL="0" distR="0" wp14:anchorId="5559B966" wp14:editId="1D884700">
-                  <wp:extent cx="182880" cy="182880"/>
-                  <wp:effectExtent l="0" t="0" r="7620" b="7620"/>
-                  <wp:docPr id="41" name="Picture 41"/>
-                  <wp:cNvGraphicFramePr>
-                    <a:graphicFrameLocks xmlns:a="http://schemas.openxmlformats.org/drawingml/2006/main" noChangeAspect="1"/>
-                  </wp:cNvGraphicFramePr>
-                  <a:graphic xmlns:a="http://schemas.openxmlformats.org/drawingml/2006/main">
-                    <a:graphicData uri="http://schemas.openxmlformats.org/drawingml/2006/picture">
-                      <pic:pic xmlns:pic="http://schemas.openxmlformats.org/drawingml/2006/picture">
-                        <pic:nvPicPr>
-                          <pic:cNvPr id="16" name="android.png"/>
-                          <pic:cNvPicPr/>
-                        </pic:nvPicPr>
-                        <pic:blipFill>
-                          <a:blip r:embed="rId11" cstate="print">
-                            <a:extLst>
-                              <a:ext uri="{28A0092B-C50C-407E-A947-70E740481C1C}">
-                                <a14:useLocalDpi xmlns:a14="http://schemas.microsoft.com/office/drawing/2010/main" val="0"/>
-                              </a:ext>
-                            </a:extLst>
-                          </a:blip>
-                          <a:stretch>
-                            <a:fillRect/>
-                          </a:stretch>
-                        </pic:blipFill>
-                        <pic:spPr>
-                          <a:xfrm>
-                            <a:off x="0" y="0"/>
-                            <a:ext cx="182880" cy="182880"/>
-                          </a:xfrm>
-                          <a:prstGeom prst="rect">
-                            <a:avLst/>
-                          </a:prstGeom>
-                        </pic:spPr>
-                      </pic:pic>
-                    </a:graphicData>
-                  </a:graphic>
-                </wp:inline>
-              </w:drawing>
-            </w:r>
-          </w:p>
-        </w:tc>
-        <w:tc>
-          <w:tcPr>
-            <w:tcW w:w="8280" w:type="dxa"/>
-          </w:tcPr>
-          <w:p>
-            <w:pPr>
-              <w:rPr>
-                <w:rFonts w:ascii="Century Gothic" w:hAnsi="Century Gothic"/>
-                <w:sz w:val="18"/>
-                <w:szCs w:val="18"/>
-              </w:rPr>
-            </w:pPr>
-            <w:r>
-              <w:rPr>
-                <w:rFonts w:ascii="Century Gothic" w:hAnsi="Century Gothic"/>
-                <w:sz w:val="18"/>
-                <w:szCs w:val="18"/>
-              </w:rPr>
-              <w:t>Android Application Development</w:t>
-            </w:r>
-          </w:p>
-        </w:tc>
-      </w:tr>
-      <w:tr>
-        <w:trPr>
-          <w:jc w:val="center"/>
-        </w:trPr>
-        <w:tc>
-          <w:tcPr>
-            <w:tcW w:w="393" w:type="dxa"/>
-          </w:tcPr>
-          <w:p>
-            <w:pPr>
-              <w:rPr>
-                <w:rFonts w:ascii="Century Gothic" w:hAnsi="Century Gothic"/>
-                <w:b/>
-                <w:color w:val="072B62" w:themeColor="background2" w:themeShade="40"/>
-                <w:sz w:val="28"/>
-                <w:szCs w:val="28"/>
-              </w:rPr>
-            </w:pPr>
-          </w:p>
-        </w:tc>
-        <w:tc>
-          <w:tcPr>
-            <w:tcW w:w="795" w:type="dxa"/>
-          </w:tcPr>
-          <w:p>
-            <w:pPr>
-              <w:jc w:val="center"/>
-              <w:rPr>
-                <w:rFonts w:ascii="Century Gothic" w:hAnsi="Century Gothic"/>
-                <w:noProof/>
-                <w:sz w:val="20"/>
-                <w:szCs w:val="20"/>
-              </w:rPr>
-            </w:pPr>
-            <w:r>
-              <w:rPr>
-                <w:rFonts w:ascii="Century Gothic" w:hAnsi="Century Gothic"/>
-                <w:noProof/>
-                <w:sz w:val="20"/>
-                <w:szCs w:val="20"/>
-              </w:rPr>
-              <w:drawing>
-                <wp:inline distT="0" distB="0" distL="0" distR="0" wp14:anchorId="2EE207C6" wp14:editId="39B62A29">
-                  <wp:extent cx="182880" cy="182880"/>
-                  <wp:effectExtent l="0" t="0" r="7620" b="7620"/>
-                  <wp:docPr id="44" name="Picture 44"/>
-                  <wp:cNvGraphicFramePr>
-                    <a:graphicFrameLocks xmlns:a="http://schemas.openxmlformats.org/drawingml/2006/main" noChangeAspect="1"/>
-                  </wp:cNvGraphicFramePr>
-                  <a:graphic xmlns:a="http://schemas.openxmlformats.org/drawingml/2006/main">
-                    <a:graphicData uri="http://schemas.openxmlformats.org/drawingml/2006/picture">
-                      <pic:pic xmlns:pic="http://schemas.openxmlformats.org/drawingml/2006/picture">
-                        <pic:nvPicPr>
-                          <pic:cNvPr id="7" name="deep-learning.png"/>
-                          <pic:cNvPicPr/>
-                        </pic:nvPicPr>
-                        <pic:blipFill>
-                          <a:blip r:embed="rId12" cstate="print">
-                            <a:extLst>
-                              <a:ext uri="{28A0092B-C50C-407E-A947-70E740481C1C}">
-                                <a14:useLocalDpi xmlns:a14="http://schemas.microsoft.com/office/drawing/2010/main" val="0"/>
-                              </a:ext>
-                            </a:extLst>
-                          </a:blip>
-                          <a:stretch>
-                            <a:fillRect/>
-                          </a:stretch>
-                        </pic:blipFill>
-                        <pic:spPr>
-                          <a:xfrm>
-                            <a:off x="0" y="0"/>
-                            <a:ext cx="182880" cy="182880"/>
-                          </a:xfrm>
-                          <a:prstGeom prst="rect">
-                            <a:avLst/>
-                          </a:prstGeom>
-                        </pic:spPr>
-                      </pic:pic>
-                    </a:graphicData>
-                  </a:graphic>
-                </wp:inline>
-              </w:drawing>
-            </w:r>
-          </w:p>
-        </w:tc>
-        <w:tc>
-          <w:tcPr>
-            <w:tcW w:w="8280" w:type="dxa"/>
-          </w:tcPr>
-          <w:p>
-            <w:pPr>
-              <w:rPr>
-                <w:rFonts w:ascii="Century Gothic" w:hAnsi="Century Gothic"/>
-                <w:sz w:val="18"/>
-                <w:szCs w:val="18"/>
-              </w:rPr>
-            </w:pPr>
-            <w:r>
-              <w:rPr>
-                <w:rFonts w:ascii="Century Gothic" w:hAnsi="Century Gothic"/>
-                <w:sz w:val="18"/>
-                <w:szCs w:val="18"/>
-              </w:rPr>
-              <w:t>Machine Learning</w:t>
-            </w:r>
-          </w:p>
-        </w:tc>
-      </w:tr>
-      <w:tr>
-        <w:trPr>
-          <w:jc w:val="center"/>
-        </w:trPr>
-        <w:tc>
-          <w:tcPr>
-            <w:tcW w:w="393" w:type="dxa"/>
-          </w:tcPr>
-          <w:p>
-            <w:pPr>
-              <w:rPr>
-                <w:rFonts w:ascii="Century Gothic" w:hAnsi="Century Gothic"/>
-                <w:b/>
-                <w:color w:val="072B62" w:themeColor="background2" w:themeShade="40"/>
-                <w:sz w:val="28"/>
-                <w:szCs w:val="28"/>
-              </w:rPr>
-            </w:pPr>
-          </w:p>
-        </w:tc>
-        <w:tc>
-          <w:tcPr>
-            <w:tcW w:w="795" w:type="dxa"/>
-          </w:tcPr>
-          <w:p>
-            <w:pPr>
-              <w:jc w:val="center"/>
-              <w:rPr>
-                <w:rFonts w:ascii="Century Gothic" w:hAnsi="Century Gothic"/>
-                <w:noProof/>
-                <w:sz w:val="20"/>
-                <w:szCs w:val="20"/>
-              </w:rPr>
-            </w:pPr>
-            <w:r>
-              <w:rPr>
-                <w:rFonts w:ascii="Century Gothic" w:hAnsi="Century Gothic"/>
-                <w:noProof/>
-                <w:sz w:val="20"/>
-                <w:szCs w:val="20"/>
-              </w:rPr>
-              <w:drawing>
-                <wp:inline distT="0" distB="0" distL="0" distR="0" wp14:anchorId="0AC8838C" wp14:editId="1F0047BC">
-                  <wp:extent cx="182880" cy="182880"/>
-                  <wp:effectExtent l="0" t="0" r="7620" b="7620"/>
-                  <wp:docPr id="45" name="Picture 45"/>
-                  <wp:cNvGraphicFramePr>
-                    <a:graphicFrameLocks xmlns:a="http://schemas.openxmlformats.org/drawingml/2006/main" noChangeAspect="1"/>
-                  </wp:cNvGraphicFramePr>
-                  <a:graphic xmlns:a="http://schemas.openxmlformats.org/drawingml/2006/main">
-                    <a:graphicData uri="http://schemas.openxmlformats.org/drawingml/2006/picture">
-                      <pic:pic xmlns:pic="http://schemas.openxmlformats.org/drawingml/2006/picture">
-                        <pic:nvPicPr>
-                          <pic:cNvPr id="18" name="python.png"/>
                           <pic:cNvPicPr/>
                         </pic:nvPicPr>
                         <pic:blipFill>
@@ -1903,6 +1657,8 @@
             <w:pPr>
               <w:rPr>
                 <w:rFonts w:ascii="Century Gothic" w:hAnsi="Century Gothic"/>
+                <w:b/>
+                <w:color w:val="072B62" w:themeColor="background2" w:themeShade="40"/>
                 <w:sz w:val="18"/>
                 <w:szCs w:val="18"/>
               </w:rPr>
@@ -1913,25 +1669,8 @@
                 <w:sz w:val="18"/>
                 <w:szCs w:val="18"/>
               </w:rPr>
-              <w:t>P</w:t>
+              <w:t>Cross-Platform Mobile Application Development</w:t>
             </w:r>
-            <w:r>
-              <w:rPr>
-                <w:rFonts w:ascii="Century Gothic" w:hAnsi="Century Gothic"/>
-                <w:sz w:val="18"/>
-                <w:szCs w:val="18"/>
-              </w:rPr>
-              <w:t>ython Programming</w:t>
-            </w:r>
-          </w:p>
-          <w:p>
-            <w:pPr>
-              <w:rPr>
-                <w:rFonts w:ascii="Century Gothic" w:hAnsi="Century Gothic"/>
-                <w:sz w:val="18"/>
-                <w:szCs w:val="18"/>
-              </w:rPr>
-            </w:pPr>
           </w:p>
         </w:tc>
       </w:tr>
@@ -1964,9 +1703,10 @@
               <w:jc w:val="center"/>
               <w:rPr>
                 <w:rFonts w:ascii="Century Gothic" w:hAnsi="Century Gothic"/>
-                <w:noProof/>
-                <w:sz w:val="20"/>
-                <w:szCs w:val="20"/>
+                <w:b/>
+                <w:color w:val="072B62" w:themeColor="background2" w:themeShade="40"/>
+                <w:sz w:val="28"/>
+                <w:szCs w:val="28"/>
               </w:rPr>
             </w:pPr>
             <w:r>
@@ -1977,10 +1717,10 @@
                 <w:szCs w:val="20"/>
               </w:rPr>
               <w:drawing>
-                <wp:inline distT="0" distB="0" distL="0" distR="0" wp14:anchorId="36FC56C5" wp14:editId="552AC8D2">
+                <wp:inline distT="0" distB="0" distL="0" distR="0" wp14:anchorId="6623B92C" wp14:editId="09A9230B">
                   <wp:extent cx="182880" cy="182880"/>
                   <wp:effectExtent l="0" t="0" r="7620" b="7620"/>
-                  <wp:docPr id="46" name="Picture 46"/>
+                  <wp:docPr id="38" name="Picture 38"/>
                   <wp:cNvGraphicFramePr>
                     <a:graphicFrameLocks xmlns:a="http://schemas.openxmlformats.org/drawingml/2006/main" noChangeAspect="1"/>
                   </wp:cNvGraphicFramePr>
@@ -1988,7 +1728,117 @@
                     <a:graphicData uri="http://schemas.openxmlformats.org/drawingml/2006/picture">
                       <pic:pic xmlns:pic="http://schemas.openxmlformats.org/drawingml/2006/picture">
                         <pic:nvPicPr>
-                          <pic:cNvPr id="28" name="Picture 28"/>
+                          <pic:cNvPr id="4" name="Picture 4"/>
+                          <pic:cNvPicPr/>
+                        </pic:nvPicPr>
+                        <pic:blipFill>
+                          <a:blip r:embed="rId13" cstate="print">
+                            <a:extLst>
+                              <a:ext uri="{28A0092B-C50C-407E-A947-70E740481C1C}">
+                                <a14:useLocalDpi xmlns:a14="http://schemas.microsoft.com/office/drawing/2010/main" val="0"/>
+                              </a:ext>
+                            </a:extLst>
+                          </a:blip>
+                          <a:stretch>
+                            <a:fillRect/>
+                          </a:stretch>
+                        </pic:blipFill>
+                        <pic:spPr>
+                          <a:xfrm>
+                            <a:off x="0" y="0"/>
+                            <a:ext cx="182880" cy="182880"/>
+                          </a:xfrm>
+                          <a:prstGeom prst="rect">
+                            <a:avLst/>
+                          </a:prstGeom>
+                        </pic:spPr>
+                      </pic:pic>
+                    </a:graphicData>
+                  </a:graphic>
+                </wp:inline>
+              </w:drawing>
+            </w:r>
+          </w:p>
+        </w:tc>
+        <w:tc>
+          <w:tcPr>
+            <w:tcW w:w="8280" w:type="dxa"/>
+          </w:tcPr>
+          <w:p>
+            <w:pPr>
+              <w:rPr>
+                <w:rFonts w:ascii="Century Gothic" w:hAnsi="Century Gothic"/>
+                <w:b/>
+                <w:color w:val="072B62" w:themeColor="background2" w:themeShade="40"/>
+                <w:sz w:val="18"/>
+                <w:szCs w:val="18"/>
+              </w:rPr>
+            </w:pPr>
+            <w:r>
+              <w:rPr>
+                <w:rFonts w:ascii="Century Gothic" w:hAnsi="Century Gothic"/>
+                <w:sz w:val="18"/>
+                <w:szCs w:val="18"/>
+              </w:rPr>
+              <w:t>Progressive Web App</w:t>
+            </w:r>
+          </w:p>
+        </w:tc>
+      </w:tr>
+      <w:tr>
+        <w:trPr>
+          <w:jc w:val="center"/>
+        </w:trPr>
+        <w:tc>
+          <w:tcPr>
+            <w:tcW w:w="393" w:type="dxa"/>
+          </w:tcPr>
+          <w:p>
+            <w:pPr>
+              <w:rPr>
+                <w:rFonts w:ascii="Century Gothic" w:hAnsi="Century Gothic"/>
+                <w:b/>
+                <w:color w:val="072B62" w:themeColor="background2" w:themeShade="40"/>
+                <w:sz w:val="28"/>
+                <w:szCs w:val="28"/>
+              </w:rPr>
+            </w:pPr>
+          </w:p>
+        </w:tc>
+        <w:tc>
+          <w:tcPr>
+            <w:tcW w:w="795" w:type="dxa"/>
+          </w:tcPr>
+          <w:p>
+            <w:pPr>
+              <w:jc w:val="center"/>
+              <w:rPr>
+                <w:rFonts w:ascii="Century Gothic" w:hAnsi="Century Gothic"/>
+                <w:noProof/>
+                <w:sz w:val="20"/>
+                <w:szCs w:val="20"/>
+              </w:rPr>
+            </w:pPr>
+            <w:r>
+              <w:rPr>
+                <w:rFonts w:ascii="Century Gothic" w:hAnsi="Century Gothic"/>
+                <w:noProof/>
+                <w:sz w:val="20"/>
+                <w:szCs w:val="20"/>
+              </w:rPr>
+              <w:drawing>
+                <wp:inline distT="0" distB="0" distL="0" distR="0" wp14:anchorId="046189FE" wp14:editId="7732EDFB">
+                  <wp:extent cx="182880" cy="182880"/>
+                  <wp:effectExtent l="0" t="0" r="7620" b="7620"/>
+                  <wp:docPr id="39" name="Picture 39"/>
+                  <wp:cNvGraphicFramePr>
+                    <a:graphicFrameLocks xmlns:a="http://schemas.openxmlformats.org/drawingml/2006/main" noChangeAspect="1"/>
+                  </wp:cNvGraphicFramePr>
+                  <a:graphic xmlns:a="http://schemas.openxmlformats.org/drawingml/2006/main">
+                    <a:graphicData uri="http://schemas.openxmlformats.org/drawingml/2006/picture">
+                      <pic:pic xmlns:pic="http://schemas.openxmlformats.org/drawingml/2006/picture">
+                        <pic:nvPicPr>
+                          <pic:cNvPr id="19" name="Picture 19"/>
                           <pic:cNvPicPr/>
                         </pic:nvPicPr>
                         <pic:blipFill>
@@ -2026,7 +1876,6 @@
           </w:tcPr>
           <w:p>
             <w:pPr>
-              <w:jc w:val="both"/>
               <w:rPr>
                 <w:rFonts w:ascii="Century Gothic" w:hAnsi="Century Gothic"/>
                 <w:sz w:val="18"/>
@@ -2039,31 +1888,14 @@
                 <w:sz w:val="18"/>
                 <w:szCs w:val="18"/>
               </w:rPr>
-              <w:t>J</w:t>
+              <w:t>Web Application development</w:t>
             </w:r>
-            <w:r>
-              <w:rPr>
-                <w:rFonts w:ascii="Century Gothic" w:hAnsi="Century Gothic"/>
-                <w:sz w:val="18"/>
-                <w:szCs w:val="18"/>
-              </w:rPr>
-              <w:t>avaScript Programming</w:t>
-            </w:r>
-          </w:p>
-          <w:p>
-            <w:pPr>
-              <w:ind w:firstLine="720"/>
-              <w:rPr>
-                <w:rFonts w:ascii="Century Gothic" w:hAnsi="Century Gothic"/>
-                <w:sz w:val="18"/>
-                <w:szCs w:val="18"/>
-              </w:rPr>
-            </w:pPr>
           </w:p>
         </w:tc>
       </w:tr>
       <w:tr>
         <w:trPr>
+          <w:trHeight w:val="359"/>
           <w:jc w:val="center"/>
         </w:trPr>
         <w:tc>
@@ -2104,10 +1936,10 @@
                 <w:szCs w:val="20"/>
               </w:rPr>
               <w:drawing>
-                <wp:inline distT="0" distB="0" distL="0" distR="0" wp14:anchorId="45C9F014" wp14:editId="4024B1A8">
+                <wp:inline distT="0" distB="0" distL="0" distR="0" wp14:anchorId="5559B966" wp14:editId="1D884700">
                   <wp:extent cx="182880" cy="182880"/>
                   <wp:effectExtent l="0" t="0" r="7620" b="7620"/>
-                  <wp:docPr id="47" name="Picture 47"/>
+                  <wp:docPr id="41" name="Picture 41"/>
                   <wp:cNvGraphicFramePr>
                     <a:graphicFrameLocks xmlns:a="http://schemas.openxmlformats.org/drawingml/2006/main" noChangeAspect="1"/>
                   </wp:cNvGraphicFramePr>
@@ -2115,7 +1947,7 @@
                     <a:graphicData uri="http://schemas.openxmlformats.org/drawingml/2006/picture">
                       <pic:pic xmlns:pic="http://schemas.openxmlformats.org/drawingml/2006/picture">
                         <pic:nvPicPr>
-                          <pic:cNvPr id="35" name="Picture 35"/>
+                          <pic:cNvPr id="16" name="android.png"/>
                           <pic:cNvPicPr/>
                         </pic:nvPicPr>
                         <pic:blipFill>
@@ -2165,18 +1997,8 @@
                 <w:sz w:val="18"/>
                 <w:szCs w:val="18"/>
               </w:rPr>
-              <w:t>Typescript Programming</w:t>
+              <w:t>Android Application Development</w:t>
             </w:r>
-          </w:p>
-          <w:p>
-            <w:pPr>
-              <w:jc w:val="both"/>
-              <w:rPr>
-                <w:rFonts w:ascii="Century Gothic" w:hAnsi="Century Gothic"/>
-                <w:sz w:val="18"/>
-                <w:szCs w:val="18"/>
-              </w:rPr>
-            </w:pPr>
           </w:p>
         </w:tc>
       </w:tr>
@@ -2222,10 +2044,10 @@
                 <w:szCs w:val="20"/>
               </w:rPr>
               <w:drawing>
-                <wp:inline distT="0" distB="0" distL="0" distR="0" wp14:anchorId="393A0C3A" wp14:editId="38501BC9">
+                <wp:inline distT="0" distB="0" distL="0" distR="0" wp14:anchorId="2EE207C6" wp14:editId="39B62A29">
                   <wp:extent cx="182880" cy="182880"/>
                   <wp:effectExtent l="0" t="0" r="7620" b="7620"/>
-                  <wp:docPr id="48" name="Picture 48"/>
+                  <wp:docPr id="44" name="Picture 44"/>
                   <wp:cNvGraphicFramePr>
                     <a:graphicFrameLocks xmlns:a="http://schemas.openxmlformats.org/drawingml/2006/main" noChangeAspect="1"/>
                   </wp:cNvGraphicFramePr>
@@ -2233,7 +2055,7 @@
                     <a:graphicData uri="http://schemas.openxmlformats.org/drawingml/2006/picture">
                       <pic:pic xmlns:pic="http://schemas.openxmlformats.org/drawingml/2006/picture">
                         <pic:nvPicPr>
-                          <pic:cNvPr id="17" name="java.png"/>
+                          <pic:cNvPr id="7" name="deep-learning.png"/>
                           <pic:cNvPicPr/>
                         </pic:nvPicPr>
                         <pic:blipFill>
@@ -2283,15 +2105,469 @@
                 <w:sz w:val="18"/>
                 <w:szCs w:val="18"/>
               </w:rPr>
-              <w:t>J</w:t>
+              <w:t>Machine Learning</w:t>
             </w:r>
+          </w:p>
+        </w:tc>
+      </w:tr>
+      <w:tr>
+        <w:trPr>
+          <w:jc w:val="center"/>
+        </w:trPr>
+        <w:tc>
+          <w:tcPr>
+            <w:tcW w:w="393" w:type="dxa"/>
+          </w:tcPr>
+          <w:p>
+            <w:pPr>
+              <w:rPr>
+                <w:rFonts w:ascii="Century Gothic" w:hAnsi="Century Gothic"/>
+                <w:b/>
+                <w:color w:val="072B62" w:themeColor="background2" w:themeShade="40"/>
+                <w:sz w:val="28"/>
+                <w:szCs w:val="28"/>
+              </w:rPr>
+            </w:pPr>
+          </w:p>
+        </w:tc>
+        <w:tc>
+          <w:tcPr>
+            <w:tcW w:w="795" w:type="dxa"/>
+          </w:tcPr>
+          <w:p>
+            <w:pPr>
+              <w:jc w:val="center"/>
+              <w:rPr>
+                <w:rFonts w:ascii="Century Gothic" w:hAnsi="Century Gothic"/>
+                <w:noProof/>
+                <w:sz w:val="20"/>
+                <w:szCs w:val="20"/>
+              </w:rPr>
+            </w:pPr>
             <w:r>
+              <w:rPr>
+                <w:rFonts w:ascii="Century Gothic" w:hAnsi="Century Gothic"/>
+                <w:noProof/>
+                <w:sz w:val="20"/>
+                <w:szCs w:val="20"/>
+              </w:rPr>
+              <w:drawing>
+                <wp:inline distT="0" distB="0" distL="0" distR="0" wp14:anchorId="0AC8838C" wp14:editId="1F0047BC">
+                  <wp:extent cx="182880" cy="182880"/>
+                  <wp:effectExtent l="0" t="0" r="7620" b="7620"/>
+                  <wp:docPr id="45" name="Picture 45"/>
+                  <wp:cNvGraphicFramePr>
+                    <a:graphicFrameLocks xmlns:a="http://schemas.openxmlformats.org/drawingml/2006/main" noChangeAspect="1"/>
+                  </wp:cNvGraphicFramePr>
+                  <a:graphic xmlns:a="http://schemas.openxmlformats.org/drawingml/2006/main">
+                    <a:graphicData uri="http://schemas.openxmlformats.org/drawingml/2006/picture">
+                      <pic:pic xmlns:pic="http://schemas.openxmlformats.org/drawingml/2006/picture">
+                        <pic:nvPicPr>
+                          <pic:cNvPr id="18" name="python.png"/>
+                          <pic:cNvPicPr/>
+                        </pic:nvPicPr>
+                        <pic:blipFill>
+                          <a:blip r:embed="rId17" cstate="print">
+                            <a:extLst>
+                              <a:ext uri="{28A0092B-C50C-407E-A947-70E740481C1C}">
+                                <a14:useLocalDpi xmlns:a14="http://schemas.microsoft.com/office/drawing/2010/main" val="0"/>
+                              </a:ext>
+                            </a:extLst>
+                          </a:blip>
+                          <a:stretch>
+                            <a:fillRect/>
+                          </a:stretch>
+                        </pic:blipFill>
+                        <pic:spPr>
+                          <a:xfrm>
+                            <a:off x="0" y="0"/>
+                            <a:ext cx="182880" cy="182880"/>
+                          </a:xfrm>
+                          <a:prstGeom prst="rect">
+                            <a:avLst/>
+                          </a:prstGeom>
+                        </pic:spPr>
+                      </pic:pic>
+                    </a:graphicData>
+                  </a:graphic>
+                </wp:inline>
+              </w:drawing>
+            </w:r>
+          </w:p>
+        </w:tc>
+        <w:tc>
+          <w:tcPr>
+            <w:tcW w:w="8280" w:type="dxa"/>
+          </w:tcPr>
+          <w:p>
+            <w:pPr>
               <w:rPr>
                 <w:rFonts w:ascii="Century Gothic" w:hAnsi="Century Gothic"/>
                 <w:sz w:val="18"/>
                 <w:szCs w:val="18"/>
               </w:rPr>
-              <w:t>ava Programming</w:t>
+            </w:pPr>
+            <w:r>
+              <w:rPr>
+                <w:rFonts w:ascii="Century Gothic" w:hAnsi="Century Gothic"/>
+                <w:sz w:val="18"/>
+                <w:szCs w:val="18"/>
+              </w:rPr>
+              <w:t>Python Programming</w:t>
+            </w:r>
+          </w:p>
+          <w:p>
+            <w:pPr>
+              <w:rPr>
+                <w:rFonts w:ascii="Century Gothic" w:hAnsi="Century Gothic"/>
+                <w:sz w:val="18"/>
+                <w:szCs w:val="18"/>
+              </w:rPr>
+            </w:pPr>
+          </w:p>
+        </w:tc>
+      </w:tr>
+      <w:tr>
+        <w:trPr>
+          <w:jc w:val="center"/>
+        </w:trPr>
+        <w:tc>
+          <w:tcPr>
+            <w:tcW w:w="393" w:type="dxa"/>
+          </w:tcPr>
+          <w:p>
+            <w:pPr>
+              <w:rPr>
+                <w:rFonts w:ascii="Century Gothic" w:hAnsi="Century Gothic"/>
+                <w:b/>
+                <w:color w:val="072B62" w:themeColor="background2" w:themeShade="40"/>
+                <w:sz w:val="28"/>
+                <w:szCs w:val="28"/>
+              </w:rPr>
+            </w:pPr>
+          </w:p>
+        </w:tc>
+        <w:tc>
+          <w:tcPr>
+            <w:tcW w:w="795" w:type="dxa"/>
+          </w:tcPr>
+          <w:p>
+            <w:pPr>
+              <w:jc w:val="center"/>
+              <w:rPr>
+                <w:rFonts w:ascii="Century Gothic" w:hAnsi="Century Gothic"/>
+                <w:noProof/>
+                <w:sz w:val="20"/>
+                <w:szCs w:val="20"/>
+              </w:rPr>
+            </w:pPr>
+            <w:r>
+              <w:rPr>
+                <w:rFonts w:ascii="Century Gothic" w:hAnsi="Century Gothic"/>
+                <w:noProof/>
+                <w:sz w:val="20"/>
+                <w:szCs w:val="20"/>
+              </w:rPr>
+              <w:drawing>
+                <wp:inline distT="0" distB="0" distL="0" distR="0" wp14:anchorId="36FC56C5" wp14:editId="552AC8D2">
+                  <wp:extent cx="182880" cy="182880"/>
+                  <wp:effectExtent l="0" t="0" r="7620" b="7620"/>
+                  <wp:docPr id="46" name="Picture 46"/>
+                  <wp:cNvGraphicFramePr>
+                    <a:graphicFrameLocks xmlns:a="http://schemas.openxmlformats.org/drawingml/2006/main" noChangeAspect="1"/>
+                  </wp:cNvGraphicFramePr>
+                  <a:graphic xmlns:a="http://schemas.openxmlformats.org/drawingml/2006/main">
+                    <a:graphicData uri="http://schemas.openxmlformats.org/drawingml/2006/picture">
+                      <pic:pic xmlns:pic="http://schemas.openxmlformats.org/drawingml/2006/picture">
+                        <pic:nvPicPr>
+                          <pic:cNvPr id="28" name="Picture 28"/>
+                          <pic:cNvPicPr/>
+                        </pic:nvPicPr>
+                        <pic:blipFill>
+                          <a:blip r:embed="rId18" cstate="print">
+                            <a:extLst>
+                              <a:ext uri="{28A0092B-C50C-407E-A947-70E740481C1C}">
+                                <a14:useLocalDpi xmlns:a14="http://schemas.microsoft.com/office/drawing/2010/main" val="0"/>
+                              </a:ext>
+                            </a:extLst>
+                          </a:blip>
+                          <a:stretch>
+                            <a:fillRect/>
+                          </a:stretch>
+                        </pic:blipFill>
+                        <pic:spPr>
+                          <a:xfrm>
+                            <a:off x="0" y="0"/>
+                            <a:ext cx="182880" cy="182880"/>
+                          </a:xfrm>
+                          <a:prstGeom prst="rect">
+                            <a:avLst/>
+                          </a:prstGeom>
+                        </pic:spPr>
+                      </pic:pic>
+                    </a:graphicData>
+                  </a:graphic>
+                </wp:inline>
+              </w:drawing>
+            </w:r>
+          </w:p>
+        </w:tc>
+        <w:tc>
+          <w:tcPr>
+            <w:tcW w:w="8280" w:type="dxa"/>
+          </w:tcPr>
+          <w:p>
+            <w:pPr>
+              <w:jc w:val="both"/>
+              <w:rPr>
+                <w:rFonts w:ascii="Century Gothic" w:hAnsi="Century Gothic"/>
+                <w:sz w:val="18"/>
+                <w:szCs w:val="18"/>
+              </w:rPr>
+            </w:pPr>
+            <w:r>
+              <w:rPr>
+                <w:rFonts w:ascii="Century Gothic" w:hAnsi="Century Gothic"/>
+                <w:sz w:val="18"/>
+                <w:szCs w:val="18"/>
+              </w:rPr>
+              <w:t>JavaScript Programming</w:t>
+            </w:r>
+          </w:p>
+          <w:p>
+            <w:pPr>
+              <w:ind w:firstLine="720"/>
+              <w:rPr>
+                <w:rFonts w:ascii="Century Gothic" w:hAnsi="Century Gothic"/>
+                <w:sz w:val="18"/>
+                <w:szCs w:val="18"/>
+              </w:rPr>
+            </w:pPr>
+          </w:p>
+        </w:tc>
+      </w:tr>
+      <w:tr>
+        <w:trPr>
+          <w:jc w:val="center"/>
+        </w:trPr>
+        <w:tc>
+          <w:tcPr>
+            <w:tcW w:w="393" w:type="dxa"/>
+          </w:tcPr>
+          <w:p>
+            <w:pPr>
+              <w:rPr>
+                <w:rFonts w:ascii="Century Gothic" w:hAnsi="Century Gothic"/>
+                <w:b/>
+                <w:color w:val="072B62" w:themeColor="background2" w:themeShade="40"/>
+                <w:sz w:val="28"/>
+                <w:szCs w:val="28"/>
+              </w:rPr>
+            </w:pPr>
+          </w:p>
+        </w:tc>
+        <w:tc>
+          <w:tcPr>
+            <w:tcW w:w="795" w:type="dxa"/>
+          </w:tcPr>
+          <w:p>
+            <w:pPr>
+              <w:jc w:val="center"/>
+              <w:rPr>
+                <w:rFonts w:ascii="Century Gothic" w:hAnsi="Century Gothic"/>
+                <w:noProof/>
+                <w:sz w:val="20"/>
+                <w:szCs w:val="20"/>
+              </w:rPr>
+            </w:pPr>
+            <w:r>
+              <w:rPr>
+                <w:rFonts w:ascii="Century Gothic" w:hAnsi="Century Gothic"/>
+                <w:noProof/>
+                <w:sz w:val="20"/>
+                <w:szCs w:val="20"/>
+              </w:rPr>
+              <w:drawing>
+                <wp:inline distT="0" distB="0" distL="0" distR="0" wp14:anchorId="45C9F014" wp14:editId="4024B1A8">
+                  <wp:extent cx="182880" cy="182880"/>
+                  <wp:effectExtent l="0" t="0" r="7620" b="7620"/>
+                  <wp:docPr id="47" name="Picture 47"/>
+                  <wp:cNvGraphicFramePr>
+                    <a:graphicFrameLocks xmlns:a="http://schemas.openxmlformats.org/drawingml/2006/main" noChangeAspect="1"/>
+                  </wp:cNvGraphicFramePr>
+                  <a:graphic xmlns:a="http://schemas.openxmlformats.org/drawingml/2006/main">
+                    <a:graphicData uri="http://schemas.openxmlformats.org/drawingml/2006/picture">
+                      <pic:pic xmlns:pic="http://schemas.openxmlformats.org/drawingml/2006/picture">
+                        <pic:nvPicPr>
+                          <pic:cNvPr id="35" name="Picture 35"/>
+                          <pic:cNvPicPr/>
+                        </pic:nvPicPr>
+                        <pic:blipFill>
+                          <a:blip r:embed="rId19" cstate="print">
+                            <a:extLst>
+                              <a:ext uri="{28A0092B-C50C-407E-A947-70E740481C1C}">
+                                <a14:useLocalDpi xmlns:a14="http://schemas.microsoft.com/office/drawing/2010/main" val="0"/>
+                              </a:ext>
+                            </a:extLst>
+                          </a:blip>
+                          <a:stretch>
+                            <a:fillRect/>
+                          </a:stretch>
+                        </pic:blipFill>
+                        <pic:spPr>
+                          <a:xfrm>
+                            <a:off x="0" y="0"/>
+                            <a:ext cx="182880" cy="182880"/>
+                          </a:xfrm>
+                          <a:prstGeom prst="rect">
+                            <a:avLst/>
+                          </a:prstGeom>
+                        </pic:spPr>
+                      </pic:pic>
+                    </a:graphicData>
+                  </a:graphic>
+                </wp:inline>
+              </w:drawing>
+            </w:r>
+          </w:p>
+        </w:tc>
+        <w:tc>
+          <w:tcPr>
+            <w:tcW w:w="8280" w:type="dxa"/>
+          </w:tcPr>
+          <w:p>
+            <w:pPr>
+              <w:rPr>
+                <w:rFonts w:ascii="Century Gothic" w:hAnsi="Century Gothic"/>
+                <w:sz w:val="18"/>
+                <w:szCs w:val="18"/>
+              </w:rPr>
+            </w:pPr>
+            <w:r>
+              <w:rPr>
+                <w:rFonts w:ascii="Century Gothic" w:hAnsi="Century Gothic"/>
+                <w:sz w:val="18"/>
+                <w:szCs w:val="18"/>
+              </w:rPr>
+              <w:t>Typescript Programming</w:t>
+            </w:r>
+          </w:p>
+          <w:p>
+            <w:pPr>
+              <w:jc w:val="both"/>
+              <w:rPr>
+                <w:rFonts w:ascii="Century Gothic" w:hAnsi="Century Gothic"/>
+                <w:sz w:val="18"/>
+                <w:szCs w:val="18"/>
+              </w:rPr>
+            </w:pPr>
+          </w:p>
+        </w:tc>
+      </w:tr>
+      <w:tr>
+        <w:trPr>
+          <w:jc w:val="center"/>
+        </w:trPr>
+        <w:tc>
+          <w:tcPr>
+            <w:tcW w:w="393" w:type="dxa"/>
+          </w:tcPr>
+          <w:p>
+            <w:pPr>
+              <w:rPr>
+                <w:rFonts w:ascii="Century Gothic" w:hAnsi="Century Gothic"/>
+                <w:b/>
+                <w:color w:val="072B62" w:themeColor="background2" w:themeShade="40"/>
+                <w:sz w:val="28"/>
+                <w:szCs w:val="28"/>
+              </w:rPr>
+            </w:pPr>
+          </w:p>
+        </w:tc>
+        <w:tc>
+          <w:tcPr>
+            <w:tcW w:w="795" w:type="dxa"/>
+          </w:tcPr>
+          <w:p>
+            <w:pPr>
+              <w:jc w:val="center"/>
+              <w:rPr>
+                <w:rFonts w:ascii="Century Gothic" w:hAnsi="Century Gothic"/>
+                <w:noProof/>
+                <w:sz w:val="20"/>
+                <w:szCs w:val="20"/>
+              </w:rPr>
+            </w:pPr>
+            <w:r>
+              <w:rPr>
+                <w:rFonts w:ascii="Century Gothic" w:hAnsi="Century Gothic"/>
+                <w:noProof/>
+                <w:sz w:val="20"/>
+                <w:szCs w:val="20"/>
+              </w:rPr>
+              <w:drawing>
+                <wp:inline distT="0" distB="0" distL="0" distR="0" wp14:anchorId="393A0C3A" wp14:editId="38501BC9">
+                  <wp:extent cx="182880" cy="182880"/>
+                  <wp:effectExtent l="0" t="0" r="7620" b="7620"/>
+                  <wp:docPr id="48" name="Picture 48"/>
+                  <wp:cNvGraphicFramePr>
+                    <a:graphicFrameLocks xmlns:a="http://schemas.openxmlformats.org/drawingml/2006/main" noChangeAspect="1"/>
+                  </wp:cNvGraphicFramePr>
+                  <a:graphic xmlns:a="http://schemas.openxmlformats.org/drawingml/2006/main">
+                    <a:graphicData uri="http://schemas.openxmlformats.org/drawingml/2006/picture">
+                      <pic:pic xmlns:pic="http://schemas.openxmlformats.org/drawingml/2006/picture">
+                        <pic:nvPicPr>
+                          <pic:cNvPr id="17" name="java.png"/>
+                          <pic:cNvPicPr/>
+                        </pic:nvPicPr>
+                        <pic:blipFill>
+                          <a:blip r:embed="rId20" cstate="print">
+                            <a:extLst>
+                              <a:ext uri="{28A0092B-C50C-407E-A947-70E740481C1C}">
+                                <a14:useLocalDpi xmlns:a14="http://schemas.microsoft.com/office/drawing/2010/main" val="0"/>
+                              </a:ext>
+                            </a:extLst>
+                          </a:blip>
+                          <a:stretch>
+                            <a:fillRect/>
+                          </a:stretch>
+                        </pic:blipFill>
+                        <pic:spPr>
+                          <a:xfrm>
+                            <a:off x="0" y="0"/>
+                            <a:ext cx="182880" cy="182880"/>
+                          </a:xfrm>
+                          <a:prstGeom prst="rect">
+                            <a:avLst/>
+                          </a:prstGeom>
+                        </pic:spPr>
+                      </pic:pic>
+                    </a:graphicData>
+                  </a:graphic>
+                </wp:inline>
+              </w:drawing>
+            </w:r>
+          </w:p>
+        </w:tc>
+        <w:tc>
+          <w:tcPr>
+            <w:tcW w:w="8280" w:type="dxa"/>
+          </w:tcPr>
+          <w:p>
+            <w:pPr>
+              <w:rPr>
+                <w:rFonts w:ascii="Century Gothic" w:hAnsi="Century Gothic"/>
+                <w:sz w:val="18"/>
+                <w:szCs w:val="18"/>
+              </w:rPr>
+            </w:pPr>
+            <w:r>
+              <w:rPr>
+                <w:rFonts w:ascii="Century Gothic" w:hAnsi="Century Gothic"/>
+                <w:sz w:val="18"/>
+                <w:szCs w:val="18"/>
+              </w:rPr>
+              <w:t>Java Programming</w:t>
             </w:r>
           </w:p>
           <w:p>
@@ -2379,7 +2655,7 @@
                     <pic:cNvPicPr/>
                   </pic:nvPicPr>
                   <pic:blipFill>
-                    <a:blip r:embed="rId17" cstate="print">
+                    <a:blip r:embed="rId21" cstate="print">
                       <a:extLst>
                         <a:ext uri="{28A0092B-C50C-407E-A947-70E740481C1C}">
                           <a14:useLocalDpi xmlns:a14="http://schemas.microsoft.com/office/drawing/2010/main" val="0"/>
@@ -2632,7 +2908,7 @@
                           <pic:cNvPicPr/>
                         </pic:nvPicPr>
                         <pic:blipFill>
-                          <a:blip r:embed="rId18" cstate="print">
+                          <a:blip r:embed="rId22" cstate="print">
                             <a:extLst>
                               <a:ext uri="{28A0092B-C50C-407E-A947-70E740481C1C}">
                                 <a14:useLocalDpi xmlns:a14="http://schemas.microsoft.com/office/drawing/2010/main" val="0"/>
@@ -2996,7 +3272,7 @@
                     <pic:cNvPicPr/>
                   </pic:nvPicPr>
                   <pic:blipFill>
-                    <a:blip r:embed="rId19" cstate="print">
+                    <a:blip r:embed="rId23" cstate="print">
                       <a:extLst>
                         <a:ext uri="{28A0092B-C50C-407E-A947-70E740481C1C}">
                           <a14:useLocalDpi xmlns:a14="http://schemas.microsoft.com/office/drawing/2010/main" val="0"/>
@@ -3109,7 +3385,7 @@
                           <pic:cNvPicPr/>
                         </pic:nvPicPr>
                         <pic:blipFill>
-                          <a:blip r:embed="rId20" cstate="print">
+                          <a:blip r:embed="rId24" cstate="print">
                             <a:extLst>
                               <a:ext uri="{28A0092B-C50C-407E-A947-70E740481C1C}">
                                 <a14:useLocalDpi xmlns:a14="http://schemas.microsoft.com/office/drawing/2010/main" val="0"/>
@@ -3233,7 +3509,7 @@
                           <pic:cNvPicPr/>
                         </pic:nvPicPr>
                         <pic:blipFill>
-                          <a:blip r:embed="rId20" cstate="print">
+                          <a:blip r:embed="rId24" cstate="print">
                             <a:extLst>
                               <a:ext uri="{28A0092B-C50C-407E-A947-70E740481C1C}">
                                 <a14:useLocalDpi xmlns:a14="http://schemas.microsoft.com/office/drawing/2010/main" val="0"/>
@@ -3352,7 +3628,7 @@
                           <pic:cNvPicPr/>
                         </pic:nvPicPr>
                         <pic:blipFill>
-                          <a:blip r:embed="rId20" cstate="print">
+                          <a:blip r:embed="rId24" cstate="print">
                             <a:extLst>
                               <a:ext uri="{28A0092B-C50C-407E-A947-70E740481C1C}">
                                 <a14:useLocalDpi xmlns:a14="http://schemas.microsoft.com/office/drawing/2010/main" val="0"/>
@@ -3471,7 +3747,7 @@
                           <pic:cNvPicPr/>
                         </pic:nvPicPr>
                         <pic:blipFill>
-                          <a:blip r:embed="rId20" cstate="print">
+                          <a:blip r:embed="rId24" cstate="print">
                             <a:extLst>
                               <a:ext uri="{28A0092B-C50C-407E-A947-70E740481C1C}">
                                 <a14:useLocalDpi xmlns:a14="http://schemas.microsoft.com/office/drawing/2010/main" val="0"/>
@@ -3596,7 +3872,7 @@
                           <pic:cNvPicPr/>
                         </pic:nvPicPr>
                         <pic:blipFill>
-                          <a:blip r:embed="rId20" cstate="print">
+                          <a:blip r:embed="rId24" cstate="print">
                             <a:extLst>
                               <a:ext uri="{28A0092B-C50C-407E-A947-70E740481C1C}">
                                 <a14:useLocalDpi xmlns:a14="http://schemas.microsoft.com/office/drawing/2010/main" val="0"/>
@@ -3709,7 +3985,7 @@
                           <pic:cNvPicPr/>
                         </pic:nvPicPr>
                         <pic:blipFill>
-                          <a:blip r:embed="rId20" cstate="print">
+                          <a:blip r:embed="rId24" cstate="print">
                             <a:extLst>
                               <a:ext uri="{28A0092B-C50C-407E-A947-70E740481C1C}">
                                 <a14:useLocalDpi xmlns:a14="http://schemas.microsoft.com/office/drawing/2010/main" val="0"/>
@@ -3822,7 +4098,7 @@
                           <pic:cNvPicPr/>
                         </pic:nvPicPr>
                         <pic:blipFill>
-                          <a:blip r:embed="rId20" cstate="print">
+                          <a:blip r:embed="rId24" cstate="print">
                             <a:extLst>
                               <a:ext uri="{28A0092B-C50C-407E-A947-70E740481C1C}">
                                 <a14:useLocalDpi xmlns:a14="http://schemas.microsoft.com/office/drawing/2010/main" val="0"/>
@@ -3896,7 +4172,7 @@
                 <w:szCs w:val="14"/>
               </w:rPr>
             </w:pPr>
-            <w:hyperlink r:id="rId21" w:history="1">
+            <w:hyperlink r:id="rId25" w:history="1">
               <w:r>
                 <w:rPr>
                   <w:rStyle w:val="Hyperlink"/>
@@ -3961,7 +4237,7 @@
                           <pic:cNvPicPr/>
                         </pic:nvPicPr>
                         <pic:blipFill>
-                          <a:blip r:embed="rId22" cstate="print">
+                          <a:blip r:embed="rId26" cstate="print">
                             <a:extLst>
                               <a:ext uri="{28A0092B-C50C-407E-A947-70E740481C1C}">
                                 <a14:useLocalDpi xmlns:a14="http://schemas.microsoft.com/office/drawing/2010/main" val="0"/>
@@ -4104,7 +4380,7 @@
                           <pic:cNvPicPr/>
                         </pic:nvPicPr>
                         <pic:blipFill>
-                          <a:blip r:embed="rId20" cstate="print">
+                          <a:blip r:embed="rId24" cstate="print">
                             <a:extLst>
                               <a:ext uri="{28A0092B-C50C-407E-A947-70E740481C1C}">
                                 <a14:useLocalDpi xmlns:a14="http://schemas.microsoft.com/office/drawing/2010/main" val="0"/>
@@ -4217,7 +4493,7 @@
                           <pic:cNvPicPr/>
                         </pic:nvPicPr>
                         <pic:blipFill>
-                          <a:blip r:embed="rId22" cstate="print">
+                          <a:blip r:embed="rId26" cstate="print">
                             <a:extLst>
                               <a:ext uri="{28A0092B-C50C-407E-A947-70E740481C1C}">
                                 <a14:useLocalDpi xmlns:a14="http://schemas.microsoft.com/office/drawing/2010/main" val="0"/>
@@ -4339,7 +4615,7 @@
                           <pic:cNvPicPr/>
                         </pic:nvPicPr>
                         <pic:blipFill>
-                          <a:blip r:embed="rId20" cstate="print">
+                          <a:blip r:embed="rId24" cstate="print">
                             <a:extLst>
                               <a:ext uri="{28A0092B-C50C-407E-A947-70E740481C1C}">
                                 <a14:useLocalDpi xmlns:a14="http://schemas.microsoft.com/office/drawing/2010/main" val="0"/>
@@ -4452,7 +4728,7 @@
                           <pic:cNvPicPr/>
                         </pic:nvPicPr>
                         <pic:blipFill>
-                          <a:blip r:embed="rId22" cstate="print">
+                          <a:blip r:embed="rId26" cstate="print">
                             <a:extLst>
                               <a:ext uri="{28A0092B-C50C-407E-A947-70E740481C1C}">
                                 <a14:useLocalDpi xmlns:a14="http://schemas.microsoft.com/office/drawing/2010/main" val="0"/>
@@ -4574,7 +4850,7 @@
                           <pic:cNvPicPr/>
                         </pic:nvPicPr>
                         <pic:blipFill>
-                          <a:blip r:embed="rId23" cstate="print">
+                          <a:blip r:embed="rId27" cstate="print">
                             <a:extLst>
                               <a:ext uri="{28A0092B-C50C-407E-A947-70E740481C1C}">
                                 <a14:useLocalDpi xmlns:a14="http://schemas.microsoft.com/office/drawing/2010/main" val="0"/>
@@ -4662,7 +4938,7 @@
                 <w:szCs w:val="16"/>
               </w:rPr>
             </w:pPr>
-            <w:hyperlink r:id="rId24" w:history="1">
+            <w:hyperlink r:id="rId28" w:history="1">
               <w:r>
                 <w:rPr>
                   <w:rStyle w:val="Hyperlink"/>
@@ -4717,7 +4993,7 @@
                           <pic:cNvPicPr/>
                         </pic:nvPicPr>
                         <pic:blipFill>
-                          <a:blip r:embed="rId23" cstate="print">
+                          <a:blip r:embed="rId27" cstate="print">
                             <a:extLst>
                               <a:ext uri="{28A0092B-C50C-407E-A947-70E740481C1C}">
                                 <a14:useLocalDpi xmlns:a14="http://schemas.microsoft.com/office/drawing/2010/main" val="0"/>
@@ -4805,7 +5081,7 @@
                 <w:szCs w:val="16"/>
               </w:rPr>
             </w:pPr>
-            <w:hyperlink r:id="rId25" w:history="1">
+            <w:hyperlink r:id="rId29" w:history="1">
               <w:r>
                 <w:rPr>
                   <w:rStyle w:val="Hyperlink"/>
@@ -4860,7 +5136,7 @@
                           <pic:cNvPicPr/>
                         </pic:nvPicPr>
                         <pic:blipFill>
-                          <a:blip r:embed="rId23" cstate="print">
+                          <a:blip r:embed="rId27" cstate="print">
                             <a:extLst>
                               <a:ext uri="{28A0092B-C50C-407E-A947-70E740481C1C}">
                                 <a14:useLocalDpi xmlns:a14="http://schemas.microsoft.com/office/drawing/2010/main" val="0"/>
@@ -4934,7 +5210,7 @@
                 <w:szCs w:val="16"/>
               </w:rPr>
             </w:pPr>
-            <w:hyperlink r:id="rId26" w:history="1">
+            <w:hyperlink r:id="rId30" w:history="1">
               <w:r>
                 <w:rPr>
                   <w:rStyle w:val="Hyperlink"/>
@@ -4989,7 +5265,7 @@
                           <pic:cNvPicPr/>
                         </pic:nvPicPr>
                         <pic:blipFill>
-                          <a:blip r:embed="rId23" cstate="print">
+                          <a:blip r:embed="rId27" cstate="print">
                             <a:extLst>
                               <a:ext uri="{28A0092B-C50C-407E-A947-70E740481C1C}">
                                 <a14:useLocalDpi xmlns:a14="http://schemas.microsoft.com/office/drawing/2010/main" val="0"/>
@@ -5063,7 +5339,7 @@
                 <w:szCs w:val="16"/>
               </w:rPr>
             </w:pPr>
-            <w:hyperlink r:id="rId27" w:history="1">
+            <w:hyperlink r:id="rId31" w:history="1">
               <w:r>
                 <w:rPr>
                   <w:rStyle w:val="Hyperlink"/>
@@ -5118,7 +5394,7 @@
                           <pic:cNvPicPr/>
                         </pic:nvPicPr>
                         <pic:blipFill>
-                          <a:blip r:embed="rId23" cstate="print">
+                          <a:blip r:embed="rId27" cstate="print">
                             <a:extLst>
                               <a:ext uri="{28A0092B-C50C-407E-A947-70E740481C1C}">
                                 <a14:useLocalDpi xmlns:a14="http://schemas.microsoft.com/office/drawing/2010/main" val="0"/>
@@ -5185,7 +5461,7 @@
                 <w:szCs w:val="16"/>
               </w:rPr>
             </w:pPr>
-            <w:hyperlink r:id="rId28" w:history="1">
+            <w:hyperlink r:id="rId32" w:history="1">
               <w:r>
                 <w:rPr>
                   <w:rStyle w:val="Hyperlink"/>
@@ -5289,7 +5565,7 @@
                     <pic:cNvPicPr/>
                   </pic:nvPicPr>
                   <pic:blipFill>
-                    <a:blip r:embed="rId29" cstate="print">
+                    <a:blip r:embed="rId33" cstate="print">
                       <a:extLst>
                         <a:ext uri="{28A0092B-C50C-407E-A947-70E740481C1C}">
                           <a14:useLocalDpi xmlns:a14="http://schemas.microsoft.com/office/drawing/2010/main" val="0"/>
@@ -5321,7 +5597,7 @@
           </wp:anchor>
         </w:drawing>
       </w:r>
-      <w:hyperlink r:id="rId30" w:history="1">
+      <w:hyperlink r:id="rId34" w:history="1">
         <w:r>
           <w:rPr>
             <w:color w:val="0000FF"/>
@@ -5396,7 +5672,7 @@
                     <pic:cNvPicPr/>
                   </pic:nvPicPr>
                   <pic:blipFill>
-                    <a:blip r:embed="rId31" cstate="print">
+                    <a:blip r:embed="rId35" cstate="print">
                       <a:extLst>
                         <a:ext uri="{28A0092B-C50C-407E-A947-70E740481C1C}">
                           <a14:useLocalDpi xmlns:a14="http://schemas.microsoft.com/office/drawing/2010/main" val="0"/>
@@ -6381,7 +6657,7 @@
                     </pic:cNvPicPr>
                   </pic:nvPicPr>
                   <pic:blipFill>
-                    <a:blip r:embed="rId32">
+                    <a:blip r:embed="rId36">
                       <a:extLst>
                         <a:ext uri="{28A0092B-C50C-407E-A947-70E740481C1C}">
                           <a14:useLocalDpi xmlns:a14="http://schemas.microsoft.com/office/drawing/2010/main" val="0"/>
@@ -7172,7 +7448,7 @@
         </w:rPr>
         <w:tab/>
       </w:r>
-      <w:hyperlink r:id="rId33" w:tgtFrame="_blank" w:history="1">
+      <w:hyperlink r:id="rId37" w:tgtFrame="_blank" w:history="1">
         <w:r>
           <w:rPr>
             <w:rStyle w:val="Hyperlink"/>
@@ -7652,7 +7928,7 @@
         </w:rPr>
         <w:tab/>
       </w:r>
-      <w:hyperlink r:id="rId34" w:tgtFrame="_blank" w:history="1">
+      <w:hyperlink r:id="rId38" w:tgtFrame="_blank" w:history="1">
         <w:r>
           <w:rPr>
             <w:rStyle w:val="Hyperlink"/>
@@ -7911,7 +8187,7 @@
         </w:rPr>
         <w:tab/>
       </w:r>
-      <w:hyperlink r:id="rId35" w:tgtFrame="_blank" w:history="1">
+      <w:hyperlink r:id="rId39" w:tgtFrame="_blank" w:history="1">
         <w:r>
           <w:rPr>
             <w:rStyle w:val="Hyperlink"/>
@@ -8191,7 +8467,7 @@
         </w:rPr>
         <w:tab/>
       </w:r>
-      <w:hyperlink r:id="rId36" w:history="1">
+      <w:hyperlink r:id="rId40" w:history="1">
         <w:r>
           <w:rPr>
             <w:rStyle w:val="Hyperlink"/>
@@ -8278,7 +8554,7 @@
                           <pic:cNvPicPr/>
                         </pic:nvPicPr>
                         <pic:blipFill>
-                          <a:blip r:embed="rId37" cstate="print">
+                          <a:blip r:embed="rId41" cstate="print">
                             <a:extLst>
                               <a:ext uri="{28A0092B-C50C-407E-A947-70E740481C1C}">
                                 <a14:useLocalDpi xmlns:a14="http://schemas.microsoft.com/office/drawing/2010/main" val="0"/>
@@ -8411,7 +8687,7 @@
                                 <pic:cNvPicPr/>
                               </pic:nvPicPr>
                               <pic:blipFill>
-                                <a:blip r:embed="rId38" cstate="print">
+                                <a:blip r:embed="rId42" cstate="print">
                                   <a:extLst>
                                     <a:ext uri="{28A0092B-C50C-407E-A947-70E740481C1C}">
                                       <a14:useLocalDpi xmlns:a14="http://schemas.microsoft.com/office/drawing/2010/main" val="0"/>
@@ -8502,7 +8778,7 @@
                                 <pic:cNvPicPr/>
                               </pic:nvPicPr>
                               <pic:blipFill>
-                                <a:blip r:embed="rId39" cstate="print">
+                                <a:blip r:embed="rId43" cstate="print">
                                   <a:extLst>
                                     <a:ext uri="{28A0092B-C50C-407E-A947-70E740481C1C}">
                                       <a14:useLocalDpi xmlns:a14="http://schemas.microsoft.com/office/drawing/2010/main" val="0"/>
@@ -8605,7 +8881,7 @@
                           <pic:cNvPicPr/>
                         </pic:nvPicPr>
                         <pic:blipFill>
-                          <a:blip r:embed="rId40" cstate="print">
+                          <a:blip r:embed="rId44" cstate="print">
                             <a:extLst>
                               <a:ext uri="{28A0092B-C50C-407E-A947-70E740481C1C}">
                                 <a14:useLocalDpi xmlns:a14="http://schemas.microsoft.com/office/drawing/2010/main" val="0"/>
@@ -8727,7 +9003,7 @@
                                 <pic:cNvPicPr/>
                               </pic:nvPicPr>
                               <pic:blipFill>
-                                <a:blip r:embed="rId41" cstate="print">
+                                <a:blip r:embed="rId45" cstate="print">
                                   <a:extLst>
                                     <a:ext uri="{28A0092B-C50C-407E-A947-70E740481C1C}">
                                       <a14:useLocalDpi xmlns:a14="http://schemas.microsoft.com/office/drawing/2010/main" val="0"/>
@@ -8770,7 +9046,7 @@
                       <w:szCs w:val="28"/>
                     </w:rPr>
                   </w:pPr>
-                  <w:hyperlink r:id="rId42" w:history="1">
+                  <w:hyperlink r:id="rId46" w:history="1">
                     <w:r>
                       <w:rPr>
                         <w:color w:val="0000FF"/>
@@ -8825,7 +9101,7 @@
                                 <pic:cNvPicPr/>
                               </pic:nvPicPr>
                               <pic:blipFill>
-                                <a:blip r:embed="rId43" cstate="print">
+                                <a:blip r:embed="rId47" cstate="print">
                                   <a:extLst>
                                     <a:ext uri="{28A0092B-C50C-407E-A947-70E740481C1C}">
                                       <a14:useLocalDpi xmlns:a14="http://schemas.microsoft.com/office/drawing/2010/main" val="0"/>
@@ -8868,7 +9144,7 @@
                       <w:szCs w:val="28"/>
                     </w:rPr>
                   </w:pPr>
-                  <w:hyperlink r:id="rId44" w:history="1">
+                  <w:hyperlink r:id="rId48" w:history="1">
                     <w:r>
                       <w:rPr>
                         <w:color w:val="0000FF"/>
@@ -8923,7 +9199,7 @@
                                 <pic:cNvPicPr/>
                               </pic:nvPicPr>
                               <pic:blipFill>
-                                <a:blip r:embed="rId45" cstate="print">
+                                <a:blip r:embed="rId49" cstate="print">
                                   <a:extLst>
                                     <a:ext uri="{28A0092B-C50C-407E-A947-70E740481C1C}">
                                       <a14:useLocalDpi xmlns:a14="http://schemas.microsoft.com/office/drawing/2010/main" val="0"/>
@@ -8963,7 +9239,7 @@
                       <w:szCs w:val="18"/>
                     </w:rPr>
                   </w:pPr>
-                  <w:hyperlink r:id="rId46" w:history="1">
+                  <w:hyperlink r:id="rId50" w:history="1">
                     <w:r>
                       <w:rPr>
                         <w:color w:val="0000FF"/>
@@ -9015,7 +9291,7 @@
                                 <pic:cNvPicPr/>
                               </pic:nvPicPr>
                               <pic:blipFill>
-                                <a:blip r:embed="rId47" cstate="print">
+                                <a:blip r:embed="rId51" cstate="print">
                                   <a:extLst>
                                     <a:ext uri="{28A0092B-C50C-407E-A947-70E740481C1C}">
                                       <a14:useLocalDpi xmlns:a14="http://schemas.microsoft.com/office/drawing/2010/main" val="0"/>
@@ -9055,7 +9331,7 @@
                       <w:szCs w:val="18"/>
                     </w:rPr>
                   </w:pPr>
-                  <w:hyperlink r:id="rId48" w:history="1">
+                  <w:hyperlink r:id="rId52" w:history="1">
                     <w:r>
                       <w:rPr>
                         <w:color w:val="0000FF"/>
@@ -9099,7 +9375,7 @@
 </file>
 
 <file path=word/numbering.xml><?xml version="1.0" encoding="utf-8"?>
-<w:numbering xmlns:wpc="http://schemas.microsoft.com/office/word/2010/wordprocessingCanvas" xmlns:cx="http://schemas.microsoft.com/office/drawing/2014/chartex" xmlns:cx1="http://schemas.microsoft.com/office/drawing/2015/9/8/chartex" xmlns:cx2="http://schemas.microsoft.com/office/drawing/2015/10/21/chartex" xmlns:cx3="http://schemas.microsoft.com/office/drawing/2016/5/9/chartex" xmlns:cx4="http://schemas.microsoft.com/office/drawing/2016/5/10/chartex" xmlns:cx5="http://schemas.microsoft.com/office/drawing/2016/5/11/chartex" xmlns:cx6="http://schemas.microsoft.com/office/drawing/2016/5/12/chartex" xmlns:cx7="http://schemas.microsoft.com/office/drawing/2016/5/13/chartex" xmlns:cx8="http://schemas.microsoft.com/office/drawing/2016/5/14/chartex" xmlns:mc="http://schemas.openxmlformats.org/markup-compatibility/2006" xmlns:aink="http://schemas.microsoft.com/office/drawing/2016/ink" xmlns:am3d="http://schemas.microsoft.com/office/drawing/2017/model3d" xmlns:o="urn:schemas-microsoft-com:office:office" xmlns:r="http://schemas.openxmlformats.org/officeDocument/2006/relationships" xmlns:m="http://schemas.openxmlformats.org/officeDocument/2006/math" xmlns:v="urn:schemas-microsoft-com:vml" xmlns:wp14="http://schemas.microsoft.com/office/word/2010/wordprocessingDrawing" xmlns:wp="http://schemas.openxmlformats.org/drawingml/2006/wordprocessingDrawing" xmlns:w10="urn:schemas-microsoft-com:office:word" xmlns:w="http://schemas.openxmlformats.org/wordprocessingml/2006/main" xmlns:w14="http://schemas.microsoft.com/office/word/2010/wordml" xmlns:w15="http://schemas.microsoft.com/office/word/2012/wordml" xmlns:w16cex="http://schemas.microsoft.com/office/word/2018/wordml/cex" xmlns:w16cid="http://schemas.microsoft.com/office/word/2016/wordml/cid" xmlns:w16="http://schemas.microsoft.com/office/word/2018/wordml" xmlns:w16sdtdh="http://schemas.microsoft.com/office/word/2020/wordml/sdtdatahash" xmlns:w16se="http://schemas.microsoft.com/office/word/2015/wordml/symex" xmlns:wpg="http://schemas.microsoft.com/office/word/2010/wordprocessingGroup" xmlns:wpi="http://schemas.microsoft.com/office/word/2010/wordprocessingInk" xmlns:wne="http://schemas.microsoft.com/office/word/2006/wordml" xmlns:wps="http://schemas.microsoft.com/office/word/2010/wordprocessingShape" mc:Ignorable="w14 w15 w16se w16cid w16 w16cex w16sdtdh wp14">
+<w:numbering xmlns:wpc="http://schemas.microsoft.com/office/word/2010/wordprocessingCanvas" xmlns:cx="http://schemas.microsoft.com/office/drawing/2014/chartex" xmlns:cx1="http://schemas.microsoft.com/office/drawing/2015/9/8/chartex" xmlns:cx2="http://schemas.microsoft.com/office/drawing/2015/10/21/chartex" xmlns:cx3="http://schemas.microsoft.com/office/drawing/2016/5/9/chartex" xmlns:cx4="http://schemas.microsoft.com/office/drawing/2016/5/10/chartex" xmlns:cx5="http://schemas.microsoft.com/office/drawing/2016/5/11/chartex" xmlns:cx6="http://schemas.microsoft.com/office/drawing/2016/5/12/chartex" xmlns:cx7="http://schemas.microsoft.com/office/drawing/2016/5/13/chartex" xmlns:cx8="http://schemas.microsoft.com/office/drawing/2016/5/14/chartex" xmlns:mc="http://schemas.openxmlformats.org/markup-compatibility/2006" xmlns:aink="http://schemas.microsoft.com/office/drawing/2016/ink" xmlns:am3d="http://schemas.microsoft.com/office/drawing/2017/model3d" xmlns:o="urn:schemas-microsoft-com:office:office" xmlns:r="http://schemas.openxmlformats.org/officeDocument/2006/relationships" xmlns:m="http://schemas.openxmlformats.org/officeDocument/2006/math" xmlns:v="urn:schemas-microsoft-com:vml" xmlns:wp14="http://schemas.microsoft.com/office/word/2010/wordprocessingDrawing" xmlns:wp="http://schemas.openxmlformats.org/drawingml/2006/wordprocessingDrawing" xmlns:w10="urn:schemas-microsoft-com:office:word" xmlns:w="http://schemas.openxmlformats.org/wordprocessingml/2006/main" xmlns:w14="http://schemas.microsoft.com/office/word/2010/wordml" xmlns:w15="http://schemas.microsoft.com/office/word/2012/wordml" xmlns:w16cex="http://schemas.microsoft.com/office/word/2018/wordml/cex" xmlns:w16cid="http://schemas.microsoft.com/office/word/2016/wordml/cid" xmlns:w16="http://schemas.microsoft.com/office/word/2018/wordml" xmlns:w16se="http://schemas.microsoft.com/office/word/2015/wordml/symex" xmlns:wpg="http://schemas.microsoft.com/office/word/2010/wordprocessingGroup" xmlns:wpi="http://schemas.microsoft.com/office/word/2010/wordprocessingInk" xmlns:wne="http://schemas.microsoft.com/office/word/2006/wordml" xmlns:wps="http://schemas.microsoft.com/office/word/2010/wordprocessingShape" mc:Ignorable="w14 w15 w16se w16cid w16 w16cex wp14">
   <w:numPicBullet w:numPicBulletId="0">
     <w:pict>
       <v:shapetype id="_x0000_t75" coordsize="21600,21600" o:spt="75" o:preferrelative="t" path="m@4@5l@4@11@9@11@9@5xe" filled="f" stroked="f">
@@ -9121,14 +9397,14 @@
         <v:path o:extrusionok="f" gradientshapeok="t" o:connecttype="rect"/>
         <o:lock v:ext="edit" aspectratio="t"/>
       </v:shapetype>
-      <v:shape id="_x0000_i1486" type="#_x0000_t75" style="width:11.4pt;height:11.4pt" o:bullet="t">
+      <v:shape id="_x0000_i1216" type="#_x0000_t75" style="width:11.4pt;height:11.4pt" o:bullet="t">
         <v:imagedata r:id="rId1" o:title="mso249"/>
       </v:shape>
     </w:pict>
   </w:numPicBullet>
   <w:numPicBullet w:numPicBulletId="1">
     <w:pict>
-      <v:shape id="_x0000_i1487" type="#_x0000_t75" style="width:469.2pt;height:469.2pt;visibility:visible;mso-wrap-style:square" o:bullet="t">
+      <v:shape id="_x0000_i1217" type="#_x0000_t75" style="width:469.2pt;height:469.2pt;visibility:visible;mso-wrap-style:square" o:bullet="t">
         <v:imagedata r:id="rId2" o:title=""/>
       </v:shape>
     </w:pict>
@@ -12631,7 +12907,7 @@
 </file>
 
 <file path=word/styles.xml><?xml version="1.0" encoding="utf-8"?>
-<w:styles xmlns:mc="http://schemas.openxmlformats.org/markup-compatibility/2006" xmlns:r="http://schemas.openxmlformats.org/officeDocument/2006/relationships" xmlns:w="http://schemas.openxmlformats.org/wordprocessingml/2006/main" xmlns:w14="http://schemas.microsoft.com/office/word/2010/wordml" xmlns:w15="http://schemas.microsoft.com/office/word/2012/wordml" xmlns:w16cex="http://schemas.microsoft.com/office/word/2018/wordml/cex" xmlns:w16cid="http://schemas.microsoft.com/office/word/2016/wordml/cid" xmlns:w16="http://schemas.microsoft.com/office/word/2018/wordml" xmlns:w16sdtdh="http://schemas.microsoft.com/office/word/2020/wordml/sdtdatahash" xmlns:w16se="http://schemas.microsoft.com/office/word/2015/wordml/symex" mc:Ignorable="w14 w15 w16se w16cid w16 w16cex w16sdtdh">
+<w:styles xmlns:mc="http://schemas.openxmlformats.org/markup-compatibility/2006" xmlns:r="http://schemas.openxmlformats.org/officeDocument/2006/relationships" xmlns:w="http://schemas.openxmlformats.org/wordprocessingml/2006/main" xmlns:w14="http://schemas.microsoft.com/office/word/2010/wordml" xmlns:w15="http://schemas.microsoft.com/office/word/2012/wordml" xmlns:w16cex="http://schemas.microsoft.com/office/word/2018/wordml/cex" xmlns:w16cid="http://schemas.microsoft.com/office/word/2016/wordml/cid" xmlns:w16="http://schemas.microsoft.com/office/word/2018/wordml" xmlns:w16se="http://schemas.microsoft.com/office/word/2015/wordml/symex" mc:Ignorable="w14 w15 w16se w16cid w16 w16cex">
   <w:docDefaults>
     <w:rPrDefault>
       <w:rPr>

</xml_diff>

<commit_message>
added CV3 updated on 31/7/21 6:33am
</commit_message>
<xml_diff>
--- a/CV1.docx
+++ b/CV1.docx
@@ -1,6 +1,6 @@
 
 <file path=word/document.xml><?xml version="1.0" encoding="utf-8"?>
-<w:document xmlns:wpc="http://schemas.microsoft.com/office/word/2010/wordprocessingCanvas" xmlns:cx="http://schemas.microsoft.com/office/drawing/2014/chartex" xmlns:cx1="http://schemas.microsoft.com/office/drawing/2015/9/8/chartex" xmlns:cx2="http://schemas.microsoft.com/office/drawing/2015/10/21/chartex" xmlns:cx3="http://schemas.microsoft.com/office/drawing/2016/5/9/chartex" xmlns:cx4="http://schemas.microsoft.com/office/drawing/2016/5/10/chartex" xmlns:cx5="http://schemas.microsoft.com/office/drawing/2016/5/11/chartex" xmlns:cx6="http://schemas.microsoft.com/office/drawing/2016/5/12/chartex" xmlns:cx7="http://schemas.microsoft.com/office/drawing/2016/5/13/chartex" xmlns:cx8="http://schemas.microsoft.com/office/drawing/2016/5/14/chartex" xmlns:mc="http://schemas.openxmlformats.org/markup-compatibility/2006" xmlns:aink="http://schemas.microsoft.com/office/drawing/2016/ink" xmlns:am3d="http://schemas.microsoft.com/office/drawing/2017/model3d" xmlns:o="urn:schemas-microsoft-com:office:office" xmlns:r="http://schemas.openxmlformats.org/officeDocument/2006/relationships" xmlns:m="http://schemas.openxmlformats.org/officeDocument/2006/math" xmlns:v="urn:schemas-microsoft-com:vml" xmlns:wp14="http://schemas.microsoft.com/office/word/2010/wordprocessingDrawing" xmlns:wp="http://schemas.openxmlformats.org/drawingml/2006/wordprocessingDrawing" xmlns:w10="urn:schemas-microsoft-com:office:word" xmlns:w="http://schemas.openxmlformats.org/wordprocessingml/2006/main" xmlns:w14="http://schemas.microsoft.com/office/word/2010/wordml" xmlns:w15="http://schemas.microsoft.com/office/word/2012/wordml" xmlns:w16cex="http://schemas.microsoft.com/office/word/2018/wordml/cex" xmlns:w16cid="http://schemas.microsoft.com/office/word/2016/wordml/cid" xmlns:w16="http://schemas.microsoft.com/office/word/2018/wordml" xmlns:w16se="http://schemas.microsoft.com/office/word/2015/wordml/symex" xmlns:wpg="http://schemas.microsoft.com/office/word/2010/wordprocessingGroup" xmlns:wpi="http://schemas.microsoft.com/office/word/2010/wordprocessingInk" xmlns:wne="http://schemas.microsoft.com/office/word/2006/wordml" xmlns:wps="http://schemas.microsoft.com/office/word/2010/wordprocessingShape" mc:Ignorable="w14 w15 w16se w16cid w16 w16cex wp14">
+<w:document xmlns:wpc="http://schemas.microsoft.com/office/word/2010/wordprocessingCanvas" xmlns:cx="http://schemas.microsoft.com/office/drawing/2014/chartex" xmlns:cx1="http://schemas.microsoft.com/office/drawing/2015/9/8/chartex" xmlns:cx2="http://schemas.microsoft.com/office/drawing/2015/10/21/chartex" xmlns:cx3="http://schemas.microsoft.com/office/drawing/2016/5/9/chartex" xmlns:cx4="http://schemas.microsoft.com/office/drawing/2016/5/10/chartex" xmlns:cx5="http://schemas.microsoft.com/office/drawing/2016/5/11/chartex" xmlns:cx6="http://schemas.microsoft.com/office/drawing/2016/5/12/chartex" xmlns:cx7="http://schemas.microsoft.com/office/drawing/2016/5/13/chartex" xmlns:cx8="http://schemas.microsoft.com/office/drawing/2016/5/14/chartex" xmlns:mc="http://schemas.openxmlformats.org/markup-compatibility/2006" xmlns:aink="http://schemas.microsoft.com/office/drawing/2016/ink" xmlns:am3d="http://schemas.microsoft.com/office/drawing/2017/model3d" xmlns:o="urn:schemas-microsoft-com:office:office" xmlns:r="http://schemas.openxmlformats.org/officeDocument/2006/relationships" xmlns:m="http://schemas.openxmlformats.org/officeDocument/2006/math" xmlns:v="urn:schemas-microsoft-com:vml" xmlns:wp14="http://schemas.microsoft.com/office/word/2010/wordprocessingDrawing" xmlns:wp="http://schemas.openxmlformats.org/drawingml/2006/wordprocessingDrawing" xmlns:w10="urn:schemas-microsoft-com:office:word" xmlns:w="http://schemas.openxmlformats.org/wordprocessingml/2006/main" xmlns:w14="http://schemas.microsoft.com/office/word/2010/wordml" xmlns:w15="http://schemas.microsoft.com/office/word/2012/wordml" xmlns:w16cex="http://schemas.microsoft.com/office/word/2018/wordml/cex" xmlns:w16cid="http://schemas.microsoft.com/office/word/2016/wordml/cid" xmlns:w16="http://schemas.microsoft.com/office/word/2018/wordml" xmlns:w16sdtdh="http://schemas.microsoft.com/office/word/2020/wordml/sdtdatahash" xmlns:w16se="http://schemas.microsoft.com/office/word/2015/wordml/symex" xmlns:wpg="http://schemas.microsoft.com/office/word/2010/wordprocessingGroup" xmlns:wpi="http://schemas.microsoft.com/office/word/2010/wordprocessingInk" xmlns:wne="http://schemas.microsoft.com/office/word/2006/wordml" xmlns:wps="http://schemas.microsoft.com/office/word/2010/wordprocessingShape" mc:Ignorable="w14 w15 w16se w16cid w16 w16cex w16sdtdh wp14">
   <w:body>
     <w:p>
       <w:pPr>
@@ -146,7 +146,7 @@
           </mc:Choice>
           <mc:Fallback>
             <w:pict>
-              <v:line w14:anchorId="031F098E" id="Straight Connector 1" o:spid="_x0000_s1026" style="position:absolute;z-index:251649024;visibility:visible;mso-wrap-style:square;mso-width-percent:0;mso-wrap-distance-left:9pt;mso-wrap-distance-top:0;mso-wrap-distance-right:9pt;mso-wrap-distance-bottom:0;mso-position-horizontal:absolute;mso-position-horizontal-relative:text;mso-position-vertical:absolute;mso-position-vertical-relative:text;mso-width-percent:0;mso-width-relative:margin" from="-21.95pt,18.05pt" to="472.25pt,18.05pt" o:gfxdata="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" strokecolor="#072b60 [814]" strokeweight="3pt">
+              <v:line w14:anchorId="62402421" id="Straight Connector 1" o:spid="_x0000_s1026" style="position:absolute;z-index:251649024;visibility:visible;mso-wrap-style:square;mso-width-percent:0;mso-wrap-distance-left:9pt;mso-wrap-distance-top:0;mso-wrap-distance-right:9pt;mso-wrap-distance-bottom:0;mso-position-horizontal:absolute;mso-position-horizontal-relative:text;mso-position-vertical:absolute;mso-position-vertical-relative:text;mso-width-percent:0;mso-width-relative:margin" from="-21.95pt,18.05pt" to="472.25pt,18.05pt" o:gfxdata="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" strokecolor="#072b60 [814]" strokeweight="3pt">
                 <v:shadow on="t" color="black" opacity="22937f" origin=",.5" offset="0,.63889mm"/>
               </v:line>
             </w:pict>
@@ -3329,14 +3329,6 @@
       <w:tblPr>
         <w:tblStyle w:val="TableGrid"/>
         <w:tblW w:w="0" w:type="auto"/>
-        <w:tblBorders>
-          <w:top w:val="none" w:sz="0" w:space="0" w:color="auto"/>
-          <w:left w:val="none" w:sz="0" w:space="0" w:color="auto"/>
-          <w:bottom w:val="none" w:sz="0" w:space="0" w:color="auto"/>
-          <w:right w:val="none" w:sz="0" w:space="0" w:color="auto"/>
-          <w:insideH w:val="none" w:sz="0" w:space="0" w:color="auto"/>
-          <w:insideV w:val="none" w:sz="0" w:space="0" w:color="auto"/>
-        </w:tblBorders>
         <w:tblLook w:val="04A0" w:firstRow="1" w:lastRow="0" w:firstColumn="1" w:lastColumn="0" w:noHBand="0" w:noVBand="1"/>
       </w:tblPr>
       <w:tblGrid>
@@ -3464,6 +3456,128 @@
                 <w:szCs w:val="16"/>
               </w:rPr>
               <w:t>http://shkhaider_shoes_store.surge.sh/</w:t>
+            </w:r>
+          </w:p>
+        </w:tc>
+      </w:tr>
+      <w:tr>
+        <w:tc>
+          <w:tcPr>
+            <w:tcW w:w="1008" w:type="dxa"/>
+          </w:tcPr>
+          <w:p>
+            <w:pPr>
+              <w:jc w:val="center"/>
+              <w:rPr>
+                <w:rFonts w:ascii="Century Gothic" w:hAnsi="Century Gothic"/>
+                <w:b/>
+                <w:noProof/>
+                <w:color w:val="072B62" w:themeColor="background2" w:themeShade="40"/>
+                <w:sz w:val="28"/>
+                <w:szCs w:val="28"/>
+              </w:rPr>
+            </w:pPr>
+            <w:r>
+              <w:rPr>
+                <w:rFonts w:ascii="Century Gothic" w:hAnsi="Century Gothic"/>
+                <w:b/>
+                <w:noProof/>
+                <w:color w:val="072B62" w:themeColor="background2" w:themeShade="40"/>
+                <w:sz w:val="28"/>
+                <w:szCs w:val="28"/>
+              </w:rPr>
+              <w:drawing>
+                <wp:inline distT="0" distB="0" distL="0" distR="0" wp14:anchorId="763B66D8" wp14:editId="5FE55FB5">
+                  <wp:extent cx="213360" cy="213360"/>
+                  <wp:effectExtent l="0" t="0" r="8255" b="8255"/>
+                  <wp:docPr id="9" name="Picture 9"/>
+                  <wp:cNvGraphicFramePr>
+                    <a:graphicFrameLocks xmlns:a="http://schemas.openxmlformats.org/drawingml/2006/main" noChangeAspect="1"/>
+                  </wp:cNvGraphicFramePr>
+                  <a:graphic xmlns:a="http://schemas.openxmlformats.org/drawingml/2006/main">
+                    <a:graphicData uri="http://schemas.openxmlformats.org/drawingml/2006/picture">
+                      <pic:pic xmlns:pic="http://schemas.openxmlformats.org/drawingml/2006/picture">
+                        <pic:nvPicPr>
+                          <pic:cNvPr id="22" name="Picture 22"/>
+                          <pic:cNvPicPr/>
+                        </pic:nvPicPr>
+                        <pic:blipFill>
+                          <a:blip r:embed="rId24" cstate="print">
+                            <a:extLst>
+                              <a:ext uri="{28A0092B-C50C-407E-A947-70E740481C1C}">
+                                <a14:useLocalDpi xmlns:a14="http://schemas.microsoft.com/office/drawing/2010/main" val="0"/>
+                              </a:ext>
+                            </a:extLst>
+                          </a:blip>
+                          <a:stretch>
+                            <a:fillRect/>
+                          </a:stretch>
+                        </pic:blipFill>
+                        <pic:spPr>
+                          <a:xfrm>
+                            <a:off x="0" y="0"/>
+                            <a:ext cx="213360" cy="213360"/>
+                          </a:xfrm>
+                          <a:prstGeom prst="rect">
+                            <a:avLst/>
+                          </a:prstGeom>
+                        </pic:spPr>
+                      </pic:pic>
+                    </a:graphicData>
+                  </a:graphic>
+                </wp:inline>
+              </w:drawing>
+            </w:r>
+          </w:p>
+        </w:tc>
+        <w:tc>
+          <w:tcPr>
+            <w:tcW w:w="2880" w:type="dxa"/>
+          </w:tcPr>
+          <w:p>
+            <w:pPr>
+              <w:rPr>
+                <w:sz w:val="16"/>
+                <w:szCs w:val="16"/>
+              </w:rPr>
+            </w:pPr>
+            <w:r>
+              <w:rPr>
+                <w:sz w:val="16"/>
+                <w:szCs w:val="16"/>
+              </w:rPr>
+              <w:t xml:space="preserve">React – SpaceX – Apollo </w:t>
+            </w:r>
+            <w:proofErr w:type="spellStart"/>
+            <w:r>
+              <w:rPr>
+                <w:sz w:val="16"/>
+                <w:szCs w:val="16"/>
+              </w:rPr>
+              <w:t>GraphQL</w:t>
+            </w:r>
+            <w:proofErr w:type="spellEnd"/>
+          </w:p>
+        </w:tc>
+        <w:tc>
+          <w:tcPr>
+            <w:tcW w:w="5688" w:type="dxa"/>
+          </w:tcPr>
+          <w:p>
+            <w:pPr>
+              <w:rPr>
+                <w:rStyle w:val="Hyperlink"/>
+                <w:sz w:val="16"/>
+                <w:szCs w:val="16"/>
+              </w:rPr>
+            </w:pPr>
+            <w:r>
+              <w:rPr>
+                <w:rStyle w:val="Hyperlink"/>
+                <w:sz w:val="16"/>
+                <w:szCs w:val="16"/>
+              </w:rPr>
+              <w:t>https://shkhaider-spacex.surge.sh/</w:t>
             </w:r>
           </w:p>
         </w:tc>
@@ -5637,7 +5751,6 @@
           <w:sz w:val="28"/>
           <w:szCs w:val="28"/>
         </w:rPr>
-        <w:lastRenderedPageBreak/>
         <w:drawing>
           <wp:anchor distT="0" distB="0" distL="114300" distR="114300" simplePos="0" relativeHeight="251641344" behindDoc="1" locked="0" layoutInCell="1" allowOverlap="1" wp14:anchorId="068073A8" wp14:editId="08E19E4B">
             <wp:simplePos x="0" y="0"/>
@@ -7326,6 +7439,7 @@
           <w:sz w:val="18"/>
           <w:szCs w:val="18"/>
         </w:rPr>
+        <w:lastRenderedPageBreak/>
         <w:t>Institution</w:t>
       </w:r>
       <w:r>
@@ -7424,7 +7538,6 @@
           <w:szCs w:val="18"/>
           <w:shd w:val="clear" w:color="auto" w:fill="FFFFFF"/>
         </w:rPr>
-        <w:lastRenderedPageBreak/>
         <w:t>Credential URL</w:t>
       </w:r>
       <w:r>
@@ -9375,7 +9488,7 @@
 </file>
 
 <file path=word/numbering.xml><?xml version="1.0" encoding="utf-8"?>
-<w:numbering xmlns:wpc="http://schemas.microsoft.com/office/word/2010/wordprocessingCanvas" xmlns:cx="http://schemas.microsoft.com/office/drawing/2014/chartex" xmlns:cx1="http://schemas.microsoft.com/office/drawing/2015/9/8/chartex" xmlns:cx2="http://schemas.microsoft.com/office/drawing/2015/10/21/chartex" xmlns:cx3="http://schemas.microsoft.com/office/drawing/2016/5/9/chartex" xmlns:cx4="http://schemas.microsoft.com/office/drawing/2016/5/10/chartex" xmlns:cx5="http://schemas.microsoft.com/office/drawing/2016/5/11/chartex" xmlns:cx6="http://schemas.microsoft.com/office/drawing/2016/5/12/chartex" xmlns:cx7="http://schemas.microsoft.com/office/drawing/2016/5/13/chartex" xmlns:cx8="http://schemas.microsoft.com/office/drawing/2016/5/14/chartex" xmlns:mc="http://schemas.openxmlformats.org/markup-compatibility/2006" xmlns:aink="http://schemas.microsoft.com/office/drawing/2016/ink" xmlns:am3d="http://schemas.microsoft.com/office/drawing/2017/model3d" xmlns:o="urn:schemas-microsoft-com:office:office" xmlns:r="http://schemas.openxmlformats.org/officeDocument/2006/relationships" xmlns:m="http://schemas.openxmlformats.org/officeDocument/2006/math" xmlns:v="urn:schemas-microsoft-com:vml" xmlns:wp14="http://schemas.microsoft.com/office/word/2010/wordprocessingDrawing" xmlns:wp="http://schemas.openxmlformats.org/drawingml/2006/wordprocessingDrawing" xmlns:w10="urn:schemas-microsoft-com:office:word" xmlns:w="http://schemas.openxmlformats.org/wordprocessingml/2006/main" xmlns:w14="http://schemas.microsoft.com/office/word/2010/wordml" xmlns:w15="http://schemas.microsoft.com/office/word/2012/wordml" xmlns:w16cex="http://schemas.microsoft.com/office/word/2018/wordml/cex" xmlns:w16cid="http://schemas.microsoft.com/office/word/2016/wordml/cid" xmlns:w16="http://schemas.microsoft.com/office/word/2018/wordml" xmlns:w16se="http://schemas.microsoft.com/office/word/2015/wordml/symex" xmlns:wpg="http://schemas.microsoft.com/office/word/2010/wordprocessingGroup" xmlns:wpi="http://schemas.microsoft.com/office/word/2010/wordprocessingInk" xmlns:wne="http://schemas.microsoft.com/office/word/2006/wordml" xmlns:wps="http://schemas.microsoft.com/office/word/2010/wordprocessingShape" mc:Ignorable="w14 w15 w16se w16cid w16 w16cex wp14">
+<w:numbering xmlns:wpc="http://schemas.microsoft.com/office/word/2010/wordprocessingCanvas" xmlns:cx="http://schemas.microsoft.com/office/drawing/2014/chartex" xmlns:cx1="http://schemas.microsoft.com/office/drawing/2015/9/8/chartex" xmlns:cx2="http://schemas.microsoft.com/office/drawing/2015/10/21/chartex" xmlns:cx3="http://schemas.microsoft.com/office/drawing/2016/5/9/chartex" xmlns:cx4="http://schemas.microsoft.com/office/drawing/2016/5/10/chartex" xmlns:cx5="http://schemas.microsoft.com/office/drawing/2016/5/11/chartex" xmlns:cx6="http://schemas.microsoft.com/office/drawing/2016/5/12/chartex" xmlns:cx7="http://schemas.microsoft.com/office/drawing/2016/5/13/chartex" xmlns:cx8="http://schemas.microsoft.com/office/drawing/2016/5/14/chartex" xmlns:mc="http://schemas.openxmlformats.org/markup-compatibility/2006" xmlns:aink="http://schemas.microsoft.com/office/drawing/2016/ink" xmlns:am3d="http://schemas.microsoft.com/office/drawing/2017/model3d" xmlns:o="urn:schemas-microsoft-com:office:office" xmlns:r="http://schemas.openxmlformats.org/officeDocument/2006/relationships" xmlns:m="http://schemas.openxmlformats.org/officeDocument/2006/math" xmlns:v="urn:schemas-microsoft-com:vml" xmlns:wp14="http://schemas.microsoft.com/office/word/2010/wordprocessingDrawing" xmlns:wp="http://schemas.openxmlformats.org/drawingml/2006/wordprocessingDrawing" xmlns:w10="urn:schemas-microsoft-com:office:word" xmlns:w="http://schemas.openxmlformats.org/wordprocessingml/2006/main" xmlns:w14="http://schemas.microsoft.com/office/word/2010/wordml" xmlns:w15="http://schemas.microsoft.com/office/word/2012/wordml" xmlns:w16cex="http://schemas.microsoft.com/office/word/2018/wordml/cex" xmlns:w16cid="http://schemas.microsoft.com/office/word/2016/wordml/cid" xmlns:w16="http://schemas.microsoft.com/office/word/2018/wordml" xmlns:w16sdtdh="http://schemas.microsoft.com/office/word/2020/wordml/sdtdatahash" xmlns:w16se="http://schemas.microsoft.com/office/word/2015/wordml/symex" xmlns:wpg="http://schemas.microsoft.com/office/word/2010/wordprocessingGroup" xmlns:wpi="http://schemas.microsoft.com/office/word/2010/wordprocessingInk" xmlns:wne="http://schemas.microsoft.com/office/word/2006/wordml" xmlns:wps="http://schemas.microsoft.com/office/word/2010/wordprocessingShape" mc:Ignorable="w14 w15 w16se w16cid w16 w16cex w16sdtdh wp14">
   <w:numPicBullet w:numPicBulletId="0">
     <w:pict>
       <v:shapetype id="_x0000_t75" coordsize="21600,21600" o:spt="75" o:preferrelative="t" path="m@4@5l@4@11@9@11@9@5xe" filled="f" stroked="f">
@@ -9397,14 +9510,14 @@
         <v:path o:extrusionok="f" gradientshapeok="t" o:connecttype="rect"/>
         <o:lock v:ext="edit" aspectratio="t"/>
       </v:shapetype>
-      <v:shape id="_x0000_i1216" type="#_x0000_t75" style="width:11.4pt;height:11.4pt" o:bullet="t">
+      <v:shape id="_x0000_i1078" type="#_x0000_t75" style="width:11.4pt;height:11.4pt" o:bullet="t">
         <v:imagedata r:id="rId1" o:title="mso249"/>
       </v:shape>
     </w:pict>
   </w:numPicBullet>
   <w:numPicBullet w:numPicBulletId="1">
     <w:pict>
-      <v:shape id="_x0000_i1217" type="#_x0000_t75" style="width:469.2pt;height:469.2pt;visibility:visible;mso-wrap-style:square" o:bullet="t">
+      <v:shape id="_x0000_i1079" type="#_x0000_t75" style="width:469.2pt;height:469.2pt;visibility:visible;mso-wrap-style:square" o:bullet="t">
         <v:imagedata r:id="rId2" o:title=""/>
       </v:shape>
     </w:pict>
@@ -12907,7 +13020,7 @@
 </file>
 
 <file path=word/styles.xml><?xml version="1.0" encoding="utf-8"?>
-<w:styles xmlns:mc="http://schemas.openxmlformats.org/markup-compatibility/2006" xmlns:r="http://schemas.openxmlformats.org/officeDocument/2006/relationships" xmlns:w="http://schemas.openxmlformats.org/wordprocessingml/2006/main" xmlns:w14="http://schemas.microsoft.com/office/word/2010/wordml" xmlns:w15="http://schemas.microsoft.com/office/word/2012/wordml" xmlns:w16cex="http://schemas.microsoft.com/office/word/2018/wordml/cex" xmlns:w16cid="http://schemas.microsoft.com/office/word/2016/wordml/cid" xmlns:w16="http://schemas.microsoft.com/office/word/2018/wordml" xmlns:w16se="http://schemas.microsoft.com/office/word/2015/wordml/symex" mc:Ignorable="w14 w15 w16se w16cid w16 w16cex">
+<w:styles xmlns:mc="http://schemas.openxmlformats.org/markup-compatibility/2006" xmlns:r="http://schemas.openxmlformats.org/officeDocument/2006/relationships" xmlns:w="http://schemas.openxmlformats.org/wordprocessingml/2006/main" xmlns:w14="http://schemas.microsoft.com/office/word/2010/wordml" xmlns:w15="http://schemas.microsoft.com/office/word/2012/wordml" xmlns:w16cex="http://schemas.microsoft.com/office/word/2018/wordml/cex" xmlns:w16cid="http://schemas.microsoft.com/office/word/2016/wordml/cid" xmlns:w16="http://schemas.microsoft.com/office/word/2018/wordml" xmlns:w16sdtdh="http://schemas.microsoft.com/office/word/2020/wordml/sdtdatahash" xmlns:w16se="http://schemas.microsoft.com/office/word/2015/wordml/symex" mc:Ignorable="w14 w15 w16se w16cid w16 w16cex w16sdtdh">
   <w:docDefaults>
     <w:rPrDefault>
       <w:rPr>

</xml_diff>

<commit_message>
change Offshore to freelance
</commit_message>
<xml_diff>
--- a/CV1.docx
+++ b/CV1.docx
@@ -26,7 +26,7 @@
     </w:p>
     <w:p>
       <w:pPr>
-        <w:jc w:val="center"/>
+        <w:ind w:left="2160"/>
         <w:rPr>
           <w:rFonts w:ascii="Century Gothic" w:hAnsi="Century Gothic"/>
           <w:sz w:val="20"/>
@@ -39,7 +39,23 @@
           <w:sz w:val="20"/>
           <w:szCs w:val="20"/>
         </w:rPr>
-        <w:t xml:space="preserve">Banaras, </w:t>
+        <w:t xml:space="preserve">     </w:t>
+      </w:r>
+      <w:r>
+        <w:rPr>
+          <w:rFonts w:ascii="Century Gothic" w:hAnsi="Century Gothic"/>
+          <w:sz w:val="20"/>
+          <w:szCs w:val="20"/>
+        </w:rPr>
+        <w:t>S.I.T.E Town</w:t>
+      </w:r>
+      <w:r>
+        <w:rPr>
+          <w:rFonts w:ascii="Century Gothic" w:hAnsi="Century Gothic"/>
+          <w:sz w:val="20"/>
+          <w:szCs w:val="20"/>
+        </w:rPr>
+        <w:t xml:space="preserve">, </w:t>
       </w:r>
       <w:proofErr w:type="spellStart"/>
       <w:r>
@@ -146,7 +162,7 @@
           </mc:Choice>
           <mc:Fallback>
             <w:pict>
-              <v:line w14:anchorId="21CBDA6E" id="Straight Connector 1" o:spid="_x0000_s1026" style="position:absolute;z-index:251649024;visibility:visible;mso-wrap-style:square;mso-width-percent:0;mso-wrap-distance-left:9pt;mso-wrap-distance-top:0;mso-wrap-distance-right:9pt;mso-wrap-distance-bottom:0;mso-position-horizontal:absolute;mso-position-horizontal-relative:text;mso-position-vertical:absolute;mso-position-vertical-relative:text;mso-width-percent:0;mso-width-relative:margin" from="-21.95pt,18.05pt" to="472.25pt,18.05pt" o:gfxdata="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" strokecolor="#072b60 [814]" strokeweight="3pt">
+              <v:line w14:anchorId="34FDB68E" id="Straight Connector 1" o:spid="_x0000_s1026" style="position:absolute;z-index:251649024;visibility:visible;mso-wrap-style:square;mso-width-percent:0;mso-wrap-distance-left:9pt;mso-wrap-distance-top:0;mso-wrap-distance-right:9pt;mso-wrap-distance-bottom:0;mso-position-horizontal:absolute;mso-position-horizontal-relative:text;mso-position-vertical:absolute;mso-position-vertical-relative:text;mso-width-percent:0;mso-width-relative:margin" from="-21.95pt,18.05pt" to="472.25pt,18.05pt" o:gfxdata="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" strokecolor="#072b60 [814]" strokeweight="3pt">
                 <v:shadow on="t" color="black" opacity="22937f" origin=",.5" offset="0,.63889mm"/>
               </v:line>
             </w:pict>
@@ -487,29 +503,23 @@
                 <w:shd w:val="clear" w:color="auto" w:fill="FFFFFF"/>
               </w:rPr>
             </w:pPr>
+            <w:proofErr w:type="spellStart"/>
             <w:r>
               <w:rPr>
-                <w:rFonts w:ascii="Century Gothic" w:hAnsi="Century Gothic"/>
+                <w:color w:val="072B62" w:themeColor="background2" w:themeShade="40"/>
                 <w:sz w:val="18"/>
                 <w:szCs w:val="18"/>
               </w:rPr>
-              <w:t>MANGOPIR ROAD, S.I.T.E AREA</w:t>
+              <w:t>Manghopir</w:t>
             </w:r>
+            <w:proofErr w:type="spellEnd"/>
             <w:r>
               <w:rPr>
-                <w:rFonts w:ascii="Century Gothic" w:hAnsi="Century Gothic"/>
+                <w:color w:val="072B62" w:themeColor="background2" w:themeShade="40"/>
                 <w:sz w:val="18"/>
                 <w:szCs w:val="18"/>
               </w:rPr>
-              <w:t xml:space="preserve"> </w:t>
-            </w:r>
-            <w:r>
-              <w:rPr>
-                <w:rFonts w:ascii="Century Gothic" w:hAnsi="Century Gothic"/>
-                <w:sz w:val="18"/>
-                <w:szCs w:val="18"/>
-              </w:rPr>
-              <w:t>KARACHI</w:t>
+              <w:t xml:space="preserve"> Road, Karachi No 16</w:t>
             </w:r>
           </w:p>
         </w:tc>
@@ -2992,7 +3002,7 @@
                 <w:sz w:val="16"/>
                 <w:szCs w:val="16"/>
               </w:rPr>
-              <w:t>Offshore</w:t>
+              <w:t>Freelance</w:t>
             </w:r>
           </w:p>
         </w:tc>
@@ -3076,7 +3086,7 @@
                 <w:sz w:val="16"/>
                 <w:szCs w:val="16"/>
               </w:rPr>
-              <w:t>Junior Developer</w:t>
+              <w:t>Web/Desktop/Mobile Development</w:t>
             </w:r>
           </w:p>
         </w:tc>
@@ -3277,44 +3287,6 @@
         </w:tabs>
         <w:rPr>
           <w:rFonts w:ascii="Century Gothic" w:hAnsi="Century Gothic"/>
-          <w:sz w:val="20"/>
-          <w:szCs w:val="20"/>
-        </w:rPr>
-      </w:pPr>
-    </w:p>
-    <w:p>
-      <w:pPr>
-        <w:tabs>
-          <w:tab w:val="left" w:pos="1296"/>
-          <w:tab w:val="left" w:pos="5204"/>
-        </w:tabs>
-        <w:rPr>
-          <w:rFonts w:ascii="Century Gothic" w:hAnsi="Century Gothic"/>
-          <w:sz w:val="20"/>
-          <w:szCs w:val="20"/>
-        </w:rPr>
-      </w:pPr>
-      <w:r>
-        <w:rPr>
-          <w:rFonts w:ascii="Century Gothic" w:hAnsi="Century Gothic"/>
-          <w:sz w:val="20"/>
-          <w:szCs w:val="20"/>
-        </w:rPr>
-        <w:tab/>
-      </w:r>
-      <w:r>
-        <w:rPr>
-          <w:rFonts w:ascii="Century Gothic" w:hAnsi="Century Gothic"/>
-          <w:sz w:val="20"/>
-          <w:szCs w:val="20"/>
-        </w:rPr>
-        <w:tab/>
-      </w:r>
-    </w:p>
-    <w:p>
-      <w:pPr>
-        <w:rPr>
-          <w:rFonts w:ascii="Century Gothic" w:hAnsi="Century Gothic"/>
           <w:b/>
           <w:color w:val="072B62" w:themeColor="background2" w:themeShade="40"/>
           <w:sz w:val="28"/>
@@ -3324,35 +3296,33 @@
       <w:r>
         <w:rPr>
           <w:rFonts w:ascii="Century Gothic" w:hAnsi="Century Gothic"/>
-          <w:b/>
           <w:noProof/>
-          <w:color w:val="3476B1" w:themeColor="accent2" w:themeShade="BF"/>
-          <w:sz w:val="28"/>
-          <w:szCs w:val="28"/>
+          <w:sz w:val="20"/>
+          <w:szCs w:val="20"/>
         </w:rPr>
         <w:drawing>
-          <wp:anchor distT="0" distB="0" distL="114300" distR="114300" simplePos="0" relativeHeight="251654144" behindDoc="1" locked="0" layoutInCell="1" allowOverlap="1" wp14:anchorId="445A8D00" wp14:editId="60E0008E">
+          <wp:anchor distT="0" distB="0" distL="114300" distR="114300" simplePos="0" relativeHeight="251658752" behindDoc="1" locked="0" layoutInCell="1" allowOverlap="1" wp14:anchorId="4BA5EF72" wp14:editId="65FBEA0E">
             <wp:simplePos x="0" y="0"/>
             <wp:positionH relativeFrom="column">
               <wp:posOffset>0</wp:posOffset>
             </wp:positionH>
             <wp:positionV relativeFrom="paragraph">
-              <wp:posOffset>-6985</wp:posOffset>
+              <wp:posOffset>371475</wp:posOffset>
             </wp:positionV>
-            <wp:extent cx="285115" cy="285115"/>
-            <wp:effectExtent l="0" t="0" r="635" b="635"/>
+            <wp:extent cx="358140" cy="272415"/>
+            <wp:effectExtent l="0" t="0" r="3810" b="0"/>
             <wp:wrapTight wrapText="bothSides">
               <wp:wrapPolygon edited="0">
-                <wp:start x="11546" y="0"/>
-                <wp:lineTo x="0" y="4330"/>
-                <wp:lineTo x="0" y="20205"/>
-                <wp:lineTo x="8659" y="20205"/>
-                <wp:lineTo x="20205" y="20205"/>
-                <wp:lineTo x="20205" y="0"/>
-                <wp:lineTo x="11546" y="0"/>
+                <wp:start x="5745" y="0"/>
+                <wp:lineTo x="0" y="4531"/>
+                <wp:lineTo x="0" y="19636"/>
+                <wp:lineTo x="18383" y="19636"/>
+                <wp:lineTo x="20681" y="16615"/>
+                <wp:lineTo x="20681" y="0"/>
+                <wp:lineTo x="5745" y="0"/>
               </wp:wrapPolygon>
             </wp:wrapTight>
-            <wp:docPr id="8" name="Picture 8"/>
+            <wp:docPr id="2" name="Picture 2"/>
             <wp:cNvGraphicFramePr>
               <a:graphicFrameLocks xmlns:a="http://schemas.openxmlformats.org/drawingml/2006/main" noChangeAspect="1"/>
             </wp:cNvGraphicFramePr>
@@ -3360,7 +3330,7 @@
               <a:graphicData uri="http://schemas.openxmlformats.org/drawingml/2006/picture">
                 <pic:pic xmlns:pic="http://schemas.openxmlformats.org/drawingml/2006/picture">
                   <pic:nvPicPr>
-                    <pic:cNvPr id="8" name="rocket.png"/>
+                    <pic:cNvPr id="2" name="Picture 2"/>
                     <pic:cNvPicPr/>
                   </pic:nvPicPr>
                   <pic:blipFill>
@@ -3378,7 +3348,7 @@
                   <pic:spPr>
                     <a:xfrm>
                       <a:off x="0" y="0"/>
-                      <a:ext cx="285115" cy="285115"/>
+                      <a:ext cx="358140" cy="272415"/>
                     </a:xfrm>
                     <a:prstGeom prst="rect">
                       <a:avLst/>
@@ -3387,16 +3357,22 @@
                 </pic:pic>
               </a:graphicData>
             </a:graphic>
-            <wp14:sizeRelH relativeFrom="page">
+            <wp14:sizeRelH relativeFrom="margin">
               <wp14:pctWidth>0</wp14:pctWidth>
             </wp14:sizeRelH>
-            <wp14:sizeRelV relativeFrom="page">
+            <wp14:sizeRelV relativeFrom="margin">
               <wp14:pctHeight>0</wp14:pctHeight>
             </wp14:sizeRelV>
           </wp:anchor>
         </w:drawing>
       </w:r>
-      <w:r>
+    </w:p>
+    <w:p>
+      <w:pPr>
+        <w:tabs>
+          <w:tab w:val="left" w:pos="1296"/>
+          <w:tab w:val="left" w:pos="5204"/>
+        </w:tabs>
         <w:rPr>
           <w:rFonts w:ascii="Century Gothic" w:hAnsi="Century Gothic"/>
           <w:b/>
@@ -3404,8 +3380,7 @@
           <w:sz w:val="28"/>
           <w:szCs w:val="28"/>
         </w:rPr>
-        <w:t>P</w:t>
-      </w:r>
+      </w:pPr>
       <w:r>
         <w:rPr>
           <w:rFonts w:ascii="Century Gothic" w:hAnsi="Century Gothic"/>
@@ -3414,13 +3389,14 @@
           <w:sz w:val="28"/>
           <w:szCs w:val="28"/>
         </w:rPr>
-        <w:t>ROJECTS</w:t>
+        <w:t>CONTRIBUTIONS</w:t>
       </w:r>
     </w:p>
     <w:tbl>
       <w:tblPr>
         <w:tblStyle w:val="TableGrid"/>
         <w:tblW w:w="0" w:type="auto"/>
+        <w:jc w:val="center"/>
         <w:tblBorders>
           <w:top w:val="none" w:sz="0" w:space="0" w:color="auto"/>
           <w:left w:val="none" w:sz="0" w:space="0" w:color="auto"/>
@@ -3437,6 +3413,10 @@
         <w:gridCol w:w="5688"/>
       </w:tblGrid>
       <w:tr>
+        <w:trPr>
+          <w:trHeight w:val="368"/>
+          <w:jc w:val="center"/>
+        </w:trPr>
         <w:tc>
           <w:tcPr>
             <w:tcW w:w="1008" w:type="dxa"/>
@@ -3444,11 +3424,14 @@
           </w:tcPr>
           <w:p>
             <w:pPr>
+              <w:tabs>
+                <w:tab w:val="left" w:pos="1296"/>
+                <w:tab w:val="left" w:pos="5204"/>
+              </w:tabs>
               <w:jc w:val="center"/>
               <w:rPr>
                 <w:rFonts w:ascii="Century Gothic" w:hAnsi="Century Gothic"/>
                 <w:b/>
-                <w:noProof/>
                 <w:color w:val="072B62" w:themeColor="background2" w:themeShade="40"/>
                 <w:sz w:val="28"/>
                 <w:szCs w:val="28"/>
@@ -3462,10 +3445,10 @@
                 <w:szCs w:val="20"/>
               </w:rPr>
               <w:drawing>
-                <wp:inline distT="0" distB="0" distL="0" distR="0" wp14:anchorId="7960D53F" wp14:editId="12E1CF9F">
+                <wp:inline distT="0" distB="0" distL="0" distR="0" wp14:anchorId="7867D2BA" wp14:editId="420C1518">
                   <wp:extent cx="198120" cy="198120"/>
                   <wp:effectExtent l="0" t="0" r="0" b="0"/>
-                  <wp:docPr id="13" name="Picture 13"/>
+                  <wp:docPr id="4" name="Picture 4"/>
                   <wp:cNvGraphicFramePr>
                     <a:graphicFrameLocks xmlns:a="http://schemas.openxmlformats.org/drawingml/2006/main" noChangeAspect="1"/>
                   </wp:cNvGraphicFramePr>
@@ -3512,9 +3495,16 @@
           </w:tcPr>
           <w:p>
             <w:pPr>
-              <w:rPr>
-                <w:sz w:val="16"/>
-                <w:szCs w:val="16"/>
+              <w:tabs>
+                <w:tab w:val="left" w:pos="1296"/>
+                <w:tab w:val="left" w:pos="5204"/>
+              </w:tabs>
+              <w:rPr>
+                <w:rFonts w:ascii="Century Gothic" w:hAnsi="Century Gothic"/>
+                <w:b/>
+                <w:color w:val="072B62" w:themeColor="background2" w:themeShade="40"/>
+                <w:sz w:val="28"/>
+                <w:szCs w:val="28"/>
               </w:rPr>
             </w:pPr>
             <w:proofErr w:type="spellStart"/>
@@ -3542,10 +3532,16 @@
           </w:tcPr>
           <w:p>
             <w:pPr>
-              <w:rPr>
-                <w:rStyle w:val="Hyperlink"/>
-                <w:sz w:val="16"/>
-                <w:szCs w:val="16"/>
+              <w:tabs>
+                <w:tab w:val="left" w:pos="1296"/>
+                <w:tab w:val="left" w:pos="5204"/>
+              </w:tabs>
+              <w:rPr>
+                <w:rFonts w:ascii="Century Gothic" w:hAnsi="Century Gothic"/>
+                <w:b/>
+                <w:color w:val="072B62" w:themeColor="background2" w:themeShade="40"/>
+                <w:sz w:val="28"/>
+                <w:szCs w:val="28"/>
               </w:rPr>
             </w:pPr>
             <w:r>
@@ -3559,6 +3555,161 @@
           </w:p>
         </w:tc>
       </w:tr>
+    </w:tbl>
+    <w:p>
+      <w:pPr>
+        <w:tabs>
+          <w:tab w:val="left" w:pos="1296"/>
+          <w:tab w:val="left" w:pos="5204"/>
+        </w:tabs>
+        <w:rPr>
+          <w:rFonts w:ascii="Century Gothic" w:hAnsi="Century Gothic"/>
+          <w:sz w:val="20"/>
+          <w:szCs w:val="20"/>
+        </w:rPr>
+      </w:pPr>
+      <w:r>
+        <w:rPr>
+          <w:rFonts w:ascii="Century Gothic" w:hAnsi="Century Gothic"/>
+          <w:sz w:val="20"/>
+          <w:szCs w:val="20"/>
+        </w:rPr>
+        <w:tab/>
+      </w:r>
+      <w:r>
+        <w:rPr>
+          <w:rFonts w:ascii="Century Gothic" w:hAnsi="Century Gothic"/>
+          <w:sz w:val="20"/>
+          <w:szCs w:val="20"/>
+        </w:rPr>
+        <w:tab/>
+      </w:r>
+    </w:p>
+    <w:p>
+      <w:pPr>
+        <w:rPr>
+          <w:rFonts w:ascii="Century Gothic" w:hAnsi="Century Gothic"/>
+          <w:b/>
+          <w:color w:val="072B62" w:themeColor="background2" w:themeShade="40"/>
+          <w:sz w:val="28"/>
+          <w:szCs w:val="28"/>
+        </w:rPr>
+      </w:pPr>
+      <w:r>
+        <w:rPr>
+          <w:rFonts w:ascii="Century Gothic" w:hAnsi="Century Gothic"/>
+          <w:b/>
+          <w:noProof/>
+          <w:color w:val="3476B1" w:themeColor="accent2" w:themeShade="BF"/>
+          <w:sz w:val="28"/>
+          <w:szCs w:val="28"/>
+        </w:rPr>
+        <w:drawing>
+          <wp:anchor distT="0" distB="0" distL="114300" distR="114300" simplePos="0" relativeHeight="251654144" behindDoc="1" locked="0" layoutInCell="1" allowOverlap="1" wp14:anchorId="445A8D00" wp14:editId="60E0008E">
+            <wp:simplePos x="0" y="0"/>
+            <wp:positionH relativeFrom="column">
+              <wp:posOffset>0</wp:posOffset>
+            </wp:positionH>
+            <wp:positionV relativeFrom="paragraph">
+              <wp:posOffset>-6985</wp:posOffset>
+            </wp:positionV>
+            <wp:extent cx="285115" cy="285115"/>
+            <wp:effectExtent l="0" t="0" r="635" b="635"/>
+            <wp:wrapTight wrapText="bothSides">
+              <wp:wrapPolygon edited="0">
+                <wp:start x="11546" y="0"/>
+                <wp:lineTo x="0" y="4330"/>
+                <wp:lineTo x="0" y="20205"/>
+                <wp:lineTo x="8659" y="20205"/>
+                <wp:lineTo x="20205" y="20205"/>
+                <wp:lineTo x="20205" y="0"/>
+                <wp:lineTo x="11546" y="0"/>
+              </wp:wrapPolygon>
+            </wp:wrapTight>
+            <wp:docPr id="8" name="Picture 8"/>
+            <wp:cNvGraphicFramePr>
+              <a:graphicFrameLocks xmlns:a="http://schemas.openxmlformats.org/drawingml/2006/main" noChangeAspect="1"/>
+            </wp:cNvGraphicFramePr>
+            <a:graphic xmlns:a="http://schemas.openxmlformats.org/drawingml/2006/main">
+              <a:graphicData uri="http://schemas.openxmlformats.org/drawingml/2006/picture">
+                <pic:pic xmlns:pic="http://schemas.openxmlformats.org/drawingml/2006/picture">
+                  <pic:nvPicPr>
+                    <pic:cNvPr id="8" name="rocket.png"/>
+                    <pic:cNvPicPr/>
+                  </pic:nvPicPr>
+                  <pic:blipFill>
+                    <a:blip r:embed="rId24" cstate="print">
+                      <a:extLst>
+                        <a:ext uri="{28A0092B-C50C-407E-A947-70E740481C1C}">
+                          <a14:useLocalDpi xmlns:a14="http://schemas.microsoft.com/office/drawing/2010/main" val="0"/>
+                        </a:ext>
+                      </a:extLst>
+                    </a:blip>
+                    <a:stretch>
+                      <a:fillRect/>
+                    </a:stretch>
+                  </pic:blipFill>
+                  <pic:spPr>
+                    <a:xfrm>
+                      <a:off x="0" y="0"/>
+                      <a:ext cx="285115" cy="285115"/>
+                    </a:xfrm>
+                    <a:prstGeom prst="rect">
+                      <a:avLst/>
+                    </a:prstGeom>
+                  </pic:spPr>
+                </pic:pic>
+              </a:graphicData>
+            </a:graphic>
+            <wp14:sizeRelH relativeFrom="page">
+              <wp14:pctWidth>0</wp14:pctWidth>
+            </wp14:sizeRelH>
+            <wp14:sizeRelV relativeFrom="page">
+              <wp14:pctHeight>0</wp14:pctHeight>
+            </wp14:sizeRelV>
+          </wp:anchor>
+        </w:drawing>
+      </w:r>
+      <w:r>
+        <w:rPr>
+          <w:rFonts w:ascii="Century Gothic" w:hAnsi="Century Gothic"/>
+          <w:b/>
+          <w:color w:val="072B62" w:themeColor="background2" w:themeShade="40"/>
+          <w:sz w:val="28"/>
+          <w:szCs w:val="28"/>
+        </w:rPr>
+        <w:t>P</w:t>
+      </w:r>
+      <w:r>
+        <w:rPr>
+          <w:rFonts w:ascii="Century Gothic" w:hAnsi="Century Gothic"/>
+          <w:b/>
+          <w:color w:val="072B62" w:themeColor="background2" w:themeShade="40"/>
+          <w:sz w:val="28"/>
+          <w:szCs w:val="28"/>
+        </w:rPr>
+        <w:t>ROJECTS</w:t>
+      </w:r>
+    </w:p>
+    <w:tbl>
+      <w:tblPr>
+        <w:tblStyle w:val="TableGrid"/>
+        <w:tblW w:w="0" w:type="auto"/>
+        <w:tblBorders>
+          <w:top w:val="none" w:sz="0" w:space="0" w:color="auto"/>
+          <w:left w:val="none" w:sz="0" w:space="0" w:color="auto"/>
+          <w:bottom w:val="none" w:sz="0" w:space="0" w:color="auto"/>
+          <w:right w:val="none" w:sz="0" w:space="0" w:color="auto"/>
+          <w:insideH w:val="none" w:sz="0" w:space="0" w:color="auto"/>
+          <w:insideV w:val="none" w:sz="0" w:space="0" w:color="auto"/>
+        </w:tblBorders>
+        <w:tblLook w:val="04A0" w:firstRow="1" w:lastRow="0" w:firstColumn="1" w:lastColumn="0" w:noHBand="0" w:noVBand="1"/>
+      </w:tblPr>
+      <w:tblGrid>
+        <w:gridCol w:w="1008"/>
+        <w:gridCol w:w="2880"/>
+        <w:gridCol w:w="5688"/>
+      </w:tblGrid>
       <w:tr>
         <w:tc>
           <w:tcPr>
@@ -3601,7 +3752,7 @@
                           <pic:cNvPicPr/>
                         </pic:nvPicPr>
                         <pic:blipFill>
-                          <a:blip r:embed="rId24" cstate="print">
+                          <a:blip r:embed="rId25" cstate="print">
                             <a:extLst>
                               <a:ext uri="{28A0092B-C50C-407E-A947-70E740481C1C}">
                                 <a14:useLocalDpi xmlns:a14="http://schemas.microsoft.com/office/drawing/2010/main" val="0"/>
@@ -3729,7 +3880,7 @@
                           <pic:cNvPicPr/>
                         </pic:nvPicPr>
                         <pic:blipFill>
-                          <a:blip r:embed="rId24" cstate="print">
+                          <a:blip r:embed="rId25" cstate="print">
                             <a:extLst>
                               <a:ext uri="{28A0092B-C50C-407E-A947-70E740481C1C}">
                                 <a14:useLocalDpi xmlns:a14="http://schemas.microsoft.com/office/drawing/2010/main" val="0"/>
@@ -3853,7 +4004,7 @@
                           <pic:cNvPicPr/>
                         </pic:nvPicPr>
                         <pic:blipFill>
-                          <a:blip r:embed="rId24" cstate="print">
+                          <a:blip r:embed="rId25" cstate="print">
                             <a:extLst>
                               <a:ext uri="{28A0092B-C50C-407E-A947-70E740481C1C}">
                                 <a14:useLocalDpi xmlns:a14="http://schemas.microsoft.com/office/drawing/2010/main" val="0"/>
@@ -3975,7 +4126,7 @@
                           <pic:cNvPicPr/>
                         </pic:nvPicPr>
                         <pic:blipFill>
-                          <a:blip r:embed="rId24" cstate="print">
+                          <a:blip r:embed="rId25" cstate="print">
                             <a:extLst>
                               <a:ext uri="{28A0092B-C50C-407E-A947-70E740481C1C}">
                                 <a14:useLocalDpi xmlns:a14="http://schemas.microsoft.com/office/drawing/2010/main" val="0"/>
@@ -4097,7 +4248,7 @@
                           <pic:cNvPicPr/>
                         </pic:nvPicPr>
                         <pic:blipFill>
-                          <a:blip r:embed="rId24" cstate="print">
+                          <a:blip r:embed="rId25" cstate="print">
                             <a:extLst>
                               <a:ext uri="{28A0092B-C50C-407E-A947-70E740481C1C}">
                                 <a14:useLocalDpi xmlns:a14="http://schemas.microsoft.com/office/drawing/2010/main" val="0"/>
@@ -4225,7 +4376,7 @@
                           <pic:cNvPicPr/>
                         </pic:nvPicPr>
                         <pic:blipFill>
-                          <a:blip r:embed="rId24" cstate="print">
+                          <a:blip r:embed="rId25" cstate="print">
                             <a:extLst>
                               <a:ext uri="{28A0092B-C50C-407E-A947-70E740481C1C}">
                                 <a14:useLocalDpi xmlns:a14="http://schemas.microsoft.com/office/drawing/2010/main" val="0"/>
@@ -4341,7 +4492,7 @@
                           <pic:cNvPicPr/>
                         </pic:nvPicPr>
                         <pic:blipFill>
-                          <a:blip r:embed="rId24" cstate="print">
+                          <a:blip r:embed="rId25" cstate="print">
                             <a:extLst>
                               <a:ext uri="{28A0092B-C50C-407E-A947-70E740481C1C}">
                                 <a14:useLocalDpi xmlns:a14="http://schemas.microsoft.com/office/drawing/2010/main" val="0"/>
@@ -4457,7 +4608,7 @@
                           <pic:cNvPicPr/>
                         </pic:nvPicPr>
                         <pic:blipFill>
-                          <a:blip r:embed="rId24" cstate="print">
+                          <a:blip r:embed="rId25" cstate="print">
                             <a:extLst>
                               <a:ext uri="{28A0092B-C50C-407E-A947-70E740481C1C}">
                                 <a14:useLocalDpi xmlns:a14="http://schemas.microsoft.com/office/drawing/2010/main" val="0"/>
@@ -4533,7 +4684,7 @@
                 <w:szCs w:val="14"/>
               </w:rPr>
             </w:pPr>
-            <w:hyperlink r:id="rId25" w:history="1">
+            <w:hyperlink r:id="rId26" w:history="1">
               <w:r>
                 <w:rPr>
                   <w:rStyle w:val="Hyperlink"/>
@@ -4599,7 +4750,7 @@
                           <pic:cNvPicPr/>
                         </pic:nvPicPr>
                         <pic:blipFill>
-                          <a:blip r:embed="rId26" cstate="print">
+                          <a:blip r:embed="rId27" cstate="print">
                             <a:extLst>
                               <a:ext uri="{28A0092B-C50C-407E-A947-70E740481C1C}">
                                 <a14:useLocalDpi xmlns:a14="http://schemas.microsoft.com/office/drawing/2010/main" val="0"/>
@@ -4745,7 +4896,7 @@
                           <pic:cNvPicPr/>
                         </pic:nvPicPr>
                         <pic:blipFill>
-                          <a:blip r:embed="rId24" cstate="print">
+                          <a:blip r:embed="rId25" cstate="print">
                             <a:extLst>
                               <a:ext uri="{28A0092B-C50C-407E-A947-70E740481C1C}">
                                 <a14:useLocalDpi xmlns:a14="http://schemas.microsoft.com/office/drawing/2010/main" val="0"/>
@@ -4861,7 +5012,7 @@
                           <pic:cNvPicPr/>
                         </pic:nvPicPr>
                         <pic:blipFill>
-                          <a:blip r:embed="rId26" cstate="print">
+                          <a:blip r:embed="rId27" cstate="print">
                             <a:extLst>
                               <a:ext uri="{28A0092B-C50C-407E-A947-70E740481C1C}">
                                 <a14:useLocalDpi xmlns:a14="http://schemas.microsoft.com/office/drawing/2010/main" val="0"/>
@@ -4986,7 +5137,7 @@
                           <pic:cNvPicPr/>
                         </pic:nvPicPr>
                         <pic:blipFill>
-                          <a:blip r:embed="rId24" cstate="print">
+                          <a:blip r:embed="rId25" cstate="print">
                             <a:extLst>
                               <a:ext uri="{28A0092B-C50C-407E-A947-70E740481C1C}">
                                 <a14:useLocalDpi xmlns:a14="http://schemas.microsoft.com/office/drawing/2010/main" val="0"/>
@@ -5102,7 +5253,7 @@
                           <pic:cNvPicPr/>
                         </pic:nvPicPr>
                         <pic:blipFill>
-                          <a:blip r:embed="rId26" cstate="print">
+                          <a:blip r:embed="rId27" cstate="print">
                             <a:extLst>
                               <a:ext uri="{28A0092B-C50C-407E-A947-70E740481C1C}">
                                 <a14:useLocalDpi xmlns:a14="http://schemas.microsoft.com/office/drawing/2010/main" val="0"/>
@@ -5227,7 +5378,7 @@
                           <pic:cNvPicPr/>
                         </pic:nvPicPr>
                         <pic:blipFill>
-                          <a:blip r:embed="rId27" cstate="print">
+                          <a:blip r:embed="rId28" cstate="print">
                             <a:extLst>
                               <a:ext uri="{28A0092B-C50C-407E-A947-70E740481C1C}">
                                 <a14:useLocalDpi xmlns:a14="http://schemas.microsoft.com/office/drawing/2010/main" val="0"/>
@@ -5317,7 +5468,7 @@
                 <w:szCs w:val="16"/>
               </w:rPr>
             </w:pPr>
-            <w:hyperlink r:id="rId28" w:history="1">
+            <w:hyperlink r:id="rId29" w:history="1">
               <w:r>
                 <w:rPr>
                   <w:rStyle w:val="Hyperlink"/>
@@ -5373,7 +5524,7 @@
                           <pic:cNvPicPr/>
                         </pic:nvPicPr>
                         <pic:blipFill>
-                          <a:blip r:embed="rId27" cstate="print">
+                          <a:blip r:embed="rId28" cstate="print">
                             <a:extLst>
                               <a:ext uri="{28A0092B-C50C-407E-A947-70E740481C1C}">
                                 <a14:useLocalDpi xmlns:a14="http://schemas.microsoft.com/office/drawing/2010/main" val="0"/>
@@ -5463,7 +5614,7 @@
                 <w:szCs w:val="16"/>
               </w:rPr>
             </w:pPr>
-            <w:hyperlink r:id="rId29" w:history="1">
+            <w:hyperlink r:id="rId30" w:history="1">
               <w:r>
                 <w:rPr>
                   <w:rStyle w:val="Hyperlink"/>
@@ -5519,7 +5670,7 @@
                           <pic:cNvPicPr/>
                         </pic:nvPicPr>
                         <pic:blipFill>
-                          <a:blip r:embed="rId27" cstate="print">
+                          <a:blip r:embed="rId28" cstate="print">
                             <a:extLst>
                               <a:ext uri="{28A0092B-C50C-407E-A947-70E740481C1C}">
                                 <a14:useLocalDpi xmlns:a14="http://schemas.microsoft.com/office/drawing/2010/main" val="0"/>
@@ -5595,7 +5746,7 @@
                 <w:szCs w:val="16"/>
               </w:rPr>
             </w:pPr>
-            <w:hyperlink r:id="rId30" w:history="1">
+            <w:hyperlink r:id="rId31" w:history="1">
               <w:r>
                 <w:rPr>
                   <w:rStyle w:val="Hyperlink"/>
@@ -5651,7 +5802,7 @@
                           <pic:cNvPicPr/>
                         </pic:nvPicPr>
                         <pic:blipFill>
-                          <a:blip r:embed="rId27" cstate="print">
+                          <a:blip r:embed="rId28" cstate="print">
                             <a:extLst>
                               <a:ext uri="{28A0092B-C50C-407E-A947-70E740481C1C}">
                                 <a14:useLocalDpi xmlns:a14="http://schemas.microsoft.com/office/drawing/2010/main" val="0"/>
@@ -5727,7 +5878,7 @@
                 <w:szCs w:val="16"/>
               </w:rPr>
             </w:pPr>
-            <w:hyperlink r:id="rId31" w:history="1">
+            <w:hyperlink r:id="rId32" w:history="1">
               <w:r>
                 <w:rPr>
                   <w:rStyle w:val="Hyperlink"/>
@@ -5783,7 +5934,7 @@
                           <pic:cNvPicPr/>
                         </pic:nvPicPr>
                         <pic:blipFill>
-                          <a:blip r:embed="rId27" cstate="print">
+                          <a:blip r:embed="rId28" cstate="print">
                             <a:extLst>
                               <a:ext uri="{28A0092B-C50C-407E-A947-70E740481C1C}">
                                 <a14:useLocalDpi xmlns:a14="http://schemas.microsoft.com/office/drawing/2010/main" val="0"/>
@@ -5852,7 +6003,7 @@
                 <w:szCs w:val="16"/>
               </w:rPr>
             </w:pPr>
-            <w:hyperlink r:id="rId32" w:history="1">
+            <w:hyperlink r:id="rId33" w:history="1">
               <w:r>
                 <w:rPr>
                   <w:rStyle w:val="Hyperlink"/>
@@ -5956,7 +6107,7 @@
                     <pic:cNvPicPr/>
                   </pic:nvPicPr>
                   <pic:blipFill>
-                    <a:blip r:embed="rId33" cstate="print">
+                    <a:blip r:embed="rId34" cstate="print">
                       <a:extLst>
                         <a:ext uri="{28A0092B-C50C-407E-A947-70E740481C1C}">
                           <a14:useLocalDpi xmlns:a14="http://schemas.microsoft.com/office/drawing/2010/main" val="0"/>
@@ -5988,7 +6139,7 @@
           </wp:anchor>
         </w:drawing>
       </w:r>
-      <w:hyperlink r:id="rId34" w:history="1">
+      <w:hyperlink r:id="rId35" w:history="1">
         <w:r>
           <w:rPr>
             <w:color w:val="0000FF"/>
@@ -6028,7 +6179,6 @@
           <w:sz w:val="28"/>
           <w:szCs w:val="28"/>
         </w:rPr>
-        <w:lastRenderedPageBreak/>
         <w:drawing>
           <wp:anchor distT="0" distB="0" distL="114300" distR="114300" simplePos="0" relativeHeight="251641344" behindDoc="1" locked="0" layoutInCell="1" allowOverlap="1" wp14:anchorId="068073A8" wp14:editId="08E19E4B">
             <wp:simplePos x="0" y="0"/>
@@ -6063,7 +6213,7 @@
                     <pic:cNvPicPr/>
                   </pic:nvPicPr>
                   <pic:blipFill>
-                    <a:blip r:embed="rId35" cstate="print">
+                    <a:blip r:embed="rId36" cstate="print">
                       <a:extLst>
                         <a:ext uri="{28A0092B-C50C-407E-A947-70E740481C1C}">
                           <a14:useLocalDpi xmlns:a14="http://schemas.microsoft.com/office/drawing/2010/main" val="0"/>
@@ -7048,7 +7198,7 @@
                     </pic:cNvPicPr>
                   </pic:nvPicPr>
                   <pic:blipFill>
-                    <a:blip r:embed="rId36">
+                    <a:blip r:embed="rId37">
                       <a:extLst>
                         <a:ext uri="{28A0092B-C50C-407E-A947-70E740481C1C}">
                           <a14:useLocalDpi xmlns:a14="http://schemas.microsoft.com/office/drawing/2010/main" val="0"/>
@@ -7621,6 +7771,7 @@
           <w:sz w:val="18"/>
           <w:szCs w:val="18"/>
         </w:rPr>
+        <w:lastRenderedPageBreak/>
         <w:t>Exam</w:t>
       </w:r>
       <w:r>
@@ -7815,7 +7966,6 @@
           <w:szCs w:val="18"/>
           <w:shd w:val="clear" w:color="auto" w:fill="FFFFFF"/>
         </w:rPr>
-        <w:lastRenderedPageBreak/>
         <w:t>Credential URL</w:t>
       </w:r>
       <w:r>
@@ -7839,7 +7989,7 @@
         </w:rPr>
         <w:tab/>
       </w:r>
-      <w:hyperlink r:id="rId37" w:tgtFrame="_blank" w:history="1">
+      <w:hyperlink r:id="rId38" w:tgtFrame="_blank" w:history="1">
         <w:r>
           <w:rPr>
             <w:rStyle w:val="Hyperlink"/>
@@ -8319,7 +8469,7 @@
         </w:rPr>
         <w:tab/>
       </w:r>
-      <w:hyperlink r:id="rId38" w:tgtFrame="_blank" w:history="1">
+      <w:hyperlink r:id="rId39" w:tgtFrame="_blank" w:history="1">
         <w:r>
           <w:rPr>
             <w:rStyle w:val="Hyperlink"/>
@@ -8578,7 +8728,7 @@
         </w:rPr>
         <w:tab/>
       </w:r>
-      <w:hyperlink r:id="rId39" w:tgtFrame="_blank" w:history="1">
+      <w:hyperlink r:id="rId40" w:tgtFrame="_blank" w:history="1">
         <w:r>
           <w:rPr>
             <w:rStyle w:val="Hyperlink"/>
@@ -8858,7 +9008,7 @@
         </w:rPr>
         <w:tab/>
       </w:r>
-      <w:hyperlink r:id="rId40" w:history="1">
+      <w:hyperlink r:id="rId41" w:history="1">
         <w:r>
           <w:rPr>
             <w:rStyle w:val="Hyperlink"/>
@@ -8945,7 +9095,7 @@
                           <pic:cNvPicPr/>
                         </pic:nvPicPr>
                         <pic:blipFill>
-                          <a:blip r:embed="rId41" cstate="print">
+                          <a:blip r:embed="rId42" cstate="print">
                             <a:extLst>
                               <a:ext uri="{28A0092B-C50C-407E-A947-70E740481C1C}">
                                 <a14:useLocalDpi xmlns:a14="http://schemas.microsoft.com/office/drawing/2010/main" val="0"/>
@@ -9078,7 +9228,7 @@
                                 <pic:cNvPicPr/>
                               </pic:nvPicPr>
                               <pic:blipFill>
-                                <a:blip r:embed="rId42" cstate="print">
+                                <a:blip r:embed="rId43" cstate="print">
                                   <a:extLst>
                                     <a:ext uri="{28A0092B-C50C-407E-A947-70E740481C1C}">
                                       <a14:useLocalDpi xmlns:a14="http://schemas.microsoft.com/office/drawing/2010/main" val="0"/>
@@ -9169,7 +9319,7 @@
                                 <pic:cNvPicPr/>
                               </pic:nvPicPr>
                               <pic:blipFill>
-                                <a:blip r:embed="rId43" cstate="print">
+                                <a:blip r:embed="rId44" cstate="print">
                                   <a:extLst>
                                     <a:ext uri="{28A0092B-C50C-407E-A947-70E740481C1C}">
                                       <a14:useLocalDpi xmlns:a14="http://schemas.microsoft.com/office/drawing/2010/main" val="0"/>
@@ -9272,7 +9422,7 @@
                           <pic:cNvPicPr/>
                         </pic:nvPicPr>
                         <pic:blipFill>
-                          <a:blip r:embed="rId44" cstate="print">
+                          <a:blip r:embed="rId45" cstate="print">
                             <a:extLst>
                               <a:ext uri="{28A0092B-C50C-407E-A947-70E740481C1C}">
                                 <a14:useLocalDpi xmlns:a14="http://schemas.microsoft.com/office/drawing/2010/main" val="0"/>
@@ -9394,7 +9544,7 @@
                                 <pic:cNvPicPr/>
                               </pic:nvPicPr>
                               <pic:blipFill>
-                                <a:blip r:embed="rId45" cstate="print">
+                                <a:blip r:embed="rId46" cstate="print">
                                   <a:extLst>
                                     <a:ext uri="{28A0092B-C50C-407E-A947-70E740481C1C}">
                                       <a14:useLocalDpi xmlns:a14="http://schemas.microsoft.com/office/drawing/2010/main" val="0"/>
@@ -9437,7 +9587,7 @@
                       <w:szCs w:val="28"/>
                     </w:rPr>
                   </w:pPr>
-                  <w:hyperlink r:id="rId46" w:history="1">
+                  <w:hyperlink r:id="rId47" w:history="1">
                     <w:r>
                       <w:rPr>
                         <w:color w:val="0000FF"/>
@@ -9492,7 +9642,7 @@
                                 <pic:cNvPicPr/>
                               </pic:nvPicPr>
                               <pic:blipFill>
-                                <a:blip r:embed="rId47" cstate="print">
+                                <a:blip r:embed="rId48" cstate="print">
                                   <a:extLst>
                                     <a:ext uri="{28A0092B-C50C-407E-A947-70E740481C1C}">
                                       <a14:useLocalDpi xmlns:a14="http://schemas.microsoft.com/office/drawing/2010/main" val="0"/>
@@ -9535,7 +9685,7 @@
                       <w:szCs w:val="28"/>
                     </w:rPr>
                   </w:pPr>
-                  <w:hyperlink r:id="rId48" w:history="1">
+                  <w:hyperlink r:id="rId49" w:history="1">
                     <w:r>
                       <w:rPr>
                         <w:color w:val="0000FF"/>
@@ -9590,7 +9740,7 @@
                                 <pic:cNvPicPr/>
                               </pic:nvPicPr>
                               <pic:blipFill>
-                                <a:blip r:embed="rId49" cstate="print">
+                                <a:blip r:embed="rId50" cstate="print">
                                   <a:extLst>
                                     <a:ext uri="{28A0092B-C50C-407E-A947-70E740481C1C}">
                                       <a14:useLocalDpi xmlns:a14="http://schemas.microsoft.com/office/drawing/2010/main" val="0"/>
@@ -9630,7 +9780,7 @@
                       <w:szCs w:val="18"/>
                     </w:rPr>
                   </w:pPr>
-                  <w:hyperlink r:id="rId50" w:history="1">
+                  <w:hyperlink r:id="rId51" w:history="1">
                     <w:r>
                       <w:rPr>
                         <w:color w:val="0000FF"/>
@@ -9682,7 +9832,7 @@
                                 <pic:cNvPicPr/>
                               </pic:nvPicPr>
                               <pic:blipFill>
-                                <a:blip r:embed="rId51" cstate="print">
+                                <a:blip r:embed="rId52" cstate="print">
                                   <a:extLst>
                                     <a:ext uri="{28A0092B-C50C-407E-A947-70E740481C1C}">
                                       <a14:useLocalDpi xmlns:a14="http://schemas.microsoft.com/office/drawing/2010/main" val="0"/>
@@ -9722,7 +9872,7 @@
                       <w:szCs w:val="18"/>
                     </w:rPr>
                   </w:pPr>
-                  <w:hyperlink r:id="rId52" w:history="1">
+                  <w:hyperlink r:id="rId53" w:history="1">
                     <w:r>
                       <w:rPr>
                         <w:color w:val="0000FF"/>
@@ -9788,15 +9938,22 @@
         <v:path o:extrusionok="f" gradientshapeok="t" o:connecttype="rect"/>
         <o:lock v:ext="edit" aspectratio="t"/>
       </v:shapetype>
-      <v:shape id="_x0000_i1250" type="#_x0000_t75" style="width:11.4pt;height:11.4pt" o:bullet="t">
+      <v:shape id="_x0000_i1266" type="#_x0000_t75" style="width:11.4pt;height:11.4pt" o:bullet="t">
         <v:imagedata r:id="rId1" o:title="mso249"/>
       </v:shape>
     </w:pict>
   </w:numPicBullet>
   <w:numPicBullet w:numPicBulletId="1">
     <w:pict>
-      <v:shape id="_x0000_i1251" type="#_x0000_t75" style="width:469.2pt;height:469.2pt;visibility:visible;mso-wrap-style:square" o:bullet="t">
+      <v:shape id="_x0000_i1267" type="#_x0000_t75" style="width:469.2pt;height:469.2pt;visibility:visible;mso-wrap-style:square" o:bullet="t">
         <v:imagedata r:id="rId2" o:title=""/>
+      </v:shape>
+    </w:pict>
+  </w:numPicBullet>
+  <w:numPicBullet w:numPicBulletId="2">
+    <w:pict>
+      <v:shape id="_x0000_i1268" type="#_x0000_t75" style="width:9.6pt;height:9.6pt;visibility:visible;mso-wrap-style:square" o:bullet="t">
+        <v:imagedata r:id="rId3" o:title=""/>
       </v:shape>
     </w:pict>
   </w:numPicBullet>
@@ -12635,6 +12792,147 @@
     </w:lvl>
   </w:abstractNum>
   <w:abstractNum w:abstractNumId="25" w15:restartNumberingAfterBreak="0">
+    <w:nsid w:val="714002DA"/>
+    <w:multiLevelType w:val="hybridMultilevel"/>
+    <w:tmpl w:val="05B2D8EA"/>
+    <w:lvl w:ilvl="0" w:tplc="46743A0C">
+      <w:start w:val="1"/>
+      <w:numFmt w:val="bullet"/>
+      <w:lvlText w:val=""/>
+      <w:lvlPicBulletId w:val="2"/>
+      <w:lvlJc w:val="left"/>
+      <w:pPr>
+        <w:tabs>
+          <w:tab w:val="num" w:pos="720"/>
+        </w:tabs>
+        <w:ind w:left="720" w:hanging="360"/>
+      </w:pPr>
+      <w:rPr>
+        <w:rFonts w:ascii="Symbol" w:hAnsi="Symbol" w:hint="default"/>
+      </w:rPr>
+    </w:lvl>
+    <w:lvl w:ilvl="1" w:tplc="6134A29A" w:tentative="1">
+      <w:start w:val="1"/>
+      <w:numFmt w:val="bullet"/>
+      <w:lvlText w:val=""/>
+      <w:lvlJc w:val="left"/>
+      <w:pPr>
+        <w:tabs>
+          <w:tab w:val="num" w:pos="1440"/>
+        </w:tabs>
+        <w:ind w:left="1440" w:hanging="360"/>
+      </w:pPr>
+      <w:rPr>
+        <w:rFonts w:ascii="Symbol" w:hAnsi="Symbol" w:hint="default"/>
+      </w:rPr>
+    </w:lvl>
+    <w:lvl w:ilvl="2" w:tplc="727EB9E8" w:tentative="1">
+      <w:start w:val="1"/>
+      <w:numFmt w:val="bullet"/>
+      <w:lvlText w:val=""/>
+      <w:lvlJc w:val="left"/>
+      <w:pPr>
+        <w:tabs>
+          <w:tab w:val="num" w:pos="2160"/>
+        </w:tabs>
+        <w:ind w:left="2160" w:hanging="360"/>
+      </w:pPr>
+      <w:rPr>
+        <w:rFonts w:ascii="Symbol" w:hAnsi="Symbol" w:hint="default"/>
+      </w:rPr>
+    </w:lvl>
+    <w:lvl w:ilvl="3" w:tplc="A3185FB0" w:tentative="1">
+      <w:start w:val="1"/>
+      <w:numFmt w:val="bullet"/>
+      <w:lvlText w:val=""/>
+      <w:lvlJc w:val="left"/>
+      <w:pPr>
+        <w:tabs>
+          <w:tab w:val="num" w:pos="2880"/>
+        </w:tabs>
+        <w:ind w:left="2880" w:hanging="360"/>
+      </w:pPr>
+      <w:rPr>
+        <w:rFonts w:ascii="Symbol" w:hAnsi="Symbol" w:hint="default"/>
+      </w:rPr>
+    </w:lvl>
+    <w:lvl w:ilvl="4" w:tplc="3F5E4C22" w:tentative="1">
+      <w:start w:val="1"/>
+      <w:numFmt w:val="bullet"/>
+      <w:lvlText w:val=""/>
+      <w:lvlJc w:val="left"/>
+      <w:pPr>
+        <w:tabs>
+          <w:tab w:val="num" w:pos="3600"/>
+        </w:tabs>
+        <w:ind w:left="3600" w:hanging="360"/>
+      </w:pPr>
+      <w:rPr>
+        <w:rFonts w:ascii="Symbol" w:hAnsi="Symbol" w:hint="default"/>
+      </w:rPr>
+    </w:lvl>
+    <w:lvl w:ilvl="5" w:tplc="18DE8460" w:tentative="1">
+      <w:start w:val="1"/>
+      <w:numFmt w:val="bullet"/>
+      <w:lvlText w:val=""/>
+      <w:lvlJc w:val="left"/>
+      <w:pPr>
+        <w:tabs>
+          <w:tab w:val="num" w:pos="4320"/>
+        </w:tabs>
+        <w:ind w:left="4320" w:hanging="360"/>
+      </w:pPr>
+      <w:rPr>
+        <w:rFonts w:ascii="Symbol" w:hAnsi="Symbol" w:hint="default"/>
+      </w:rPr>
+    </w:lvl>
+    <w:lvl w:ilvl="6" w:tplc="C78A9684" w:tentative="1">
+      <w:start w:val="1"/>
+      <w:numFmt w:val="bullet"/>
+      <w:lvlText w:val=""/>
+      <w:lvlJc w:val="left"/>
+      <w:pPr>
+        <w:tabs>
+          <w:tab w:val="num" w:pos="5040"/>
+        </w:tabs>
+        <w:ind w:left="5040" w:hanging="360"/>
+      </w:pPr>
+      <w:rPr>
+        <w:rFonts w:ascii="Symbol" w:hAnsi="Symbol" w:hint="default"/>
+      </w:rPr>
+    </w:lvl>
+    <w:lvl w:ilvl="7" w:tplc="D0B65CCC" w:tentative="1">
+      <w:start w:val="1"/>
+      <w:numFmt w:val="bullet"/>
+      <w:lvlText w:val=""/>
+      <w:lvlJc w:val="left"/>
+      <w:pPr>
+        <w:tabs>
+          <w:tab w:val="num" w:pos="5760"/>
+        </w:tabs>
+        <w:ind w:left="5760" w:hanging="360"/>
+      </w:pPr>
+      <w:rPr>
+        <w:rFonts w:ascii="Symbol" w:hAnsi="Symbol" w:hint="default"/>
+      </w:rPr>
+    </w:lvl>
+    <w:lvl w:ilvl="8" w:tplc="5DA26D7C" w:tentative="1">
+      <w:start w:val="1"/>
+      <w:numFmt w:val="bullet"/>
+      <w:lvlText w:val=""/>
+      <w:lvlJc w:val="left"/>
+      <w:pPr>
+        <w:tabs>
+          <w:tab w:val="num" w:pos="6480"/>
+        </w:tabs>
+        <w:ind w:left="6480" w:hanging="360"/>
+      </w:pPr>
+      <w:rPr>
+        <w:rFonts w:ascii="Symbol" w:hAnsi="Symbol" w:hint="default"/>
+      </w:rPr>
+    </w:lvl>
+  </w:abstractNum>
+  <w:abstractNum w:abstractNumId="26" w15:restartNumberingAfterBreak="0">
     <w:nsid w:val="720B634B"/>
     <w:multiLevelType w:val="hybridMultilevel"/>
     <w:tmpl w:val="0778EE5A"/>
@@ -12747,7 +13045,7 @@
       </w:rPr>
     </w:lvl>
   </w:abstractNum>
-  <w:abstractNum w:abstractNumId="26" w15:restartNumberingAfterBreak="0">
+  <w:abstractNum w:abstractNumId="27" w15:restartNumberingAfterBreak="0">
     <w:nsid w:val="73F95A68"/>
     <w:multiLevelType w:val="hybridMultilevel"/>
     <w:tmpl w:val="3852F232"/>
@@ -12860,7 +13158,7 @@
       </w:rPr>
     </w:lvl>
   </w:abstractNum>
-  <w:abstractNum w:abstractNumId="27" w15:restartNumberingAfterBreak="0">
+  <w:abstractNum w:abstractNumId="28" w15:restartNumberingAfterBreak="0">
     <w:nsid w:val="759B0BE3"/>
     <w:multiLevelType w:val="hybridMultilevel"/>
     <w:tmpl w:val="47B2F556"/>
@@ -12977,7 +13275,7 @@
       </w:rPr>
     </w:lvl>
   </w:abstractNum>
-  <w:abstractNum w:abstractNumId="28" w15:restartNumberingAfterBreak="0">
+  <w:abstractNum w:abstractNumId="29" w15:restartNumberingAfterBreak="0">
     <w:nsid w:val="781D3EB0"/>
     <w:multiLevelType w:val="hybridMultilevel"/>
     <w:tmpl w:val="5F98A978"/>
@@ -13091,7 +13389,7 @@
       </w:rPr>
     </w:lvl>
   </w:abstractNum>
-  <w:abstractNum w:abstractNumId="29" w15:restartNumberingAfterBreak="0">
+  <w:abstractNum w:abstractNumId="30" w15:restartNumberingAfterBreak="0">
     <w:nsid w:val="78E367A6"/>
     <w:multiLevelType w:val="hybridMultilevel"/>
     <w:tmpl w:val="34BA4D6E"/>
@@ -13214,13 +13512,13 @@
     <w:abstractNumId w:val="6"/>
   </w:num>
   <w:num w:numId="4">
-    <w:abstractNumId w:val="29"/>
+    <w:abstractNumId w:val="30"/>
   </w:num>
   <w:num w:numId="5">
     <w:abstractNumId w:val="22"/>
   </w:num>
   <w:num w:numId="6">
-    <w:abstractNumId w:val="25"/>
+    <w:abstractNumId w:val="26"/>
   </w:num>
   <w:num w:numId="7">
     <w:abstractNumId w:val="2"/>
@@ -13229,7 +13527,7 @@
     <w:abstractNumId w:val="18"/>
   </w:num>
   <w:num w:numId="9">
-    <w:abstractNumId w:val="26"/>
+    <w:abstractNumId w:val="27"/>
   </w:num>
   <w:num w:numId="10">
     <w:abstractNumId w:val="3"/>
@@ -13277,7 +13575,7 @@
     <w:abstractNumId w:val="0"/>
   </w:num>
   <w:num w:numId="25">
-    <w:abstractNumId w:val="28"/>
+    <w:abstractNumId w:val="29"/>
   </w:num>
   <w:num w:numId="26">
     <w:abstractNumId w:val="19"/>
@@ -13286,13 +13584,16 @@
     <w:abstractNumId w:val="21"/>
   </w:num>
   <w:num w:numId="28">
-    <w:abstractNumId w:val="27"/>
+    <w:abstractNumId w:val="28"/>
   </w:num>
   <w:num w:numId="29">
     <w:abstractNumId w:val="11"/>
   </w:num>
   <w:num w:numId="30">
     <w:abstractNumId w:val="8"/>
+  </w:num>
+  <w:num w:numId="31">
+    <w:abstractNumId w:val="25"/>
   </w:num>
 </w:numbering>
 </file>

</xml_diff>